<commit_message>
Update LEAD data analysis files
</commit_message>
<xml_diff>
--- a/exploratory/LEAD_data_analysis_tables.docx
+++ b/exploratory/LEAD_data_analysis_tables.docx
@@ -218,17 +218,15 @@
               </w:rPr>
               <w:t xml:space="preserve">Unique MedStar ID's at </w:t>
             </w:r>
-            <w:proofErr w:type="spellStart"/>
-            <w:r>
-              <w:rPr>
-                <w:rFonts w:ascii="Arial" w:eastAsia="Arial" w:hAnsi="Arial" w:cs="Arial"/>
-                <w:color w:val="000000"/>
-                <w:sz w:val="22"/>
-                <w:szCs w:val="22"/>
-              </w:rPr>
-              <w:t>intitial</w:t>
-            </w:r>
-            <w:proofErr w:type="spellEnd"/>
+            <w:r>
+              <w:rPr>
+                <w:rFonts w:ascii="Arial" w:eastAsia="Arial" w:hAnsi="Arial" w:cs="Arial"/>
+                <w:color w:val="000000"/>
+                <w:sz w:val="22"/>
+                <w:szCs w:val="22"/>
+              </w:rPr>
+              <w:t>initial</w:t>
+            </w:r>
             <w:r>
               <w:rPr>
                 <w:rFonts w:ascii="Arial" w:eastAsia="Arial" w:hAnsi="Arial" w:cs="Arial"/>
@@ -360,27 +358,7 @@
                 <w:sz w:val="22"/>
                 <w:szCs w:val="22"/>
               </w:rPr>
-              <w:t xml:space="preserve">Unique MedStar </w:t>
-            </w:r>
-            <w:proofErr w:type="gramStart"/>
-            <w:r>
-              <w:rPr>
-                <w:rFonts w:ascii="Arial" w:eastAsia="Arial" w:hAnsi="Arial" w:cs="Arial"/>
-                <w:color w:val="000000"/>
-                <w:sz w:val="22"/>
-                <w:szCs w:val="22"/>
-              </w:rPr>
-              <w:t>ID's</w:t>
-            </w:r>
-            <w:proofErr w:type="gramEnd"/>
-            <w:r>
-              <w:rPr>
-                <w:rFonts w:ascii="Arial" w:eastAsia="Arial" w:hAnsi="Arial" w:cs="Arial"/>
-                <w:color w:val="000000"/>
-                <w:sz w:val="22"/>
-                <w:szCs w:val="22"/>
-              </w:rPr>
-              <w:t xml:space="preserve"> at secondary assessment</w:t>
+              <w:t>Unique MedStar ID's at secondary assessment</w:t>
             </w:r>
           </w:p>
         </w:tc>
@@ -504,27 +482,7 @@
                 <w:sz w:val="22"/>
                 <w:szCs w:val="22"/>
               </w:rPr>
-              <w:t xml:space="preserve">Unique MedStar </w:t>
-            </w:r>
-            <w:proofErr w:type="gramStart"/>
-            <w:r>
-              <w:rPr>
-                <w:rFonts w:ascii="Arial" w:eastAsia="Arial" w:hAnsi="Arial" w:cs="Arial"/>
-                <w:color w:val="000000"/>
-                <w:sz w:val="22"/>
-                <w:szCs w:val="22"/>
-              </w:rPr>
-              <w:t>ID's</w:t>
-            </w:r>
-            <w:proofErr w:type="gramEnd"/>
-            <w:r>
-              <w:rPr>
-                <w:rFonts w:ascii="Arial" w:eastAsia="Arial" w:hAnsi="Arial" w:cs="Arial"/>
-                <w:color w:val="000000"/>
-                <w:sz w:val="22"/>
-                <w:szCs w:val="22"/>
-              </w:rPr>
-              <w:t xml:space="preserve"> at post-DETECT assessment</w:t>
+              <w:t>Unique MedStar ID's at post-DETECT assessment</w:t>
             </w:r>
           </w:p>
         </w:tc>
@@ -648,27 +606,7 @@
                 <w:sz w:val="22"/>
                 <w:szCs w:val="22"/>
               </w:rPr>
-              <w:t xml:space="preserve">Total unique MedStar </w:t>
-            </w:r>
-            <w:proofErr w:type="gramStart"/>
-            <w:r>
-              <w:rPr>
-                <w:rFonts w:ascii="Arial" w:eastAsia="Arial" w:hAnsi="Arial" w:cs="Arial"/>
-                <w:color w:val="000000"/>
-                <w:sz w:val="22"/>
-                <w:szCs w:val="22"/>
-              </w:rPr>
-              <w:t>ID's</w:t>
-            </w:r>
-            <w:proofErr w:type="gramEnd"/>
-            <w:r>
-              <w:rPr>
-                <w:rFonts w:ascii="Arial" w:eastAsia="Arial" w:hAnsi="Arial" w:cs="Arial"/>
-                <w:color w:val="000000"/>
-                <w:sz w:val="22"/>
-                <w:szCs w:val="22"/>
-              </w:rPr>
-              <w:t xml:space="preserve"> across all assessments</w:t>
+              <w:t>Total unique MedStar ID's across all assessments</w:t>
             </w:r>
           </w:p>
         </w:tc>
@@ -759,13 +697,7 @@
     <w:p/>
     <w:p>
       <w:r>
-        <w:t>The table below answers the question: When comparing</w:t>
-      </w:r>
-      <w:r>
-        <w:t xml:space="preserve"> one assessment type to the other, what is the percentage of determinations that were the same in another assessment type, using </w:t>
-      </w:r>
-      <w:r>
-        <w:t>the smaller variable as the denominator?</w:t>
+        <w:t>The table below answers the question: When comparing the initial assessment abuse determinations to the other assessments, what is the percentage of determinations that were the same?</w:t>
       </w:r>
     </w:p>
     <w:p/>
@@ -784,10 +716,7 @@
         <w:jc w:val="left"/>
       </w:pPr>
       <w:r>
-        <w:t>Table Showing the Percent</w:t>
-      </w:r>
-      <w:r>
-        <w:t xml:space="preserve"> Similarity of Determinations Between the Different Assessment Types</w:t>
+        <w:t>Table Showing the Percent Similarity Between the Initial Assessment Determination and the Other Assessment Types</w:t>
       </w:r>
     </w:p>
     <w:tbl>
@@ -797,10 +726,8 @@
         <w:tblLook w:val="0420" w:firstRow="1" w:lastRow="0" w:firstColumn="0" w:lastColumn="0" w:noHBand="0" w:noVBand="1"/>
       </w:tblPr>
       <w:tblGrid>
-        <w:gridCol w:w="2160"/>
-        <w:gridCol w:w="2160"/>
-        <w:gridCol w:w="2160"/>
-        <w:gridCol w:w="2160"/>
+        <w:gridCol w:w="2880"/>
+        <w:gridCol w:w="2880"/>
       </w:tblGrid>
       <w:tr>
         <w:trPr>
@@ -808,7 +735,7 @@
         </w:trPr>
         <w:tc>
           <w:tcPr>
-            <w:tcW w:w="2160" w:type="dxa"/>
+            <w:tcW w:w="2880" w:type="dxa"/>
             <w:tcBorders>
               <w:top w:val="single" w:sz="12" w:space="0" w:color="666666"/>
               <w:left w:val="none" w:sz="0" w:space="0" w:color="000000"/>
@@ -839,7 +766,7 @@
         </w:tc>
         <w:tc>
           <w:tcPr>
-            <w:tcW w:w="2160" w:type="dxa"/>
+            <w:tcW w:w="2880" w:type="dxa"/>
             <w:tcBorders>
               <w:top w:val="single" w:sz="12" w:space="0" w:color="666666"/>
               <w:left w:val="single" w:sz="8" w:space="0" w:color="000000"/>
@@ -878,93 +805,11 @@
             </w:r>
           </w:p>
         </w:tc>
-        <w:tc>
-          <w:tcPr>
-            <w:tcW w:w="2160" w:type="dxa"/>
-            <w:tcBorders>
-              <w:top w:val="single" w:sz="12" w:space="0" w:color="666666"/>
-              <w:left w:val="none" w:sz="0" w:space="0" w:color="000000"/>
-              <w:bottom w:val="single" w:sz="12" w:space="0" w:color="666666"/>
-              <w:right w:val="none" w:sz="0" w:space="0" w:color="000000"/>
-            </w:tcBorders>
-            <w:shd w:val="clear" w:color="auto" w:fill="FFFFFF"/>
-            <w:tcMar>
-              <w:top w:w="0" w:type="dxa"/>
-              <w:left w:w="0" w:type="dxa"/>
-              <w:bottom w:w="0" w:type="dxa"/>
-              <w:right w:w="0" w:type="dxa"/>
-            </w:tcMar>
-            <w:vAlign w:val="center"/>
-          </w:tcPr>
-          <w:p>
-            <w:pPr>
-              <w:pBdr>
-                <w:top w:val="none" w:sz="0" w:space="0" w:color="000000"/>
-                <w:left w:val="none" w:sz="0" w:space="0" w:color="000000"/>
-                <w:bottom w:val="none" w:sz="0" w:space="0" w:color="000000"/>
-                <w:right w:val="none" w:sz="0" w:space="0" w:color="000000"/>
-              </w:pBdr>
-              <w:spacing w:before="100" w:after="100"/>
-              <w:ind w:left="100" w:right="100"/>
-              <w:jc w:val="right"/>
-            </w:pPr>
-            <w:r>
-              <w:rPr>
-                <w:rFonts w:ascii="Arial" w:eastAsia="Arial" w:hAnsi="Arial" w:cs="Arial"/>
-                <w:color w:val="000000"/>
-                <w:sz w:val="22"/>
-                <w:szCs w:val="22"/>
-              </w:rPr>
-              <w:t>Secondary</w:t>
-            </w:r>
-          </w:p>
-        </w:tc>
-        <w:tc>
-          <w:tcPr>
-            <w:tcW w:w="2160" w:type="dxa"/>
-            <w:tcBorders>
-              <w:top w:val="single" w:sz="12" w:space="0" w:color="666666"/>
-              <w:left w:val="none" w:sz="0" w:space="0" w:color="000000"/>
-              <w:bottom w:val="single" w:sz="12" w:space="0" w:color="666666"/>
-              <w:right w:val="none" w:sz="0" w:space="0" w:color="000000"/>
-            </w:tcBorders>
-            <w:shd w:val="clear" w:color="auto" w:fill="FFFFFF"/>
-            <w:tcMar>
-              <w:top w:w="0" w:type="dxa"/>
-              <w:left w:w="0" w:type="dxa"/>
-              <w:bottom w:w="0" w:type="dxa"/>
-              <w:right w:w="0" w:type="dxa"/>
-            </w:tcMar>
-            <w:vAlign w:val="center"/>
-          </w:tcPr>
-          <w:p>
-            <w:pPr>
-              <w:pBdr>
-                <w:top w:val="none" w:sz="0" w:space="0" w:color="000000"/>
-                <w:left w:val="none" w:sz="0" w:space="0" w:color="000000"/>
-                <w:bottom w:val="none" w:sz="0" w:space="0" w:color="000000"/>
-                <w:right w:val="none" w:sz="0" w:space="0" w:color="000000"/>
-              </w:pBdr>
-              <w:spacing w:before="100" w:after="100"/>
-              <w:ind w:left="100" w:right="100"/>
-              <w:jc w:val="right"/>
-            </w:pPr>
-            <w:r>
-              <w:rPr>
-                <w:rFonts w:ascii="Arial" w:eastAsia="Arial" w:hAnsi="Arial" w:cs="Arial"/>
-                <w:color w:val="000000"/>
-                <w:sz w:val="22"/>
-                <w:szCs w:val="22"/>
-              </w:rPr>
-              <w:t>Post-DETECT</w:t>
-            </w:r>
-          </w:p>
-        </w:tc>
       </w:tr>
       <w:tr>
         <w:tc>
           <w:tcPr>
-            <w:tcW w:w="2160" w:type="dxa"/>
+            <w:tcW w:w="2880" w:type="dxa"/>
             <w:tcBorders>
               <w:top w:val="single" w:sz="12" w:space="0" w:color="666666"/>
               <w:left w:val="none" w:sz="0" w:space="0" w:color="000000"/>
@@ -1004,7 +849,7 @@
         </w:tc>
         <w:tc>
           <w:tcPr>
-            <w:tcW w:w="2160" w:type="dxa"/>
+            <w:tcW w:w="2880" w:type="dxa"/>
             <w:tcBorders>
               <w:top w:val="single" w:sz="12" w:space="0" w:color="666666"/>
               <w:left w:val="single" w:sz="8" w:space="0" w:color="000000"/>
@@ -1043,93 +888,11 @@
             </w:r>
           </w:p>
         </w:tc>
-        <w:tc>
-          <w:tcPr>
-            <w:tcW w:w="2160" w:type="dxa"/>
-            <w:tcBorders>
-              <w:top w:val="single" w:sz="12" w:space="0" w:color="666666"/>
-              <w:left w:val="none" w:sz="0" w:space="0" w:color="000000"/>
-              <w:bottom w:val="none" w:sz="0" w:space="0" w:color="000000"/>
-              <w:right w:val="none" w:sz="0" w:space="0" w:color="000000"/>
-            </w:tcBorders>
-            <w:shd w:val="clear" w:color="auto" w:fill="FFFFFF"/>
-            <w:tcMar>
-              <w:top w:w="0" w:type="dxa"/>
-              <w:left w:w="0" w:type="dxa"/>
-              <w:bottom w:w="0" w:type="dxa"/>
-              <w:right w:w="0" w:type="dxa"/>
-            </w:tcMar>
-            <w:vAlign w:val="center"/>
-          </w:tcPr>
-          <w:p>
-            <w:pPr>
-              <w:pBdr>
-                <w:top w:val="none" w:sz="0" w:space="0" w:color="000000"/>
-                <w:left w:val="none" w:sz="0" w:space="0" w:color="000000"/>
-                <w:bottom w:val="none" w:sz="0" w:space="0" w:color="000000"/>
-                <w:right w:val="none" w:sz="0" w:space="0" w:color="000000"/>
-              </w:pBdr>
-              <w:spacing w:before="100" w:after="100"/>
-              <w:ind w:left="100" w:right="100"/>
-              <w:jc w:val="right"/>
-            </w:pPr>
-            <w:r>
-              <w:rPr>
-                <w:rFonts w:ascii="Arial" w:eastAsia="Arial" w:hAnsi="Arial" w:cs="Arial"/>
-                <w:color w:val="000000"/>
-                <w:sz w:val="22"/>
-                <w:szCs w:val="22"/>
-              </w:rPr>
-              <w:t>82.96</w:t>
-            </w:r>
-          </w:p>
-        </w:tc>
-        <w:tc>
-          <w:tcPr>
-            <w:tcW w:w="2160" w:type="dxa"/>
-            <w:tcBorders>
-              <w:top w:val="single" w:sz="12" w:space="0" w:color="666666"/>
-              <w:left w:val="none" w:sz="0" w:space="0" w:color="000000"/>
-              <w:bottom w:val="none" w:sz="0" w:space="0" w:color="000000"/>
-              <w:right w:val="none" w:sz="0" w:space="0" w:color="000000"/>
-            </w:tcBorders>
-            <w:shd w:val="clear" w:color="auto" w:fill="FFFFFF"/>
-            <w:tcMar>
-              <w:top w:w="0" w:type="dxa"/>
-              <w:left w:w="0" w:type="dxa"/>
-              <w:bottom w:w="0" w:type="dxa"/>
-              <w:right w:w="0" w:type="dxa"/>
-            </w:tcMar>
-            <w:vAlign w:val="center"/>
-          </w:tcPr>
-          <w:p>
-            <w:pPr>
-              <w:pBdr>
-                <w:top w:val="none" w:sz="0" w:space="0" w:color="000000"/>
-                <w:left w:val="none" w:sz="0" w:space="0" w:color="000000"/>
-                <w:bottom w:val="none" w:sz="0" w:space="0" w:color="000000"/>
-                <w:right w:val="none" w:sz="0" w:space="0" w:color="000000"/>
-              </w:pBdr>
-              <w:spacing w:before="100" w:after="100"/>
-              <w:ind w:left="100" w:right="100"/>
-              <w:jc w:val="right"/>
-            </w:pPr>
-            <w:r>
-              <w:rPr>
-                <w:rFonts w:ascii="Arial" w:eastAsia="Arial" w:hAnsi="Arial" w:cs="Arial"/>
-                <w:color w:val="000000"/>
-                <w:sz w:val="22"/>
-                <w:szCs w:val="22"/>
-              </w:rPr>
-              <w:t>97.65</w:t>
-            </w:r>
-          </w:p>
-        </w:tc>
       </w:tr>
       <w:tr>
         <w:tc>
           <w:tcPr>
-            <w:tcW w:w="2160" w:type="dxa"/>
+            <w:tcW w:w="2880" w:type="dxa"/>
             <w:tcBorders>
               <w:top w:val="none" w:sz="0" w:space="0" w:color="000000"/>
               <w:left w:val="none" w:sz="0" w:space="0" w:color="000000"/>
@@ -1169,7 +932,7 @@
         </w:tc>
         <w:tc>
           <w:tcPr>
-            <w:tcW w:w="2160" w:type="dxa"/>
+            <w:tcW w:w="2880" w:type="dxa"/>
             <w:tcBorders>
               <w:top w:val="none" w:sz="0" w:space="0" w:color="000000"/>
               <w:left w:val="single" w:sz="8" w:space="0" w:color="000000"/>
@@ -1204,89 +967,7 @@
                 <w:sz w:val="22"/>
                 <w:szCs w:val="22"/>
               </w:rPr>
-              <w:t>82.96</w:t>
-            </w:r>
-          </w:p>
-        </w:tc>
-        <w:tc>
-          <w:tcPr>
-            <w:tcW w:w="2160" w:type="dxa"/>
-            <w:tcBorders>
-              <w:top w:val="none" w:sz="0" w:space="0" w:color="000000"/>
-              <w:left w:val="none" w:sz="0" w:space="0" w:color="000000"/>
-              <w:bottom w:val="none" w:sz="0" w:space="0" w:color="000000"/>
-              <w:right w:val="none" w:sz="0" w:space="0" w:color="000000"/>
-            </w:tcBorders>
-            <w:shd w:val="clear" w:color="auto" w:fill="FFFFFF"/>
-            <w:tcMar>
-              <w:top w:w="0" w:type="dxa"/>
-              <w:left w:w="0" w:type="dxa"/>
-              <w:bottom w:w="0" w:type="dxa"/>
-              <w:right w:w="0" w:type="dxa"/>
-            </w:tcMar>
-            <w:vAlign w:val="center"/>
-          </w:tcPr>
-          <w:p>
-            <w:pPr>
-              <w:pBdr>
-                <w:top w:val="none" w:sz="0" w:space="0" w:color="000000"/>
-                <w:left w:val="none" w:sz="0" w:space="0" w:color="000000"/>
-                <w:bottom w:val="none" w:sz="0" w:space="0" w:color="000000"/>
-                <w:right w:val="none" w:sz="0" w:space="0" w:color="000000"/>
-              </w:pBdr>
-              <w:spacing w:before="100" w:after="100"/>
-              <w:ind w:left="100" w:right="100"/>
-              <w:jc w:val="right"/>
-            </w:pPr>
-            <w:r>
-              <w:rPr>
-                <w:rFonts w:ascii="Arial" w:eastAsia="Arial" w:hAnsi="Arial" w:cs="Arial"/>
-                <w:color w:val="000000"/>
-                <w:sz w:val="22"/>
-                <w:szCs w:val="22"/>
-              </w:rPr>
-              <w:t>100.00</w:t>
-            </w:r>
-          </w:p>
-        </w:tc>
-        <w:tc>
-          <w:tcPr>
-            <w:tcW w:w="2160" w:type="dxa"/>
-            <w:tcBorders>
-              <w:top w:val="none" w:sz="0" w:space="0" w:color="000000"/>
-              <w:left w:val="none" w:sz="0" w:space="0" w:color="000000"/>
-              <w:bottom w:val="none" w:sz="0" w:space="0" w:color="000000"/>
-              <w:right w:val="none" w:sz="0" w:space="0" w:color="000000"/>
-            </w:tcBorders>
-            <w:shd w:val="clear" w:color="auto" w:fill="FFFFFF"/>
-            <w:tcMar>
-              <w:top w:w="0" w:type="dxa"/>
-              <w:left w:w="0" w:type="dxa"/>
-              <w:bottom w:w="0" w:type="dxa"/>
-              <w:right w:w="0" w:type="dxa"/>
-            </w:tcMar>
-            <w:vAlign w:val="center"/>
-          </w:tcPr>
-          <w:p>
-            <w:pPr>
-              <w:pBdr>
-                <w:top w:val="none" w:sz="0" w:space="0" w:color="000000"/>
-                <w:left w:val="none" w:sz="0" w:space="0" w:color="000000"/>
-                <w:bottom w:val="none" w:sz="0" w:space="0" w:color="000000"/>
-                <w:right w:val="none" w:sz="0" w:space="0" w:color="000000"/>
-              </w:pBdr>
-              <w:spacing w:before="100" w:after="100"/>
-              <w:ind w:left="100" w:right="100"/>
-              <w:jc w:val="right"/>
-            </w:pPr>
-            <w:r>
-              <w:rPr>
-                <w:rFonts w:ascii="Arial" w:eastAsia="Arial" w:hAnsi="Arial" w:cs="Arial"/>
-                <w:color w:val="000000"/>
-                <w:sz w:val="22"/>
-                <w:szCs w:val="22"/>
-              </w:rPr>
-              <w:t>50.37</w:t>
+              <w:t>84.21</w:t>
             </w:r>
           </w:p>
         </w:tc>
@@ -1294,7 +975,7 @@
       <w:tr>
         <w:tc>
           <w:tcPr>
-            <w:tcW w:w="2160" w:type="dxa"/>
+            <w:tcW w:w="2880" w:type="dxa"/>
             <w:tcBorders>
               <w:top w:val="none" w:sz="0" w:space="0" w:color="000000"/>
               <w:left w:val="none" w:sz="0" w:space="0" w:color="000000"/>
@@ -1334,7 +1015,7 @@
         </w:tc>
         <w:tc>
           <w:tcPr>
-            <w:tcW w:w="2160" w:type="dxa"/>
+            <w:tcW w:w="2880" w:type="dxa"/>
             <w:tcBorders>
               <w:top w:val="none" w:sz="0" w:space="0" w:color="000000"/>
               <w:left w:val="single" w:sz="8" w:space="0" w:color="000000"/>
@@ -1369,89 +1050,7 @@
                 <w:sz w:val="22"/>
                 <w:szCs w:val="22"/>
               </w:rPr>
-              <w:t>97.65</w:t>
-            </w:r>
-          </w:p>
-        </w:tc>
-        <w:tc>
-          <w:tcPr>
-            <w:tcW w:w="2160" w:type="dxa"/>
-            <w:tcBorders>
-              <w:top w:val="none" w:sz="0" w:space="0" w:color="000000"/>
-              <w:left w:val="none" w:sz="0" w:space="0" w:color="000000"/>
-              <w:bottom w:val="single" w:sz="12" w:space="0" w:color="666666"/>
-              <w:right w:val="none" w:sz="0" w:space="0" w:color="000000"/>
-            </w:tcBorders>
-            <w:shd w:val="clear" w:color="auto" w:fill="FFFFFF"/>
-            <w:tcMar>
-              <w:top w:w="0" w:type="dxa"/>
-              <w:left w:w="0" w:type="dxa"/>
-              <w:bottom w:w="0" w:type="dxa"/>
-              <w:right w:w="0" w:type="dxa"/>
-            </w:tcMar>
-            <w:vAlign w:val="center"/>
-          </w:tcPr>
-          <w:p>
-            <w:pPr>
-              <w:pBdr>
-                <w:top w:val="none" w:sz="0" w:space="0" w:color="000000"/>
-                <w:left w:val="none" w:sz="0" w:space="0" w:color="000000"/>
-                <w:bottom w:val="none" w:sz="0" w:space="0" w:color="000000"/>
-                <w:right w:val="none" w:sz="0" w:space="0" w:color="000000"/>
-              </w:pBdr>
-              <w:spacing w:before="100" w:after="100"/>
-              <w:ind w:left="100" w:right="100"/>
-              <w:jc w:val="right"/>
-            </w:pPr>
-            <w:r>
-              <w:rPr>
-                <w:rFonts w:ascii="Arial" w:eastAsia="Arial" w:hAnsi="Arial" w:cs="Arial"/>
-                <w:color w:val="000000"/>
-                <w:sz w:val="22"/>
-                <w:szCs w:val="22"/>
-              </w:rPr>
-              <w:t>50.37</w:t>
-            </w:r>
-          </w:p>
-        </w:tc>
-        <w:tc>
-          <w:tcPr>
-            <w:tcW w:w="2160" w:type="dxa"/>
-            <w:tcBorders>
-              <w:top w:val="none" w:sz="0" w:space="0" w:color="000000"/>
-              <w:left w:val="none" w:sz="0" w:space="0" w:color="000000"/>
-              <w:bottom w:val="single" w:sz="12" w:space="0" w:color="666666"/>
-              <w:right w:val="none" w:sz="0" w:space="0" w:color="000000"/>
-            </w:tcBorders>
-            <w:shd w:val="clear" w:color="auto" w:fill="FFFFFF"/>
-            <w:tcMar>
-              <w:top w:w="0" w:type="dxa"/>
-              <w:left w:w="0" w:type="dxa"/>
-              <w:bottom w:w="0" w:type="dxa"/>
-              <w:right w:w="0" w:type="dxa"/>
-            </w:tcMar>
-            <w:vAlign w:val="center"/>
-          </w:tcPr>
-          <w:p>
-            <w:pPr>
-              <w:pBdr>
-                <w:top w:val="none" w:sz="0" w:space="0" w:color="000000"/>
-                <w:left w:val="none" w:sz="0" w:space="0" w:color="000000"/>
-                <w:bottom w:val="none" w:sz="0" w:space="0" w:color="000000"/>
-                <w:right w:val="none" w:sz="0" w:space="0" w:color="000000"/>
-              </w:pBdr>
-              <w:spacing w:before="100" w:after="100"/>
-              <w:ind w:left="100" w:right="100"/>
-              <w:jc w:val="right"/>
-            </w:pPr>
-            <w:r>
-              <w:rPr>
-                <w:rFonts w:ascii="Arial" w:eastAsia="Arial" w:hAnsi="Arial" w:cs="Arial"/>
-                <w:color w:val="000000"/>
-                <w:sz w:val="22"/>
-                <w:szCs w:val="22"/>
-              </w:rPr>
-              <w:t>100.00</w:t>
+              <w:t>97.83</w:t>
             </w:r>
           </w:p>
         </w:tc>
@@ -1583,14 +1182,6 @@
                 <w:szCs w:val="22"/>
               </w:rPr>
               <w:br/>
-            </w:r>
-            <w:r>
-              <w:rPr>
-                <w:rFonts w:ascii="Arial" w:eastAsia="Arial" w:hAnsi="Arial" w:cs="Arial"/>
-                <w:color w:val="000000"/>
-                <w:sz w:val="22"/>
-                <w:szCs w:val="22"/>
-              </w:rPr>
               <w:t>(N=798)</w:t>
             </w:r>
           </w:p>
@@ -2197,27 +1788,7 @@
                 <w:sz w:val="22"/>
                 <w:szCs w:val="22"/>
               </w:rPr>
-              <w:t>LEAD emotional-</w:t>
-            </w:r>
-            <w:proofErr w:type="spellStart"/>
-            <w:r>
-              <w:rPr>
-                <w:rFonts w:ascii="Arial" w:eastAsia="Arial" w:hAnsi="Arial" w:cs="Arial"/>
-                <w:color w:val="000000"/>
-                <w:sz w:val="22"/>
-                <w:szCs w:val="22"/>
-              </w:rPr>
-              <w:t>pshcyo</w:t>
-            </w:r>
-            <w:proofErr w:type="spellEnd"/>
-            <w:r>
-              <w:rPr>
-                <w:rFonts w:ascii="Arial" w:eastAsia="Arial" w:hAnsi="Arial" w:cs="Arial"/>
-                <w:color w:val="000000"/>
-                <w:sz w:val="22"/>
-                <w:szCs w:val="22"/>
-              </w:rPr>
-              <w:t xml:space="preserve"> abuse determination</w:t>
+              <w:t>LEAD emotional-psycho abuse determination</w:t>
             </w:r>
           </w:p>
         </w:tc>
@@ -3177,27 +2748,7 @@
                 <w:sz w:val="22"/>
                 <w:szCs w:val="22"/>
               </w:rPr>
-              <w:t xml:space="preserve">LEAD </w:t>
-            </w:r>
-            <w:proofErr w:type="spellStart"/>
-            <w:r>
-              <w:rPr>
-                <w:rFonts w:ascii="Arial" w:eastAsia="Arial" w:hAnsi="Arial" w:cs="Arial"/>
-                <w:color w:val="000000"/>
-                <w:sz w:val="22"/>
-                <w:szCs w:val="22"/>
-              </w:rPr>
-              <w:t>self_neglect</w:t>
-            </w:r>
-            <w:proofErr w:type="spellEnd"/>
-            <w:r>
-              <w:rPr>
-                <w:rFonts w:ascii="Arial" w:eastAsia="Arial" w:hAnsi="Arial" w:cs="Arial"/>
-                <w:color w:val="000000"/>
-                <w:sz w:val="22"/>
-                <w:szCs w:val="22"/>
-              </w:rPr>
-              <w:t xml:space="preserve"> determination</w:t>
+              <w:t>LEAD self-neglect determination</w:t>
             </w:r>
           </w:p>
         </w:tc>
@@ -3824,13 +3375,7 @@
       </w:pPr>
       <w:r>
         <w:lastRenderedPageBreak/>
-        <w:t>Abuse Determinations Overall - In</w:t>
-      </w:r>
-      <w:r>
-        <w:t>i</w:t>
-      </w:r>
-      <w:r>
-        <w:t>tial LEAD Assessment</w:t>
+        <w:t>Abuse Determinations Overall - Initial LEAD Assessment</w:t>
       </w:r>
     </w:p>
     <w:tbl>
@@ -4539,27 +4084,7 @@
                 <w:sz w:val="22"/>
                 <w:szCs w:val="22"/>
               </w:rPr>
-              <w:t>LEAD emotional-</w:t>
-            </w:r>
-            <w:proofErr w:type="spellStart"/>
-            <w:r>
-              <w:rPr>
-                <w:rFonts w:ascii="Arial" w:eastAsia="Arial" w:hAnsi="Arial" w:cs="Arial"/>
-                <w:color w:val="000000"/>
-                <w:sz w:val="22"/>
-                <w:szCs w:val="22"/>
-              </w:rPr>
-              <w:t>pshcyo</w:t>
-            </w:r>
-            <w:proofErr w:type="spellEnd"/>
-            <w:r>
-              <w:rPr>
-                <w:rFonts w:ascii="Arial" w:eastAsia="Arial" w:hAnsi="Arial" w:cs="Arial"/>
-                <w:color w:val="000000"/>
-                <w:sz w:val="22"/>
-                <w:szCs w:val="22"/>
-              </w:rPr>
-              <w:t xml:space="preserve"> abuse determination</w:t>
+              <w:t>LEAD emotional-psycho abuse determination</w:t>
             </w:r>
           </w:p>
         </w:tc>
@@ -5685,27 +5210,7 @@
                 <w:sz w:val="22"/>
                 <w:szCs w:val="22"/>
               </w:rPr>
-              <w:t xml:space="preserve">LEAD </w:t>
-            </w:r>
-            <w:proofErr w:type="spellStart"/>
-            <w:r>
-              <w:rPr>
-                <w:rFonts w:ascii="Arial" w:eastAsia="Arial" w:hAnsi="Arial" w:cs="Arial"/>
-                <w:color w:val="000000"/>
-                <w:sz w:val="22"/>
-                <w:szCs w:val="22"/>
-              </w:rPr>
-              <w:t>self_neglect</w:t>
-            </w:r>
-            <w:proofErr w:type="spellEnd"/>
-            <w:r>
-              <w:rPr>
-                <w:rFonts w:ascii="Arial" w:eastAsia="Arial" w:hAnsi="Arial" w:cs="Arial"/>
-                <w:color w:val="000000"/>
-                <w:sz w:val="22"/>
-                <w:szCs w:val="22"/>
-              </w:rPr>
-              <w:t xml:space="preserve"> determination</w:t>
+              <w:t>LEAD self-neglect determination</w:t>
             </w:r>
           </w:p>
         </w:tc>
@@ -5915,7 +5420,7 @@
             <w:tcBorders>
               <w:top w:val="none" w:sz="0" w:space="0" w:color="000000"/>
               <w:left w:val="none" w:sz="0" w:space="0" w:color="000000"/>
-              <w:bottom w:val="none" w:sz="0" w:space="0" w:color="000000"/>
+              <w:bottom w:val="single" w:sz="12" w:space="0" w:color="666666"/>
               <w:right w:val="none" w:sz="0" w:space="0" w:color="000000"/>
             </w:tcBorders>
             <w:shd w:val="clear" w:color="auto" w:fill="FFFFFF"/>
@@ -5955,7 +5460,7 @@
             <w:tcBorders>
               <w:top w:val="none" w:sz="0" w:space="0" w:color="000000"/>
               <w:left w:val="none" w:sz="0" w:space="0" w:color="000000"/>
-              <w:bottom w:val="none" w:sz="0" w:space="0" w:color="000000"/>
+              <w:bottom w:val="single" w:sz="12" w:space="0" w:color="666666"/>
               <w:right w:val="none" w:sz="0" w:space="0" w:color="000000"/>
             </w:tcBorders>
             <w:shd w:val="clear" w:color="auto" w:fill="FFFFFF"/>
@@ -5987,2095 +5492,6 @@
                 <w:szCs w:val="22"/>
               </w:rPr>
               <w:t>1 (0.1%)</w:t>
-            </w:r>
-          </w:p>
-        </w:tc>
-      </w:tr>
-      <w:tr>
-        <w:tc>
-          <w:tcPr>
-            <w:tcW w:w="4320" w:type="dxa"/>
-            <w:tcBorders>
-              <w:top w:val="none" w:sz="0" w:space="0" w:color="000000"/>
-              <w:left w:val="none" w:sz="0" w:space="0" w:color="000000"/>
-              <w:bottom w:val="none" w:sz="0" w:space="0" w:color="000000"/>
-              <w:right w:val="none" w:sz="0" w:space="0" w:color="000000"/>
-            </w:tcBorders>
-            <w:shd w:val="clear" w:color="auto" w:fill="FFFFFF"/>
-            <w:tcMar>
-              <w:top w:w="0" w:type="dxa"/>
-              <w:left w:w="0" w:type="dxa"/>
-              <w:bottom w:w="0" w:type="dxa"/>
-              <w:right w:w="0" w:type="dxa"/>
-            </w:tcMar>
-            <w:vAlign w:val="center"/>
-          </w:tcPr>
-          <w:p>
-            <w:pPr>
-              <w:pBdr>
-                <w:top w:val="none" w:sz="0" w:space="0" w:color="000000"/>
-                <w:left w:val="none" w:sz="0" w:space="0" w:color="000000"/>
-                <w:bottom w:val="none" w:sz="0" w:space="0" w:color="000000"/>
-                <w:right w:val="none" w:sz="0" w:space="0" w:color="000000"/>
-              </w:pBdr>
-              <w:spacing w:before="100" w:after="100"/>
-              <w:ind w:left="100" w:right="100"/>
-            </w:pPr>
-            <w:proofErr w:type="spellStart"/>
-            <w:r>
-              <w:rPr>
-                <w:rFonts w:ascii="Arial" w:eastAsia="Arial" w:hAnsi="Arial" w:cs="Arial"/>
-                <w:color w:val="000000"/>
-                <w:sz w:val="22"/>
-                <w:szCs w:val="22"/>
-              </w:rPr>
-              <w:t>xc_assessment_screened_det</w:t>
-            </w:r>
-            <w:proofErr w:type="spellEnd"/>
-          </w:p>
-        </w:tc>
-        <w:tc>
-          <w:tcPr>
-            <w:tcW w:w="4320" w:type="dxa"/>
-            <w:tcBorders>
-              <w:top w:val="none" w:sz="0" w:space="0" w:color="000000"/>
-              <w:left w:val="none" w:sz="0" w:space="0" w:color="000000"/>
-              <w:bottom w:val="none" w:sz="0" w:space="0" w:color="000000"/>
-              <w:right w:val="none" w:sz="0" w:space="0" w:color="000000"/>
-            </w:tcBorders>
-            <w:shd w:val="clear" w:color="auto" w:fill="FFFFFF"/>
-            <w:tcMar>
-              <w:top w:w="0" w:type="dxa"/>
-              <w:left w:w="0" w:type="dxa"/>
-              <w:bottom w:w="0" w:type="dxa"/>
-              <w:right w:w="0" w:type="dxa"/>
-            </w:tcMar>
-            <w:vAlign w:val="center"/>
-          </w:tcPr>
-          <w:p>
-            <w:pPr>
-              <w:pBdr>
-                <w:top w:val="none" w:sz="0" w:space="0" w:color="000000"/>
-                <w:left w:val="none" w:sz="0" w:space="0" w:color="000000"/>
-                <w:bottom w:val="none" w:sz="0" w:space="0" w:color="000000"/>
-                <w:right w:val="none" w:sz="0" w:space="0" w:color="000000"/>
-              </w:pBdr>
-              <w:spacing w:before="100" w:after="100"/>
-              <w:ind w:left="100" w:right="100"/>
-              <w:jc w:val="center"/>
-            </w:pPr>
-          </w:p>
-        </w:tc>
-      </w:tr>
-      <w:tr>
-        <w:tc>
-          <w:tcPr>
-            <w:tcW w:w="4320" w:type="dxa"/>
-            <w:tcBorders>
-              <w:top w:val="none" w:sz="0" w:space="0" w:color="000000"/>
-              <w:left w:val="none" w:sz="0" w:space="0" w:color="000000"/>
-              <w:bottom w:val="none" w:sz="0" w:space="0" w:color="000000"/>
-              <w:right w:val="none" w:sz="0" w:space="0" w:color="000000"/>
-            </w:tcBorders>
-            <w:shd w:val="clear" w:color="auto" w:fill="FFFFFF"/>
-            <w:tcMar>
-              <w:top w:w="0" w:type="dxa"/>
-              <w:left w:w="0" w:type="dxa"/>
-              <w:bottom w:w="0" w:type="dxa"/>
-              <w:right w:w="0" w:type="dxa"/>
-            </w:tcMar>
-            <w:vAlign w:val="center"/>
-          </w:tcPr>
-          <w:p>
-            <w:pPr>
-              <w:pBdr>
-                <w:top w:val="none" w:sz="0" w:space="0" w:color="000000"/>
-                <w:left w:val="none" w:sz="0" w:space="0" w:color="000000"/>
-                <w:bottom w:val="none" w:sz="0" w:space="0" w:color="000000"/>
-                <w:right w:val="none" w:sz="0" w:space="0" w:color="000000"/>
-              </w:pBdr>
-              <w:spacing w:before="100" w:after="100"/>
-              <w:ind w:left="100" w:right="100"/>
-            </w:pPr>
-            <w:r>
-              <w:rPr>
-                <w:rFonts w:ascii="Arial" w:eastAsia="Arial" w:hAnsi="Arial" w:cs="Arial"/>
-                <w:color w:val="000000"/>
-                <w:sz w:val="22"/>
-                <w:szCs w:val="22"/>
-              </w:rPr>
-              <w:t>  No</w:t>
-            </w:r>
-          </w:p>
-        </w:tc>
-        <w:tc>
-          <w:tcPr>
-            <w:tcW w:w="4320" w:type="dxa"/>
-            <w:tcBorders>
-              <w:top w:val="none" w:sz="0" w:space="0" w:color="000000"/>
-              <w:left w:val="none" w:sz="0" w:space="0" w:color="000000"/>
-              <w:bottom w:val="none" w:sz="0" w:space="0" w:color="000000"/>
-              <w:right w:val="none" w:sz="0" w:space="0" w:color="000000"/>
-            </w:tcBorders>
-            <w:shd w:val="clear" w:color="auto" w:fill="FFFFFF"/>
-            <w:tcMar>
-              <w:top w:w="0" w:type="dxa"/>
-              <w:left w:w="0" w:type="dxa"/>
-              <w:bottom w:w="0" w:type="dxa"/>
-              <w:right w:w="0" w:type="dxa"/>
-            </w:tcMar>
-            <w:vAlign w:val="center"/>
-          </w:tcPr>
-          <w:p>
-            <w:pPr>
-              <w:pBdr>
-                <w:top w:val="none" w:sz="0" w:space="0" w:color="000000"/>
-                <w:left w:val="none" w:sz="0" w:space="0" w:color="000000"/>
-                <w:bottom w:val="none" w:sz="0" w:space="0" w:color="000000"/>
-                <w:right w:val="none" w:sz="0" w:space="0" w:color="000000"/>
-              </w:pBdr>
-              <w:spacing w:before="100" w:after="100"/>
-              <w:ind w:left="100" w:right="100"/>
-              <w:jc w:val="center"/>
-            </w:pPr>
-            <w:r>
-              <w:rPr>
-                <w:rFonts w:ascii="Arial" w:eastAsia="Arial" w:hAnsi="Arial" w:cs="Arial"/>
-                <w:color w:val="000000"/>
-                <w:sz w:val="22"/>
-                <w:szCs w:val="22"/>
-              </w:rPr>
-              <w:t>734 (92.0%)</w:t>
-            </w:r>
-          </w:p>
-        </w:tc>
-      </w:tr>
-      <w:tr>
-        <w:tc>
-          <w:tcPr>
-            <w:tcW w:w="4320" w:type="dxa"/>
-            <w:tcBorders>
-              <w:top w:val="none" w:sz="0" w:space="0" w:color="000000"/>
-              <w:left w:val="none" w:sz="0" w:space="0" w:color="000000"/>
-              <w:bottom w:val="single" w:sz="12" w:space="0" w:color="666666"/>
-              <w:right w:val="none" w:sz="0" w:space="0" w:color="000000"/>
-            </w:tcBorders>
-            <w:shd w:val="clear" w:color="auto" w:fill="FFFFFF"/>
-            <w:tcMar>
-              <w:top w:w="0" w:type="dxa"/>
-              <w:left w:w="0" w:type="dxa"/>
-              <w:bottom w:w="0" w:type="dxa"/>
-              <w:right w:w="0" w:type="dxa"/>
-            </w:tcMar>
-            <w:vAlign w:val="center"/>
-          </w:tcPr>
-          <w:p>
-            <w:pPr>
-              <w:pBdr>
-                <w:top w:val="none" w:sz="0" w:space="0" w:color="000000"/>
-                <w:left w:val="none" w:sz="0" w:space="0" w:color="000000"/>
-                <w:bottom w:val="none" w:sz="0" w:space="0" w:color="000000"/>
-                <w:right w:val="none" w:sz="0" w:space="0" w:color="000000"/>
-              </w:pBdr>
-              <w:spacing w:before="100" w:after="100"/>
-              <w:ind w:left="100" w:right="100"/>
-            </w:pPr>
-            <w:r>
-              <w:rPr>
-                <w:rFonts w:ascii="Arial" w:eastAsia="Arial" w:hAnsi="Arial" w:cs="Arial"/>
-                <w:color w:val="000000"/>
-                <w:sz w:val="22"/>
-                <w:szCs w:val="22"/>
-              </w:rPr>
-              <w:lastRenderedPageBreak/>
-              <w:t>  Yes</w:t>
-            </w:r>
-          </w:p>
-        </w:tc>
-        <w:tc>
-          <w:tcPr>
-            <w:tcW w:w="4320" w:type="dxa"/>
-            <w:tcBorders>
-              <w:top w:val="none" w:sz="0" w:space="0" w:color="000000"/>
-              <w:left w:val="none" w:sz="0" w:space="0" w:color="000000"/>
-              <w:bottom w:val="single" w:sz="12" w:space="0" w:color="666666"/>
-              <w:right w:val="none" w:sz="0" w:space="0" w:color="000000"/>
-            </w:tcBorders>
-            <w:shd w:val="clear" w:color="auto" w:fill="FFFFFF"/>
-            <w:tcMar>
-              <w:top w:w="0" w:type="dxa"/>
-              <w:left w:w="0" w:type="dxa"/>
-              <w:bottom w:w="0" w:type="dxa"/>
-              <w:right w:w="0" w:type="dxa"/>
-            </w:tcMar>
-            <w:vAlign w:val="center"/>
-          </w:tcPr>
-          <w:p>
-            <w:pPr>
-              <w:pBdr>
-                <w:top w:val="none" w:sz="0" w:space="0" w:color="000000"/>
-                <w:left w:val="none" w:sz="0" w:space="0" w:color="000000"/>
-                <w:bottom w:val="none" w:sz="0" w:space="0" w:color="000000"/>
-                <w:right w:val="none" w:sz="0" w:space="0" w:color="000000"/>
-              </w:pBdr>
-              <w:spacing w:before="100" w:after="100"/>
-              <w:ind w:left="100" w:right="100"/>
-              <w:jc w:val="center"/>
-            </w:pPr>
-            <w:r>
-              <w:rPr>
-                <w:rFonts w:ascii="Arial" w:eastAsia="Arial" w:hAnsi="Arial" w:cs="Arial"/>
-                <w:color w:val="000000"/>
-                <w:sz w:val="22"/>
-                <w:szCs w:val="22"/>
-              </w:rPr>
-              <w:t>64 (8.0%)</w:t>
-            </w:r>
-          </w:p>
-        </w:tc>
-      </w:tr>
-    </w:tbl>
-    <w:p/>
-    <w:p>
-      <w:pPr>
-        <w:pStyle w:val="TableCaption"/>
-        <w:keepNext/>
-        <w:pBdr>
-          <w:top w:val="none" w:sz="0" w:space="0" w:color="000000"/>
-          <w:left w:val="none" w:sz="0" w:space="0" w:color="000000"/>
-          <w:bottom w:val="none" w:sz="0" w:space="0" w:color="000000"/>
-          <w:right w:val="none" w:sz="0" w:space="0" w:color="000000"/>
-        </w:pBdr>
-        <w:spacing w:before="60" w:after="60"/>
-        <w:ind w:left="60" w:right="60"/>
-        <w:jc w:val="left"/>
-      </w:pPr>
-      <w:r>
-        <w:t>Abuse Determinations Overall - Secondary LEAD Assessment</w:t>
-      </w:r>
-    </w:p>
-    <w:tbl>
-      <w:tblPr>
-        <w:tblW w:w="0" w:type="auto"/>
-        <w:tblLayout w:type="fixed"/>
-        <w:tblLook w:val="0420" w:firstRow="1" w:lastRow="0" w:firstColumn="0" w:lastColumn="0" w:noHBand="0" w:noVBand="1"/>
-      </w:tblPr>
-      <w:tblGrid>
-        <w:gridCol w:w="4320"/>
-        <w:gridCol w:w="4320"/>
-      </w:tblGrid>
-      <w:tr>
-        <w:trPr>
-          <w:tblHeader/>
-        </w:trPr>
-        <w:tc>
-          <w:tcPr>
-            <w:tcW w:w="4320" w:type="dxa"/>
-            <w:tcBorders>
-              <w:top w:val="single" w:sz="12" w:space="0" w:color="666666"/>
-              <w:left w:val="none" w:sz="0" w:space="0" w:color="000000"/>
-              <w:bottom w:val="single" w:sz="12" w:space="0" w:color="666666"/>
-              <w:right w:val="none" w:sz="0" w:space="0" w:color="000000"/>
-            </w:tcBorders>
-            <w:shd w:val="clear" w:color="auto" w:fill="FFFFFF"/>
-            <w:tcMar>
-              <w:top w:w="0" w:type="dxa"/>
-              <w:left w:w="0" w:type="dxa"/>
-              <w:bottom w:w="0" w:type="dxa"/>
-              <w:right w:w="0" w:type="dxa"/>
-            </w:tcMar>
-            <w:vAlign w:val="center"/>
-          </w:tcPr>
-          <w:p>
-            <w:pPr>
-              <w:pBdr>
-                <w:top w:val="none" w:sz="0" w:space="0" w:color="000000"/>
-                <w:left w:val="none" w:sz="0" w:space="0" w:color="000000"/>
-                <w:bottom w:val="none" w:sz="0" w:space="0" w:color="000000"/>
-                <w:right w:val="none" w:sz="0" w:space="0" w:color="000000"/>
-              </w:pBdr>
-              <w:spacing w:before="100" w:after="100"/>
-              <w:ind w:left="100" w:right="100"/>
-            </w:pPr>
-            <w:r>
-              <w:rPr>
-                <w:rFonts w:ascii="Arial" w:eastAsia="Arial" w:hAnsi="Arial" w:cs="Arial"/>
-                <w:color w:val="000000"/>
-                <w:sz w:val="22"/>
-                <w:szCs w:val="22"/>
-              </w:rPr>
-              <w:t> </w:t>
-            </w:r>
-          </w:p>
-        </w:tc>
-        <w:tc>
-          <w:tcPr>
-            <w:tcW w:w="4320" w:type="dxa"/>
-            <w:tcBorders>
-              <w:top w:val="single" w:sz="12" w:space="0" w:color="666666"/>
-              <w:left w:val="none" w:sz="0" w:space="0" w:color="000000"/>
-              <w:bottom w:val="single" w:sz="12" w:space="0" w:color="666666"/>
-              <w:right w:val="none" w:sz="0" w:space="0" w:color="000000"/>
-            </w:tcBorders>
-            <w:shd w:val="clear" w:color="auto" w:fill="FFFFFF"/>
-            <w:tcMar>
-              <w:top w:w="0" w:type="dxa"/>
-              <w:left w:w="0" w:type="dxa"/>
-              <w:bottom w:w="0" w:type="dxa"/>
-              <w:right w:w="0" w:type="dxa"/>
-            </w:tcMar>
-            <w:vAlign w:val="center"/>
-          </w:tcPr>
-          <w:p>
-            <w:pPr>
-              <w:pBdr>
-                <w:top w:val="none" w:sz="0" w:space="0" w:color="000000"/>
-                <w:left w:val="none" w:sz="0" w:space="0" w:color="000000"/>
-                <w:bottom w:val="none" w:sz="0" w:space="0" w:color="000000"/>
-                <w:right w:val="none" w:sz="0" w:space="0" w:color="000000"/>
-              </w:pBdr>
-              <w:spacing w:before="100" w:after="100"/>
-              <w:ind w:left="100" w:right="100"/>
-              <w:jc w:val="center"/>
-            </w:pPr>
-            <w:r>
-              <w:rPr>
-                <w:rFonts w:ascii="Arial" w:eastAsia="Arial" w:hAnsi="Arial" w:cs="Arial"/>
-                <w:color w:val="000000"/>
-                <w:sz w:val="22"/>
-                <w:szCs w:val="22"/>
-              </w:rPr>
-              <w:t>Overall</w:t>
-            </w:r>
-            <w:r>
-              <w:rPr>
-                <w:rFonts w:ascii="Arial" w:eastAsia="Arial" w:hAnsi="Arial" w:cs="Arial"/>
-                <w:color w:val="000000"/>
-                <w:sz w:val="22"/>
-                <w:szCs w:val="22"/>
-              </w:rPr>
-              <w:br/>
-              <w:t>(N=135)</w:t>
-            </w:r>
-          </w:p>
-        </w:tc>
-      </w:tr>
-      <w:tr>
-        <w:tc>
-          <w:tcPr>
-            <w:tcW w:w="4320" w:type="dxa"/>
-            <w:tcBorders>
-              <w:top w:val="single" w:sz="12" w:space="0" w:color="666666"/>
-              <w:left w:val="none" w:sz="0" w:space="0" w:color="000000"/>
-              <w:bottom w:val="none" w:sz="0" w:space="0" w:color="000000"/>
-              <w:right w:val="none" w:sz="0" w:space="0" w:color="000000"/>
-            </w:tcBorders>
-            <w:shd w:val="clear" w:color="auto" w:fill="FFFFFF"/>
-            <w:tcMar>
-              <w:top w:w="0" w:type="dxa"/>
-              <w:left w:w="0" w:type="dxa"/>
-              <w:bottom w:w="0" w:type="dxa"/>
-              <w:right w:w="0" w:type="dxa"/>
-            </w:tcMar>
-            <w:vAlign w:val="center"/>
-          </w:tcPr>
-          <w:p>
-            <w:pPr>
-              <w:pBdr>
-                <w:top w:val="none" w:sz="0" w:space="0" w:color="000000"/>
-                <w:left w:val="none" w:sz="0" w:space="0" w:color="000000"/>
-                <w:bottom w:val="none" w:sz="0" w:space="0" w:color="000000"/>
-                <w:right w:val="none" w:sz="0" w:space="0" w:color="000000"/>
-              </w:pBdr>
-              <w:spacing w:before="100" w:after="100"/>
-              <w:ind w:left="100" w:right="100"/>
-            </w:pPr>
-            <w:r>
-              <w:rPr>
-                <w:rFonts w:ascii="Arial" w:eastAsia="Arial" w:hAnsi="Arial" w:cs="Arial"/>
-                <w:color w:val="000000"/>
-                <w:sz w:val="22"/>
-                <w:szCs w:val="22"/>
-              </w:rPr>
-              <w:t>LEAD physical abuse determination</w:t>
-            </w:r>
-          </w:p>
-        </w:tc>
-        <w:tc>
-          <w:tcPr>
-            <w:tcW w:w="4320" w:type="dxa"/>
-            <w:tcBorders>
-              <w:top w:val="single" w:sz="12" w:space="0" w:color="666666"/>
-              <w:left w:val="none" w:sz="0" w:space="0" w:color="000000"/>
-              <w:bottom w:val="none" w:sz="0" w:space="0" w:color="000000"/>
-              <w:right w:val="none" w:sz="0" w:space="0" w:color="000000"/>
-            </w:tcBorders>
-            <w:shd w:val="clear" w:color="auto" w:fill="FFFFFF"/>
-            <w:tcMar>
-              <w:top w:w="0" w:type="dxa"/>
-              <w:left w:w="0" w:type="dxa"/>
-              <w:bottom w:w="0" w:type="dxa"/>
-              <w:right w:w="0" w:type="dxa"/>
-            </w:tcMar>
-            <w:vAlign w:val="center"/>
-          </w:tcPr>
-          <w:p>
-            <w:pPr>
-              <w:pBdr>
-                <w:top w:val="none" w:sz="0" w:space="0" w:color="000000"/>
-                <w:left w:val="none" w:sz="0" w:space="0" w:color="000000"/>
-                <w:bottom w:val="none" w:sz="0" w:space="0" w:color="000000"/>
-                <w:right w:val="none" w:sz="0" w:space="0" w:color="000000"/>
-              </w:pBdr>
-              <w:spacing w:before="100" w:after="100"/>
-              <w:ind w:left="100" w:right="100"/>
-              <w:jc w:val="center"/>
-            </w:pPr>
-          </w:p>
-        </w:tc>
-      </w:tr>
-      <w:tr>
-        <w:tc>
-          <w:tcPr>
-            <w:tcW w:w="4320" w:type="dxa"/>
-            <w:tcBorders>
-              <w:top w:val="none" w:sz="0" w:space="0" w:color="000000"/>
-              <w:left w:val="none" w:sz="0" w:space="0" w:color="000000"/>
-              <w:bottom w:val="none" w:sz="0" w:space="0" w:color="000000"/>
-              <w:right w:val="none" w:sz="0" w:space="0" w:color="000000"/>
-            </w:tcBorders>
-            <w:shd w:val="clear" w:color="auto" w:fill="FFFFFF"/>
-            <w:tcMar>
-              <w:top w:w="0" w:type="dxa"/>
-              <w:left w:w="0" w:type="dxa"/>
-              <w:bottom w:w="0" w:type="dxa"/>
-              <w:right w:w="0" w:type="dxa"/>
-            </w:tcMar>
-            <w:vAlign w:val="center"/>
-          </w:tcPr>
-          <w:p>
-            <w:pPr>
-              <w:pBdr>
-                <w:top w:val="none" w:sz="0" w:space="0" w:color="000000"/>
-                <w:left w:val="none" w:sz="0" w:space="0" w:color="000000"/>
-                <w:bottom w:val="none" w:sz="0" w:space="0" w:color="000000"/>
-                <w:right w:val="none" w:sz="0" w:space="0" w:color="000000"/>
-              </w:pBdr>
-              <w:spacing w:before="100" w:after="100"/>
-              <w:ind w:left="100" w:right="100"/>
-            </w:pPr>
-            <w:r>
-              <w:rPr>
-                <w:rFonts w:ascii="Arial" w:eastAsia="Arial" w:hAnsi="Arial" w:cs="Arial"/>
-                <w:color w:val="000000"/>
-                <w:sz w:val="22"/>
-                <w:szCs w:val="22"/>
-              </w:rPr>
-              <w:t>  No</w:t>
-            </w:r>
-          </w:p>
-        </w:tc>
-        <w:tc>
-          <w:tcPr>
-            <w:tcW w:w="4320" w:type="dxa"/>
-            <w:tcBorders>
-              <w:top w:val="none" w:sz="0" w:space="0" w:color="000000"/>
-              <w:left w:val="none" w:sz="0" w:space="0" w:color="000000"/>
-              <w:bottom w:val="none" w:sz="0" w:space="0" w:color="000000"/>
-              <w:right w:val="none" w:sz="0" w:space="0" w:color="000000"/>
-            </w:tcBorders>
-            <w:shd w:val="clear" w:color="auto" w:fill="FFFFFF"/>
-            <w:tcMar>
-              <w:top w:w="0" w:type="dxa"/>
-              <w:left w:w="0" w:type="dxa"/>
-              <w:bottom w:w="0" w:type="dxa"/>
-              <w:right w:w="0" w:type="dxa"/>
-            </w:tcMar>
-            <w:vAlign w:val="center"/>
-          </w:tcPr>
-          <w:p>
-            <w:pPr>
-              <w:pBdr>
-                <w:top w:val="none" w:sz="0" w:space="0" w:color="000000"/>
-                <w:left w:val="none" w:sz="0" w:space="0" w:color="000000"/>
-                <w:bottom w:val="none" w:sz="0" w:space="0" w:color="000000"/>
-                <w:right w:val="none" w:sz="0" w:space="0" w:color="000000"/>
-              </w:pBdr>
-              <w:spacing w:before="100" w:after="100"/>
-              <w:ind w:left="100" w:right="100"/>
-              <w:jc w:val="center"/>
-            </w:pPr>
-            <w:r>
-              <w:rPr>
-                <w:rFonts w:ascii="Arial" w:eastAsia="Arial" w:hAnsi="Arial" w:cs="Arial"/>
-                <w:color w:val="000000"/>
-                <w:sz w:val="22"/>
-                <w:szCs w:val="22"/>
-              </w:rPr>
-              <w:t>128 (94.8%)</w:t>
-            </w:r>
-          </w:p>
-        </w:tc>
-      </w:tr>
-      <w:tr>
-        <w:tc>
-          <w:tcPr>
-            <w:tcW w:w="4320" w:type="dxa"/>
-            <w:tcBorders>
-              <w:top w:val="none" w:sz="0" w:space="0" w:color="000000"/>
-              <w:left w:val="none" w:sz="0" w:space="0" w:color="000000"/>
-              <w:bottom w:val="none" w:sz="0" w:space="0" w:color="000000"/>
-              <w:right w:val="none" w:sz="0" w:space="0" w:color="000000"/>
-            </w:tcBorders>
-            <w:shd w:val="clear" w:color="auto" w:fill="FFFFFF"/>
-            <w:tcMar>
-              <w:top w:w="0" w:type="dxa"/>
-              <w:left w:w="0" w:type="dxa"/>
-              <w:bottom w:w="0" w:type="dxa"/>
-              <w:right w:w="0" w:type="dxa"/>
-            </w:tcMar>
-            <w:vAlign w:val="center"/>
-          </w:tcPr>
-          <w:p>
-            <w:pPr>
-              <w:pBdr>
-                <w:top w:val="none" w:sz="0" w:space="0" w:color="000000"/>
-                <w:left w:val="none" w:sz="0" w:space="0" w:color="000000"/>
-                <w:bottom w:val="none" w:sz="0" w:space="0" w:color="000000"/>
-                <w:right w:val="none" w:sz="0" w:space="0" w:color="000000"/>
-              </w:pBdr>
-              <w:spacing w:before="100" w:after="100"/>
-              <w:ind w:left="100" w:right="100"/>
-            </w:pPr>
-            <w:r>
-              <w:rPr>
-                <w:rFonts w:ascii="Arial" w:eastAsia="Arial" w:hAnsi="Arial" w:cs="Arial"/>
-                <w:color w:val="000000"/>
-                <w:sz w:val="22"/>
-                <w:szCs w:val="22"/>
-              </w:rPr>
-              <w:t>  Yes</w:t>
-            </w:r>
-          </w:p>
-        </w:tc>
-        <w:tc>
-          <w:tcPr>
-            <w:tcW w:w="4320" w:type="dxa"/>
-            <w:tcBorders>
-              <w:top w:val="none" w:sz="0" w:space="0" w:color="000000"/>
-              <w:left w:val="none" w:sz="0" w:space="0" w:color="000000"/>
-              <w:bottom w:val="none" w:sz="0" w:space="0" w:color="000000"/>
-              <w:right w:val="none" w:sz="0" w:space="0" w:color="000000"/>
-            </w:tcBorders>
-            <w:shd w:val="clear" w:color="auto" w:fill="FFFFFF"/>
-            <w:tcMar>
-              <w:top w:w="0" w:type="dxa"/>
-              <w:left w:w="0" w:type="dxa"/>
-              <w:bottom w:w="0" w:type="dxa"/>
-              <w:right w:w="0" w:type="dxa"/>
-            </w:tcMar>
-            <w:vAlign w:val="center"/>
-          </w:tcPr>
-          <w:p>
-            <w:pPr>
-              <w:pBdr>
-                <w:top w:val="none" w:sz="0" w:space="0" w:color="000000"/>
-                <w:left w:val="none" w:sz="0" w:space="0" w:color="000000"/>
-                <w:bottom w:val="none" w:sz="0" w:space="0" w:color="000000"/>
-                <w:right w:val="none" w:sz="0" w:space="0" w:color="000000"/>
-              </w:pBdr>
-              <w:spacing w:before="100" w:after="100"/>
-              <w:ind w:left="100" w:right="100"/>
-              <w:jc w:val="center"/>
-            </w:pPr>
-            <w:r>
-              <w:rPr>
-                <w:rFonts w:ascii="Arial" w:eastAsia="Arial" w:hAnsi="Arial" w:cs="Arial"/>
-                <w:color w:val="000000"/>
-                <w:sz w:val="22"/>
-                <w:szCs w:val="22"/>
-              </w:rPr>
-              <w:t>7 (5.2%)</w:t>
-            </w:r>
-          </w:p>
-        </w:tc>
-      </w:tr>
-      <w:tr>
-        <w:tc>
-          <w:tcPr>
-            <w:tcW w:w="4320" w:type="dxa"/>
-            <w:tcBorders>
-              <w:top w:val="none" w:sz="0" w:space="0" w:color="000000"/>
-              <w:left w:val="none" w:sz="0" w:space="0" w:color="000000"/>
-              <w:bottom w:val="none" w:sz="0" w:space="0" w:color="000000"/>
-              <w:right w:val="none" w:sz="0" w:space="0" w:color="000000"/>
-            </w:tcBorders>
-            <w:shd w:val="clear" w:color="auto" w:fill="FFFFFF"/>
-            <w:tcMar>
-              <w:top w:w="0" w:type="dxa"/>
-              <w:left w:w="0" w:type="dxa"/>
-              <w:bottom w:w="0" w:type="dxa"/>
-              <w:right w:w="0" w:type="dxa"/>
-            </w:tcMar>
-            <w:vAlign w:val="center"/>
-          </w:tcPr>
-          <w:p>
-            <w:pPr>
-              <w:pBdr>
-                <w:top w:val="none" w:sz="0" w:space="0" w:color="000000"/>
-                <w:left w:val="none" w:sz="0" w:space="0" w:color="000000"/>
-                <w:bottom w:val="none" w:sz="0" w:space="0" w:color="000000"/>
-                <w:right w:val="none" w:sz="0" w:space="0" w:color="000000"/>
-              </w:pBdr>
-              <w:spacing w:before="100" w:after="100"/>
-              <w:ind w:left="100" w:right="100"/>
-            </w:pPr>
-            <w:r>
-              <w:rPr>
-                <w:rFonts w:ascii="Arial" w:eastAsia="Arial" w:hAnsi="Arial" w:cs="Arial"/>
-                <w:color w:val="000000"/>
-                <w:sz w:val="22"/>
-                <w:szCs w:val="22"/>
-              </w:rPr>
-              <w:t>LEAD sexual abuse determination</w:t>
-            </w:r>
-          </w:p>
-        </w:tc>
-        <w:tc>
-          <w:tcPr>
-            <w:tcW w:w="4320" w:type="dxa"/>
-            <w:tcBorders>
-              <w:top w:val="none" w:sz="0" w:space="0" w:color="000000"/>
-              <w:left w:val="none" w:sz="0" w:space="0" w:color="000000"/>
-              <w:bottom w:val="none" w:sz="0" w:space="0" w:color="000000"/>
-              <w:right w:val="none" w:sz="0" w:space="0" w:color="000000"/>
-            </w:tcBorders>
-            <w:shd w:val="clear" w:color="auto" w:fill="FFFFFF"/>
-            <w:tcMar>
-              <w:top w:w="0" w:type="dxa"/>
-              <w:left w:w="0" w:type="dxa"/>
-              <w:bottom w:w="0" w:type="dxa"/>
-              <w:right w:w="0" w:type="dxa"/>
-            </w:tcMar>
-            <w:vAlign w:val="center"/>
-          </w:tcPr>
-          <w:p>
-            <w:pPr>
-              <w:pBdr>
-                <w:top w:val="none" w:sz="0" w:space="0" w:color="000000"/>
-                <w:left w:val="none" w:sz="0" w:space="0" w:color="000000"/>
-                <w:bottom w:val="none" w:sz="0" w:space="0" w:color="000000"/>
-                <w:right w:val="none" w:sz="0" w:space="0" w:color="000000"/>
-              </w:pBdr>
-              <w:spacing w:before="100" w:after="100"/>
-              <w:ind w:left="100" w:right="100"/>
-              <w:jc w:val="center"/>
-            </w:pPr>
-          </w:p>
-        </w:tc>
-      </w:tr>
-      <w:tr>
-        <w:tc>
-          <w:tcPr>
-            <w:tcW w:w="4320" w:type="dxa"/>
-            <w:tcBorders>
-              <w:top w:val="none" w:sz="0" w:space="0" w:color="000000"/>
-              <w:left w:val="none" w:sz="0" w:space="0" w:color="000000"/>
-              <w:bottom w:val="none" w:sz="0" w:space="0" w:color="000000"/>
-              <w:right w:val="none" w:sz="0" w:space="0" w:color="000000"/>
-            </w:tcBorders>
-            <w:shd w:val="clear" w:color="auto" w:fill="FFFFFF"/>
-            <w:tcMar>
-              <w:top w:w="0" w:type="dxa"/>
-              <w:left w:w="0" w:type="dxa"/>
-              <w:bottom w:w="0" w:type="dxa"/>
-              <w:right w:w="0" w:type="dxa"/>
-            </w:tcMar>
-            <w:vAlign w:val="center"/>
-          </w:tcPr>
-          <w:p>
-            <w:pPr>
-              <w:pBdr>
-                <w:top w:val="none" w:sz="0" w:space="0" w:color="000000"/>
-                <w:left w:val="none" w:sz="0" w:space="0" w:color="000000"/>
-                <w:bottom w:val="none" w:sz="0" w:space="0" w:color="000000"/>
-                <w:right w:val="none" w:sz="0" w:space="0" w:color="000000"/>
-              </w:pBdr>
-              <w:spacing w:before="100" w:after="100"/>
-              <w:ind w:left="100" w:right="100"/>
-            </w:pPr>
-            <w:r>
-              <w:rPr>
-                <w:rFonts w:ascii="Arial" w:eastAsia="Arial" w:hAnsi="Arial" w:cs="Arial"/>
-                <w:color w:val="000000"/>
-                <w:sz w:val="22"/>
-                <w:szCs w:val="22"/>
-              </w:rPr>
-              <w:t>  No</w:t>
-            </w:r>
-          </w:p>
-        </w:tc>
-        <w:tc>
-          <w:tcPr>
-            <w:tcW w:w="4320" w:type="dxa"/>
-            <w:tcBorders>
-              <w:top w:val="none" w:sz="0" w:space="0" w:color="000000"/>
-              <w:left w:val="none" w:sz="0" w:space="0" w:color="000000"/>
-              <w:bottom w:val="none" w:sz="0" w:space="0" w:color="000000"/>
-              <w:right w:val="none" w:sz="0" w:space="0" w:color="000000"/>
-            </w:tcBorders>
-            <w:shd w:val="clear" w:color="auto" w:fill="FFFFFF"/>
-            <w:tcMar>
-              <w:top w:w="0" w:type="dxa"/>
-              <w:left w:w="0" w:type="dxa"/>
-              <w:bottom w:w="0" w:type="dxa"/>
-              <w:right w:w="0" w:type="dxa"/>
-            </w:tcMar>
-            <w:vAlign w:val="center"/>
-          </w:tcPr>
-          <w:p>
-            <w:pPr>
-              <w:pBdr>
-                <w:top w:val="none" w:sz="0" w:space="0" w:color="000000"/>
-                <w:left w:val="none" w:sz="0" w:space="0" w:color="000000"/>
-                <w:bottom w:val="none" w:sz="0" w:space="0" w:color="000000"/>
-                <w:right w:val="none" w:sz="0" w:space="0" w:color="000000"/>
-              </w:pBdr>
-              <w:spacing w:before="100" w:after="100"/>
-              <w:ind w:left="100" w:right="100"/>
-              <w:jc w:val="center"/>
-            </w:pPr>
-            <w:r>
-              <w:rPr>
-                <w:rFonts w:ascii="Arial" w:eastAsia="Arial" w:hAnsi="Arial" w:cs="Arial"/>
-                <w:color w:val="000000"/>
-                <w:sz w:val="22"/>
-                <w:szCs w:val="22"/>
-              </w:rPr>
-              <w:t>134 (99.3%)</w:t>
-            </w:r>
-          </w:p>
-        </w:tc>
-      </w:tr>
-      <w:tr>
-        <w:tc>
-          <w:tcPr>
-            <w:tcW w:w="4320" w:type="dxa"/>
-            <w:tcBorders>
-              <w:top w:val="none" w:sz="0" w:space="0" w:color="000000"/>
-              <w:left w:val="none" w:sz="0" w:space="0" w:color="000000"/>
-              <w:bottom w:val="none" w:sz="0" w:space="0" w:color="000000"/>
-              <w:right w:val="none" w:sz="0" w:space="0" w:color="000000"/>
-            </w:tcBorders>
-            <w:shd w:val="clear" w:color="auto" w:fill="FFFFFF"/>
-            <w:tcMar>
-              <w:top w:w="0" w:type="dxa"/>
-              <w:left w:w="0" w:type="dxa"/>
-              <w:bottom w:w="0" w:type="dxa"/>
-              <w:right w:w="0" w:type="dxa"/>
-            </w:tcMar>
-            <w:vAlign w:val="center"/>
-          </w:tcPr>
-          <w:p>
-            <w:pPr>
-              <w:pBdr>
-                <w:top w:val="none" w:sz="0" w:space="0" w:color="000000"/>
-                <w:left w:val="none" w:sz="0" w:space="0" w:color="000000"/>
-                <w:bottom w:val="none" w:sz="0" w:space="0" w:color="000000"/>
-                <w:right w:val="none" w:sz="0" w:space="0" w:color="000000"/>
-              </w:pBdr>
-              <w:spacing w:before="100" w:after="100"/>
-              <w:ind w:left="100" w:right="100"/>
-            </w:pPr>
-            <w:r>
-              <w:rPr>
-                <w:rFonts w:ascii="Arial" w:eastAsia="Arial" w:hAnsi="Arial" w:cs="Arial"/>
-                <w:color w:val="000000"/>
-                <w:sz w:val="22"/>
-                <w:szCs w:val="22"/>
-              </w:rPr>
-              <w:t>  Yes</w:t>
-            </w:r>
-          </w:p>
-        </w:tc>
-        <w:tc>
-          <w:tcPr>
-            <w:tcW w:w="4320" w:type="dxa"/>
-            <w:tcBorders>
-              <w:top w:val="none" w:sz="0" w:space="0" w:color="000000"/>
-              <w:left w:val="none" w:sz="0" w:space="0" w:color="000000"/>
-              <w:bottom w:val="none" w:sz="0" w:space="0" w:color="000000"/>
-              <w:right w:val="none" w:sz="0" w:space="0" w:color="000000"/>
-            </w:tcBorders>
-            <w:shd w:val="clear" w:color="auto" w:fill="FFFFFF"/>
-            <w:tcMar>
-              <w:top w:w="0" w:type="dxa"/>
-              <w:left w:w="0" w:type="dxa"/>
-              <w:bottom w:w="0" w:type="dxa"/>
-              <w:right w:w="0" w:type="dxa"/>
-            </w:tcMar>
-            <w:vAlign w:val="center"/>
-          </w:tcPr>
-          <w:p>
-            <w:pPr>
-              <w:pBdr>
-                <w:top w:val="none" w:sz="0" w:space="0" w:color="000000"/>
-                <w:left w:val="none" w:sz="0" w:space="0" w:color="000000"/>
-                <w:bottom w:val="none" w:sz="0" w:space="0" w:color="000000"/>
-                <w:right w:val="none" w:sz="0" w:space="0" w:color="000000"/>
-              </w:pBdr>
-              <w:spacing w:before="100" w:after="100"/>
-              <w:ind w:left="100" w:right="100"/>
-              <w:jc w:val="center"/>
-            </w:pPr>
-            <w:r>
-              <w:rPr>
-                <w:rFonts w:ascii="Arial" w:eastAsia="Arial" w:hAnsi="Arial" w:cs="Arial"/>
-                <w:color w:val="000000"/>
-                <w:sz w:val="22"/>
-                <w:szCs w:val="22"/>
-              </w:rPr>
-              <w:t>1 (0.7%)</w:t>
-            </w:r>
-          </w:p>
-        </w:tc>
-      </w:tr>
-      <w:tr>
-        <w:tc>
-          <w:tcPr>
-            <w:tcW w:w="4320" w:type="dxa"/>
-            <w:tcBorders>
-              <w:top w:val="none" w:sz="0" w:space="0" w:color="000000"/>
-              <w:left w:val="none" w:sz="0" w:space="0" w:color="000000"/>
-              <w:bottom w:val="none" w:sz="0" w:space="0" w:color="000000"/>
-              <w:right w:val="none" w:sz="0" w:space="0" w:color="000000"/>
-            </w:tcBorders>
-            <w:shd w:val="clear" w:color="auto" w:fill="FFFFFF"/>
-            <w:tcMar>
-              <w:top w:w="0" w:type="dxa"/>
-              <w:left w:w="0" w:type="dxa"/>
-              <w:bottom w:w="0" w:type="dxa"/>
-              <w:right w:w="0" w:type="dxa"/>
-            </w:tcMar>
-            <w:vAlign w:val="center"/>
-          </w:tcPr>
-          <w:p>
-            <w:pPr>
-              <w:pBdr>
-                <w:top w:val="none" w:sz="0" w:space="0" w:color="000000"/>
-                <w:left w:val="none" w:sz="0" w:space="0" w:color="000000"/>
-                <w:bottom w:val="none" w:sz="0" w:space="0" w:color="000000"/>
-                <w:right w:val="none" w:sz="0" w:space="0" w:color="000000"/>
-              </w:pBdr>
-              <w:spacing w:before="100" w:after="100"/>
-              <w:ind w:left="100" w:right="100"/>
-            </w:pPr>
-            <w:r>
-              <w:rPr>
-                <w:rFonts w:ascii="Arial" w:eastAsia="Arial" w:hAnsi="Arial" w:cs="Arial"/>
-                <w:color w:val="000000"/>
-                <w:sz w:val="22"/>
-                <w:szCs w:val="22"/>
-              </w:rPr>
-              <w:t>LEAD emotional-</w:t>
-            </w:r>
-            <w:proofErr w:type="spellStart"/>
-            <w:r>
-              <w:rPr>
-                <w:rFonts w:ascii="Arial" w:eastAsia="Arial" w:hAnsi="Arial" w:cs="Arial"/>
-                <w:color w:val="000000"/>
-                <w:sz w:val="22"/>
-                <w:szCs w:val="22"/>
-              </w:rPr>
-              <w:t>pshcyo</w:t>
-            </w:r>
-            <w:proofErr w:type="spellEnd"/>
-            <w:r>
-              <w:rPr>
-                <w:rFonts w:ascii="Arial" w:eastAsia="Arial" w:hAnsi="Arial" w:cs="Arial"/>
-                <w:color w:val="000000"/>
-                <w:sz w:val="22"/>
-                <w:szCs w:val="22"/>
-              </w:rPr>
-              <w:t xml:space="preserve"> abuse determination</w:t>
-            </w:r>
-          </w:p>
-        </w:tc>
-        <w:tc>
-          <w:tcPr>
-            <w:tcW w:w="4320" w:type="dxa"/>
-            <w:tcBorders>
-              <w:top w:val="none" w:sz="0" w:space="0" w:color="000000"/>
-              <w:left w:val="none" w:sz="0" w:space="0" w:color="000000"/>
-              <w:bottom w:val="none" w:sz="0" w:space="0" w:color="000000"/>
-              <w:right w:val="none" w:sz="0" w:space="0" w:color="000000"/>
-            </w:tcBorders>
-            <w:shd w:val="clear" w:color="auto" w:fill="FFFFFF"/>
-            <w:tcMar>
-              <w:top w:w="0" w:type="dxa"/>
-              <w:left w:w="0" w:type="dxa"/>
-              <w:bottom w:w="0" w:type="dxa"/>
-              <w:right w:w="0" w:type="dxa"/>
-            </w:tcMar>
-            <w:vAlign w:val="center"/>
-          </w:tcPr>
-          <w:p>
-            <w:pPr>
-              <w:pBdr>
-                <w:top w:val="none" w:sz="0" w:space="0" w:color="000000"/>
-                <w:left w:val="none" w:sz="0" w:space="0" w:color="000000"/>
-                <w:bottom w:val="none" w:sz="0" w:space="0" w:color="000000"/>
-                <w:right w:val="none" w:sz="0" w:space="0" w:color="000000"/>
-              </w:pBdr>
-              <w:spacing w:before="100" w:after="100"/>
-              <w:ind w:left="100" w:right="100"/>
-              <w:jc w:val="center"/>
-            </w:pPr>
-          </w:p>
-        </w:tc>
-      </w:tr>
-      <w:tr>
-        <w:tc>
-          <w:tcPr>
-            <w:tcW w:w="4320" w:type="dxa"/>
-            <w:tcBorders>
-              <w:top w:val="none" w:sz="0" w:space="0" w:color="000000"/>
-              <w:left w:val="none" w:sz="0" w:space="0" w:color="000000"/>
-              <w:bottom w:val="none" w:sz="0" w:space="0" w:color="000000"/>
-              <w:right w:val="none" w:sz="0" w:space="0" w:color="000000"/>
-            </w:tcBorders>
-            <w:shd w:val="clear" w:color="auto" w:fill="FFFFFF"/>
-            <w:tcMar>
-              <w:top w:w="0" w:type="dxa"/>
-              <w:left w:w="0" w:type="dxa"/>
-              <w:bottom w:w="0" w:type="dxa"/>
-              <w:right w:w="0" w:type="dxa"/>
-            </w:tcMar>
-            <w:vAlign w:val="center"/>
-          </w:tcPr>
-          <w:p>
-            <w:pPr>
-              <w:pBdr>
-                <w:top w:val="none" w:sz="0" w:space="0" w:color="000000"/>
-                <w:left w:val="none" w:sz="0" w:space="0" w:color="000000"/>
-                <w:bottom w:val="none" w:sz="0" w:space="0" w:color="000000"/>
-                <w:right w:val="none" w:sz="0" w:space="0" w:color="000000"/>
-              </w:pBdr>
-              <w:spacing w:before="100" w:after="100"/>
-              <w:ind w:left="100" w:right="100"/>
-            </w:pPr>
-            <w:r>
-              <w:rPr>
-                <w:rFonts w:ascii="Arial" w:eastAsia="Arial" w:hAnsi="Arial" w:cs="Arial"/>
-                <w:color w:val="000000"/>
-                <w:sz w:val="22"/>
-                <w:szCs w:val="22"/>
-              </w:rPr>
-              <w:t>  No</w:t>
-            </w:r>
-          </w:p>
-        </w:tc>
-        <w:tc>
-          <w:tcPr>
-            <w:tcW w:w="4320" w:type="dxa"/>
-            <w:tcBorders>
-              <w:top w:val="none" w:sz="0" w:space="0" w:color="000000"/>
-              <w:left w:val="none" w:sz="0" w:space="0" w:color="000000"/>
-              <w:bottom w:val="none" w:sz="0" w:space="0" w:color="000000"/>
-              <w:right w:val="none" w:sz="0" w:space="0" w:color="000000"/>
-            </w:tcBorders>
-            <w:shd w:val="clear" w:color="auto" w:fill="FFFFFF"/>
-            <w:tcMar>
-              <w:top w:w="0" w:type="dxa"/>
-              <w:left w:w="0" w:type="dxa"/>
-              <w:bottom w:w="0" w:type="dxa"/>
-              <w:right w:w="0" w:type="dxa"/>
-            </w:tcMar>
-            <w:vAlign w:val="center"/>
-          </w:tcPr>
-          <w:p>
-            <w:pPr>
-              <w:pBdr>
-                <w:top w:val="none" w:sz="0" w:space="0" w:color="000000"/>
-                <w:left w:val="none" w:sz="0" w:space="0" w:color="000000"/>
-                <w:bottom w:val="none" w:sz="0" w:space="0" w:color="000000"/>
-                <w:right w:val="none" w:sz="0" w:space="0" w:color="000000"/>
-              </w:pBdr>
-              <w:spacing w:before="100" w:after="100"/>
-              <w:ind w:left="100" w:right="100"/>
-              <w:jc w:val="center"/>
-            </w:pPr>
-            <w:r>
-              <w:rPr>
-                <w:rFonts w:ascii="Arial" w:eastAsia="Arial" w:hAnsi="Arial" w:cs="Arial"/>
-                <w:color w:val="000000"/>
-                <w:sz w:val="22"/>
-                <w:szCs w:val="22"/>
-              </w:rPr>
-              <w:t>101 (74.8%)</w:t>
-            </w:r>
-          </w:p>
-        </w:tc>
-      </w:tr>
-      <w:tr>
-        <w:tc>
-          <w:tcPr>
-            <w:tcW w:w="4320" w:type="dxa"/>
-            <w:tcBorders>
-              <w:top w:val="none" w:sz="0" w:space="0" w:color="000000"/>
-              <w:left w:val="none" w:sz="0" w:space="0" w:color="000000"/>
-              <w:bottom w:val="none" w:sz="0" w:space="0" w:color="000000"/>
-              <w:right w:val="none" w:sz="0" w:space="0" w:color="000000"/>
-            </w:tcBorders>
-            <w:shd w:val="clear" w:color="auto" w:fill="FFFFFF"/>
-            <w:tcMar>
-              <w:top w:w="0" w:type="dxa"/>
-              <w:left w:w="0" w:type="dxa"/>
-              <w:bottom w:w="0" w:type="dxa"/>
-              <w:right w:w="0" w:type="dxa"/>
-            </w:tcMar>
-            <w:vAlign w:val="center"/>
-          </w:tcPr>
-          <w:p>
-            <w:pPr>
-              <w:pBdr>
-                <w:top w:val="none" w:sz="0" w:space="0" w:color="000000"/>
-                <w:left w:val="none" w:sz="0" w:space="0" w:color="000000"/>
-                <w:bottom w:val="none" w:sz="0" w:space="0" w:color="000000"/>
-                <w:right w:val="none" w:sz="0" w:space="0" w:color="000000"/>
-              </w:pBdr>
-              <w:spacing w:before="100" w:after="100"/>
-              <w:ind w:left="100" w:right="100"/>
-            </w:pPr>
-            <w:r>
-              <w:rPr>
-                <w:rFonts w:ascii="Arial" w:eastAsia="Arial" w:hAnsi="Arial" w:cs="Arial"/>
-                <w:color w:val="000000"/>
-                <w:sz w:val="22"/>
-                <w:szCs w:val="22"/>
-              </w:rPr>
-              <w:t>  Yes</w:t>
-            </w:r>
-          </w:p>
-        </w:tc>
-        <w:tc>
-          <w:tcPr>
-            <w:tcW w:w="4320" w:type="dxa"/>
-            <w:tcBorders>
-              <w:top w:val="none" w:sz="0" w:space="0" w:color="000000"/>
-              <w:left w:val="none" w:sz="0" w:space="0" w:color="000000"/>
-              <w:bottom w:val="none" w:sz="0" w:space="0" w:color="000000"/>
-              <w:right w:val="none" w:sz="0" w:space="0" w:color="000000"/>
-            </w:tcBorders>
-            <w:shd w:val="clear" w:color="auto" w:fill="FFFFFF"/>
-            <w:tcMar>
-              <w:top w:w="0" w:type="dxa"/>
-              <w:left w:w="0" w:type="dxa"/>
-              <w:bottom w:w="0" w:type="dxa"/>
-              <w:right w:w="0" w:type="dxa"/>
-            </w:tcMar>
-            <w:vAlign w:val="center"/>
-          </w:tcPr>
-          <w:p>
-            <w:pPr>
-              <w:pBdr>
-                <w:top w:val="none" w:sz="0" w:space="0" w:color="000000"/>
-                <w:left w:val="none" w:sz="0" w:space="0" w:color="000000"/>
-                <w:bottom w:val="none" w:sz="0" w:space="0" w:color="000000"/>
-                <w:right w:val="none" w:sz="0" w:space="0" w:color="000000"/>
-              </w:pBdr>
-              <w:spacing w:before="100" w:after="100"/>
-              <w:ind w:left="100" w:right="100"/>
-              <w:jc w:val="center"/>
-            </w:pPr>
-            <w:r>
-              <w:rPr>
-                <w:rFonts w:ascii="Arial" w:eastAsia="Arial" w:hAnsi="Arial" w:cs="Arial"/>
-                <w:color w:val="000000"/>
-                <w:sz w:val="22"/>
-                <w:szCs w:val="22"/>
-              </w:rPr>
-              <w:t>34 (25.2%)</w:t>
-            </w:r>
-          </w:p>
-        </w:tc>
-      </w:tr>
-      <w:tr>
-        <w:tc>
-          <w:tcPr>
-            <w:tcW w:w="4320" w:type="dxa"/>
-            <w:tcBorders>
-              <w:top w:val="none" w:sz="0" w:space="0" w:color="000000"/>
-              <w:left w:val="none" w:sz="0" w:space="0" w:color="000000"/>
-              <w:bottom w:val="none" w:sz="0" w:space="0" w:color="000000"/>
-              <w:right w:val="none" w:sz="0" w:space="0" w:color="000000"/>
-            </w:tcBorders>
-            <w:shd w:val="clear" w:color="auto" w:fill="FFFFFF"/>
-            <w:tcMar>
-              <w:top w:w="0" w:type="dxa"/>
-              <w:left w:w="0" w:type="dxa"/>
-              <w:bottom w:w="0" w:type="dxa"/>
-              <w:right w:w="0" w:type="dxa"/>
-            </w:tcMar>
-            <w:vAlign w:val="center"/>
-          </w:tcPr>
-          <w:p>
-            <w:pPr>
-              <w:pBdr>
-                <w:top w:val="none" w:sz="0" w:space="0" w:color="000000"/>
-                <w:left w:val="none" w:sz="0" w:space="0" w:color="000000"/>
-                <w:bottom w:val="none" w:sz="0" w:space="0" w:color="000000"/>
-                <w:right w:val="none" w:sz="0" w:space="0" w:color="000000"/>
-              </w:pBdr>
-              <w:spacing w:before="100" w:after="100"/>
-              <w:ind w:left="100" w:right="100"/>
-            </w:pPr>
-            <w:r>
-              <w:rPr>
-                <w:rFonts w:ascii="Arial" w:eastAsia="Arial" w:hAnsi="Arial" w:cs="Arial"/>
-                <w:color w:val="000000"/>
-                <w:sz w:val="22"/>
-                <w:szCs w:val="22"/>
-              </w:rPr>
-              <w:t>LEAD neglect determination</w:t>
-            </w:r>
-          </w:p>
-        </w:tc>
-        <w:tc>
-          <w:tcPr>
-            <w:tcW w:w="4320" w:type="dxa"/>
-            <w:tcBorders>
-              <w:top w:val="none" w:sz="0" w:space="0" w:color="000000"/>
-              <w:left w:val="none" w:sz="0" w:space="0" w:color="000000"/>
-              <w:bottom w:val="none" w:sz="0" w:space="0" w:color="000000"/>
-              <w:right w:val="none" w:sz="0" w:space="0" w:color="000000"/>
-            </w:tcBorders>
-            <w:shd w:val="clear" w:color="auto" w:fill="FFFFFF"/>
-            <w:tcMar>
-              <w:top w:w="0" w:type="dxa"/>
-              <w:left w:w="0" w:type="dxa"/>
-              <w:bottom w:w="0" w:type="dxa"/>
-              <w:right w:w="0" w:type="dxa"/>
-            </w:tcMar>
-            <w:vAlign w:val="center"/>
-          </w:tcPr>
-          <w:p>
-            <w:pPr>
-              <w:pBdr>
-                <w:top w:val="none" w:sz="0" w:space="0" w:color="000000"/>
-                <w:left w:val="none" w:sz="0" w:space="0" w:color="000000"/>
-                <w:bottom w:val="none" w:sz="0" w:space="0" w:color="000000"/>
-                <w:right w:val="none" w:sz="0" w:space="0" w:color="000000"/>
-              </w:pBdr>
-              <w:spacing w:before="100" w:after="100"/>
-              <w:ind w:left="100" w:right="100"/>
-              <w:jc w:val="center"/>
-            </w:pPr>
-          </w:p>
-        </w:tc>
-      </w:tr>
-      <w:tr>
-        <w:tc>
-          <w:tcPr>
-            <w:tcW w:w="4320" w:type="dxa"/>
-            <w:tcBorders>
-              <w:top w:val="none" w:sz="0" w:space="0" w:color="000000"/>
-              <w:left w:val="none" w:sz="0" w:space="0" w:color="000000"/>
-              <w:bottom w:val="none" w:sz="0" w:space="0" w:color="000000"/>
-              <w:right w:val="none" w:sz="0" w:space="0" w:color="000000"/>
-            </w:tcBorders>
-            <w:shd w:val="clear" w:color="auto" w:fill="FFFFFF"/>
-            <w:tcMar>
-              <w:top w:w="0" w:type="dxa"/>
-              <w:left w:w="0" w:type="dxa"/>
-              <w:bottom w:w="0" w:type="dxa"/>
-              <w:right w:w="0" w:type="dxa"/>
-            </w:tcMar>
-            <w:vAlign w:val="center"/>
-          </w:tcPr>
-          <w:p>
-            <w:pPr>
-              <w:pBdr>
-                <w:top w:val="none" w:sz="0" w:space="0" w:color="000000"/>
-                <w:left w:val="none" w:sz="0" w:space="0" w:color="000000"/>
-                <w:bottom w:val="none" w:sz="0" w:space="0" w:color="000000"/>
-                <w:right w:val="none" w:sz="0" w:space="0" w:color="000000"/>
-              </w:pBdr>
-              <w:spacing w:before="100" w:after="100"/>
-              <w:ind w:left="100" w:right="100"/>
-            </w:pPr>
-            <w:r>
-              <w:rPr>
-                <w:rFonts w:ascii="Arial" w:eastAsia="Arial" w:hAnsi="Arial" w:cs="Arial"/>
-                <w:color w:val="000000"/>
-                <w:sz w:val="22"/>
-                <w:szCs w:val="22"/>
-              </w:rPr>
-              <w:t>  No</w:t>
-            </w:r>
-          </w:p>
-        </w:tc>
-        <w:tc>
-          <w:tcPr>
-            <w:tcW w:w="4320" w:type="dxa"/>
-            <w:tcBorders>
-              <w:top w:val="none" w:sz="0" w:space="0" w:color="000000"/>
-              <w:left w:val="none" w:sz="0" w:space="0" w:color="000000"/>
-              <w:bottom w:val="none" w:sz="0" w:space="0" w:color="000000"/>
-              <w:right w:val="none" w:sz="0" w:space="0" w:color="000000"/>
-            </w:tcBorders>
-            <w:shd w:val="clear" w:color="auto" w:fill="FFFFFF"/>
-            <w:tcMar>
-              <w:top w:w="0" w:type="dxa"/>
-              <w:left w:w="0" w:type="dxa"/>
-              <w:bottom w:w="0" w:type="dxa"/>
-              <w:right w:w="0" w:type="dxa"/>
-            </w:tcMar>
-            <w:vAlign w:val="center"/>
-          </w:tcPr>
-          <w:p>
-            <w:pPr>
-              <w:pBdr>
-                <w:top w:val="none" w:sz="0" w:space="0" w:color="000000"/>
-                <w:left w:val="none" w:sz="0" w:space="0" w:color="000000"/>
-                <w:bottom w:val="none" w:sz="0" w:space="0" w:color="000000"/>
-                <w:right w:val="none" w:sz="0" w:space="0" w:color="000000"/>
-              </w:pBdr>
-              <w:spacing w:before="100" w:after="100"/>
-              <w:ind w:left="100" w:right="100"/>
-              <w:jc w:val="center"/>
-            </w:pPr>
-            <w:r>
-              <w:rPr>
-                <w:rFonts w:ascii="Arial" w:eastAsia="Arial" w:hAnsi="Arial" w:cs="Arial"/>
-                <w:color w:val="000000"/>
-                <w:sz w:val="22"/>
-                <w:szCs w:val="22"/>
-              </w:rPr>
-              <w:t>127 (94.1%)</w:t>
-            </w:r>
-          </w:p>
-        </w:tc>
-      </w:tr>
-      <w:tr>
-        <w:tc>
-          <w:tcPr>
-            <w:tcW w:w="4320" w:type="dxa"/>
-            <w:tcBorders>
-              <w:top w:val="none" w:sz="0" w:space="0" w:color="000000"/>
-              <w:left w:val="none" w:sz="0" w:space="0" w:color="000000"/>
-              <w:bottom w:val="none" w:sz="0" w:space="0" w:color="000000"/>
-              <w:right w:val="none" w:sz="0" w:space="0" w:color="000000"/>
-            </w:tcBorders>
-            <w:shd w:val="clear" w:color="auto" w:fill="FFFFFF"/>
-            <w:tcMar>
-              <w:top w:w="0" w:type="dxa"/>
-              <w:left w:w="0" w:type="dxa"/>
-              <w:bottom w:w="0" w:type="dxa"/>
-              <w:right w:w="0" w:type="dxa"/>
-            </w:tcMar>
-            <w:vAlign w:val="center"/>
-          </w:tcPr>
-          <w:p>
-            <w:pPr>
-              <w:pBdr>
-                <w:top w:val="none" w:sz="0" w:space="0" w:color="000000"/>
-                <w:left w:val="none" w:sz="0" w:space="0" w:color="000000"/>
-                <w:bottom w:val="none" w:sz="0" w:space="0" w:color="000000"/>
-                <w:right w:val="none" w:sz="0" w:space="0" w:color="000000"/>
-              </w:pBdr>
-              <w:spacing w:before="100" w:after="100"/>
-              <w:ind w:left="100" w:right="100"/>
-            </w:pPr>
-            <w:r>
-              <w:rPr>
-                <w:rFonts w:ascii="Arial" w:eastAsia="Arial" w:hAnsi="Arial" w:cs="Arial"/>
-                <w:color w:val="000000"/>
-                <w:sz w:val="22"/>
-                <w:szCs w:val="22"/>
-              </w:rPr>
-              <w:t>  Yes</w:t>
-            </w:r>
-          </w:p>
-        </w:tc>
-        <w:tc>
-          <w:tcPr>
-            <w:tcW w:w="4320" w:type="dxa"/>
-            <w:tcBorders>
-              <w:top w:val="none" w:sz="0" w:space="0" w:color="000000"/>
-              <w:left w:val="none" w:sz="0" w:space="0" w:color="000000"/>
-              <w:bottom w:val="none" w:sz="0" w:space="0" w:color="000000"/>
-              <w:right w:val="none" w:sz="0" w:space="0" w:color="000000"/>
-            </w:tcBorders>
-            <w:shd w:val="clear" w:color="auto" w:fill="FFFFFF"/>
-            <w:tcMar>
-              <w:top w:w="0" w:type="dxa"/>
-              <w:left w:w="0" w:type="dxa"/>
-              <w:bottom w:w="0" w:type="dxa"/>
-              <w:right w:w="0" w:type="dxa"/>
-            </w:tcMar>
-            <w:vAlign w:val="center"/>
-          </w:tcPr>
-          <w:p>
-            <w:pPr>
-              <w:pBdr>
-                <w:top w:val="none" w:sz="0" w:space="0" w:color="000000"/>
-                <w:left w:val="none" w:sz="0" w:space="0" w:color="000000"/>
-                <w:bottom w:val="none" w:sz="0" w:space="0" w:color="000000"/>
-                <w:right w:val="none" w:sz="0" w:space="0" w:color="000000"/>
-              </w:pBdr>
-              <w:spacing w:before="100" w:after="100"/>
-              <w:ind w:left="100" w:right="100"/>
-              <w:jc w:val="center"/>
-            </w:pPr>
-            <w:r>
-              <w:rPr>
-                <w:rFonts w:ascii="Arial" w:eastAsia="Arial" w:hAnsi="Arial" w:cs="Arial"/>
-                <w:color w:val="000000"/>
-                <w:sz w:val="22"/>
-                <w:szCs w:val="22"/>
-              </w:rPr>
-              <w:t>8 (5.9%)</w:t>
-            </w:r>
-          </w:p>
-        </w:tc>
-      </w:tr>
-      <w:tr>
-        <w:tc>
-          <w:tcPr>
-            <w:tcW w:w="4320" w:type="dxa"/>
-            <w:tcBorders>
-              <w:top w:val="none" w:sz="0" w:space="0" w:color="000000"/>
-              <w:left w:val="none" w:sz="0" w:space="0" w:color="000000"/>
-              <w:bottom w:val="none" w:sz="0" w:space="0" w:color="000000"/>
-              <w:right w:val="none" w:sz="0" w:space="0" w:color="000000"/>
-            </w:tcBorders>
-            <w:shd w:val="clear" w:color="auto" w:fill="FFFFFF"/>
-            <w:tcMar>
-              <w:top w:w="0" w:type="dxa"/>
-              <w:left w:w="0" w:type="dxa"/>
-              <w:bottom w:w="0" w:type="dxa"/>
-              <w:right w:w="0" w:type="dxa"/>
-            </w:tcMar>
-            <w:vAlign w:val="center"/>
-          </w:tcPr>
-          <w:p>
-            <w:pPr>
-              <w:pBdr>
-                <w:top w:val="none" w:sz="0" w:space="0" w:color="000000"/>
-                <w:left w:val="none" w:sz="0" w:space="0" w:color="000000"/>
-                <w:bottom w:val="none" w:sz="0" w:space="0" w:color="000000"/>
-                <w:right w:val="none" w:sz="0" w:space="0" w:color="000000"/>
-              </w:pBdr>
-              <w:spacing w:before="100" w:after="100"/>
-              <w:ind w:left="100" w:right="100"/>
-            </w:pPr>
-            <w:r>
-              <w:rPr>
-                <w:rFonts w:ascii="Arial" w:eastAsia="Arial" w:hAnsi="Arial" w:cs="Arial"/>
-                <w:color w:val="000000"/>
-                <w:sz w:val="22"/>
-                <w:szCs w:val="22"/>
-              </w:rPr>
-              <w:t>LEAD abandonment determination</w:t>
-            </w:r>
-          </w:p>
-        </w:tc>
-        <w:tc>
-          <w:tcPr>
-            <w:tcW w:w="4320" w:type="dxa"/>
-            <w:tcBorders>
-              <w:top w:val="none" w:sz="0" w:space="0" w:color="000000"/>
-              <w:left w:val="none" w:sz="0" w:space="0" w:color="000000"/>
-              <w:bottom w:val="none" w:sz="0" w:space="0" w:color="000000"/>
-              <w:right w:val="none" w:sz="0" w:space="0" w:color="000000"/>
-            </w:tcBorders>
-            <w:shd w:val="clear" w:color="auto" w:fill="FFFFFF"/>
-            <w:tcMar>
-              <w:top w:w="0" w:type="dxa"/>
-              <w:left w:w="0" w:type="dxa"/>
-              <w:bottom w:w="0" w:type="dxa"/>
-              <w:right w:w="0" w:type="dxa"/>
-            </w:tcMar>
-            <w:vAlign w:val="center"/>
-          </w:tcPr>
-          <w:p>
-            <w:pPr>
-              <w:pBdr>
-                <w:top w:val="none" w:sz="0" w:space="0" w:color="000000"/>
-                <w:left w:val="none" w:sz="0" w:space="0" w:color="000000"/>
-                <w:bottom w:val="none" w:sz="0" w:space="0" w:color="000000"/>
-                <w:right w:val="none" w:sz="0" w:space="0" w:color="000000"/>
-              </w:pBdr>
-              <w:spacing w:before="100" w:after="100"/>
-              <w:ind w:left="100" w:right="100"/>
-              <w:jc w:val="center"/>
-            </w:pPr>
-          </w:p>
-        </w:tc>
-      </w:tr>
-      <w:tr>
-        <w:tc>
-          <w:tcPr>
-            <w:tcW w:w="4320" w:type="dxa"/>
-            <w:tcBorders>
-              <w:top w:val="none" w:sz="0" w:space="0" w:color="000000"/>
-              <w:left w:val="none" w:sz="0" w:space="0" w:color="000000"/>
-              <w:bottom w:val="none" w:sz="0" w:space="0" w:color="000000"/>
-              <w:right w:val="none" w:sz="0" w:space="0" w:color="000000"/>
-            </w:tcBorders>
-            <w:shd w:val="clear" w:color="auto" w:fill="FFFFFF"/>
-            <w:tcMar>
-              <w:top w:w="0" w:type="dxa"/>
-              <w:left w:w="0" w:type="dxa"/>
-              <w:bottom w:w="0" w:type="dxa"/>
-              <w:right w:w="0" w:type="dxa"/>
-            </w:tcMar>
-            <w:vAlign w:val="center"/>
-          </w:tcPr>
-          <w:p>
-            <w:pPr>
-              <w:pBdr>
-                <w:top w:val="none" w:sz="0" w:space="0" w:color="000000"/>
-                <w:left w:val="none" w:sz="0" w:space="0" w:color="000000"/>
-                <w:bottom w:val="none" w:sz="0" w:space="0" w:color="000000"/>
-                <w:right w:val="none" w:sz="0" w:space="0" w:color="000000"/>
-              </w:pBdr>
-              <w:spacing w:before="100" w:after="100"/>
-              <w:ind w:left="100" w:right="100"/>
-            </w:pPr>
-            <w:r>
-              <w:rPr>
-                <w:rFonts w:ascii="Arial" w:eastAsia="Arial" w:hAnsi="Arial" w:cs="Arial"/>
-                <w:color w:val="000000"/>
-                <w:sz w:val="22"/>
-                <w:szCs w:val="22"/>
-              </w:rPr>
-              <w:t>  No</w:t>
-            </w:r>
-          </w:p>
-        </w:tc>
-        <w:tc>
-          <w:tcPr>
-            <w:tcW w:w="4320" w:type="dxa"/>
-            <w:tcBorders>
-              <w:top w:val="none" w:sz="0" w:space="0" w:color="000000"/>
-              <w:left w:val="none" w:sz="0" w:space="0" w:color="000000"/>
-              <w:bottom w:val="none" w:sz="0" w:space="0" w:color="000000"/>
-              <w:right w:val="none" w:sz="0" w:space="0" w:color="000000"/>
-            </w:tcBorders>
-            <w:shd w:val="clear" w:color="auto" w:fill="FFFFFF"/>
-            <w:tcMar>
-              <w:top w:w="0" w:type="dxa"/>
-              <w:left w:w="0" w:type="dxa"/>
-              <w:bottom w:w="0" w:type="dxa"/>
-              <w:right w:w="0" w:type="dxa"/>
-            </w:tcMar>
-            <w:vAlign w:val="center"/>
-          </w:tcPr>
-          <w:p>
-            <w:pPr>
-              <w:pBdr>
-                <w:top w:val="none" w:sz="0" w:space="0" w:color="000000"/>
-                <w:left w:val="none" w:sz="0" w:space="0" w:color="000000"/>
-                <w:bottom w:val="none" w:sz="0" w:space="0" w:color="000000"/>
-                <w:right w:val="none" w:sz="0" w:space="0" w:color="000000"/>
-              </w:pBdr>
-              <w:spacing w:before="100" w:after="100"/>
-              <w:ind w:left="100" w:right="100"/>
-              <w:jc w:val="center"/>
-            </w:pPr>
-            <w:r>
-              <w:rPr>
-                <w:rFonts w:ascii="Arial" w:eastAsia="Arial" w:hAnsi="Arial" w:cs="Arial"/>
-                <w:color w:val="000000"/>
-                <w:sz w:val="22"/>
-                <w:szCs w:val="22"/>
-              </w:rPr>
-              <w:t>134 (99.3%)</w:t>
-            </w:r>
-          </w:p>
-        </w:tc>
-      </w:tr>
-      <w:tr>
-        <w:tc>
-          <w:tcPr>
-            <w:tcW w:w="4320" w:type="dxa"/>
-            <w:tcBorders>
-              <w:top w:val="none" w:sz="0" w:space="0" w:color="000000"/>
-              <w:left w:val="none" w:sz="0" w:space="0" w:color="000000"/>
-              <w:bottom w:val="none" w:sz="0" w:space="0" w:color="000000"/>
-              <w:right w:val="none" w:sz="0" w:space="0" w:color="000000"/>
-            </w:tcBorders>
-            <w:shd w:val="clear" w:color="auto" w:fill="FFFFFF"/>
-            <w:tcMar>
-              <w:top w:w="0" w:type="dxa"/>
-              <w:left w:w="0" w:type="dxa"/>
-              <w:bottom w:w="0" w:type="dxa"/>
-              <w:right w:w="0" w:type="dxa"/>
-            </w:tcMar>
-            <w:vAlign w:val="center"/>
-          </w:tcPr>
-          <w:p>
-            <w:pPr>
-              <w:pBdr>
-                <w:top w:val="none" w:sz="0" w:space="0" w:color="000000"/>
-                <w:left w:val="none" w:sz="0" w:space="0" w:color="000000"/>
-                <w:bottom w:val="none" w:sz="0" w:space="0" w:color="000000"/>
-                <w:right w:val="none" w:sz="0" w:space="0" w:color="000000"/>
-              </w:pBdr>
-              <w:spacing w:before="100" w:after="100"/>
-              <w:ind w:left="100" w:right="100"/>
-            </w:pPr>
-            <w:r>
-              <w:rPr>
-                <w:rFonts w:ascii="Arial" w:eastAsia="Arial" w:hAnsi="Arial" w:cs="Arial"/>
-                <w:color w:val="000000"/>
-                <w:sz w:val="22"/>
-                <w:szCs w:val="22"/>
-              </w:rPr>
-              <w:t>  Yes</w:t>
-            </w:r>
-          </w:p>
-        </w:tc>
-        <w:tc>
-          <w:tcPr>
-            <w:tcW w:w="4320" w:type="dxa"/>
-            <w:tcBorders>
-              <w:top w:val="none" w:sz="0" w:space="0" w:color="000000"/>
-              <w:left w:val="none" w:sz="0" w:space="0" w:color="000000"/>
-              <w:bottom w:val="none" w:sz="0" w:space="0" w:color="000000"/>
-              <w:right w:val="none" w:sz="0" w:space="0" w:color="000000"/>
-            </w:tcBorders>
-            <w:shd w:val="clear" w:color="auto" w:fill="FFFFFF"/>
-            <w:tcMar>
-              <w:top w:w="0" w:type="dxa"/>
-              <w:left w:w="0" w:type="dxa"/>
-              <w:bottom w:w="0" w:type="dxa"/>
-              <w:right w:w="0" w:type="dxa"/>
-            </w:tcMar>
-            <w:vAlign w:val="center"/>
-          </w:tcPr>
-          <w:p>
-            <w:pPr>
-              <w:pBdr>
-                <w:top w:val="none" w:sz="0" w:space="0" w:color="000000"/>
-                <w:left w:val="none" w:sz="0" w:space="0" w:color="000000"/>
-                <w:bottom w:val="none" w:sz="0" w:space="0" w:color="000000"/>
-                <w:right w:val="none" w:sz="0" w:space="0" w:color="000000"/>
-              </w:pBdr>
-              <w:spacing w:before="100" w:after="100"/>
-              <w:ind w:left="100" w:right="100"/>
-              <w:jc w:val="center"/>
-            </w:pPr>
-            <w:r>
-              <w:rPr>
-                <w:rFonts w:ascii="Arial" w:eastAsia="Arial" w:hAnsi="Arial" w:cs="Arial"/>
-                <w:color w:val="000000"/>
-                <w:sz w:val="22"/>
-                <w:szCs w:val="22"/>
-              </w:rPr>
-              <w:t>1 (0.7%)</w:t>
-            </w:r>
-          </w:p>
-        </w:tc>
-      </w:tr>
-      <w:tr>
-        <w:tc>
-          <w:tcPr>
-            <w:tcW w:w="4320" w:type="dxa"/>
-            <w:tcBorders>
-              <w:top w:val="none" w:sz="0" w:space="0" w:color="000000"/>
-              <w:left w:val="none" w:sz="0" w:space="0" w:color="000000"/>
-              <w:bottom w:val="none" w:sz="0" w:space="0" w:color="000000"/>
-              <w:right w:val="none" w:sz="0" w:space="0" w:color="000000"/>
-            </w:tcBorders>
-            <w:shd w:val="clear" w:color="auto" w:fill="FFFFFF"/>
-            <w:tcMar>
-              <w:top w:w="0" w:type="dxa"/>
-              <w:left w:w="0" w:type="dxa"/>
-              <w:bottom w:w="0" w:type="dxa"/>
-              <w:right w:w="0" w:type="dxa"/>
-            </w:tcMar>
-            <w:vAlign w:val="center"/>
-          </w:tcPr>
-          <w:p>
-            <w:pPr>
-              <w:pBdr>
-                <w:top w:val="none" w:sz="0" w:space="0" w:color="000000"/>
-                <w:left w:val="none" w:sz="0" w:space="0" w:color="000000"/>
-                <w:bottom w:val="none" w:sz="0" w:space="0" w:color="000000"/>
-                <w:right w:val="none" w:sz="0" w:space="0" w:color="000000"/>
-              </w:pBdr>
-              <w:spacing w:before="100" w:after="100"/>
-              <w:ind w:left="100" w:right="100"/>
-            </w:pPr>
-            <w:r>
-              <w:rPr>
-                <w:rFonts w:ascii="Arial" w:eastAsia="Arial" w:hAnsi="Arial" w:cs="Arial"/>
-                <w:color w:val="000000"/>
-                <w:sz w:val="22"/>
-                <w:szCs w:val="22"/>
-              </w:rPr>
-              <w:t>LEAD financial exploitation determination</w:t>
-            </w:r>
-          </w:p>
-        </w:tc>
-        <w:tc>
-          <w:tcPr>
-            <w:tcW w:w="4320" w:type="dxa"/>
-            <w:tcBorders>
-              <w:top w:val="none" w:sz="0" w:space="0" w:color="000000"/>
-              <w:left w:val="none" w:sz="0" w:space="0" w:color="000000"/>
-              <w:bottom w:val="none" w:sz="0" w:space="0" w:color="000000"/>
-              <w:right w:val="none" w:sz="0" w:space="0" w:color="000000"/>
-            </w:tcBorders>
-            <w:shd w:val="clear" w:color="auto" w:fill="FFFFFF"/>
-            <w:tcMar>
-              <w:top w:w="0" w:type="dxa"/>
-              <w:left w:w="0" w:type="dxa"/>
-              <w:bottom w:w="0" w:type="dxa"/>
-              <w:right w:w="0" w:type="dxa"/>
-            </w:tcMar>
-            <w:vAlign w:val="center"/>
-          </w:tcPr>
-          <w:p>
-            <w:pPr>
-              <w:pBdr>
-                <w:top w:val="none" w:sz="0" w:space="0" w:color="000000"/>
-                <w:left w:val="none" w:sz="0" w:space="0" w:color="000000"/>
-                <w:bottom w:val="none" w:sz="0" w:space="0" w:color="000000"/>
-                <w:right w:val="none" w:sz="0" w:space="0" w:color="000000"/>
-              </w:pBdr>
-              <w:spacing w:before="100" w:after="100"/>
-              <w:ind w:left="100" w:right="100"/>
-              <w:jc w:val="center"/>
-            </w:pPr>
-          </w:p>
-        </w:tc>
-      </w:tr>
-      <w:tr>
-        <w:tc>
-          <w:tcPr>
-            <w:tcW w:w="4320" w:type="dxa"/>
-            <w:tcBorders>
-              <w:top w:val="none" w:sz="0" w:space="0" w:color="000000"/>
-              <w:left w:val="none" w:sz="0" w:space="0" w:color="000000"/>
-              <w:bottom w:val="none" w:sz="0" w:space="0" w:color="000000"/>
-              <w:right w:val="none" w:sz="0" w:space="0" w:color="000000"/>
-            </w:tcBorders>
-            <w:shd w:val="clear" w:color="auto" w:fill="FFFFFF"/>
-            <w:tcMar>
-              <w:top w:w="0" w:type="dxa"/>
-              <w:left w:w="0" w:type="dxa"/>
-              <w:bottom w:w="0" w:type="dxa"/>
-              <w:right w:w="0" w:type="dxa"/>
-            </w:tcMar>
-            <w:vAlign w:val="center"/>
-          </w:tcPr>
-          <w:p>
-            <w:pPr>
-              <w:pBdr>
-                <w:top w:val="none" w:sz="0" w:space="0" w:color="000000"/>
-                <w:left w:val="none" w:sz="0" w:space="0" w:color="000000"/>
-                <w:bottom w:val="none" w:sz="0" w:space="0" w:color="000000"/>
-                <w:right w:val="none" w:sz="0" w:space="0" w:color="000000"/>
-              </w:pBdr>
-              <w:spacing w:before="100" w:after="100"/>
-              <w:ind w:left="100" w:right="100"/>
-            </w:pPr>
-            <w:r>
-              <w:rPr>
-                <w:rFonts w:ascii="Arial" w:eastAsia="Arial" w:hAnsi="Arial" w:cs="Arial"/>
-                <w:color w:val="000000"/>
-                <w:sz w:val="22"/>
-                <w:szCs w:val="22"/>
-              </w:rPr>
-              <w:t>  No</w:t>
-            </w:r>
-          </w:p>
-        </w:tc>
-        <w:tc>
-          <w:tcPr>
-            <w:tcW w:w="4320" w:type="dxa"/>
-            <w:tcBorders>
-              <w:top w:val="none" w:sz="0" w:space="0" w:color="000000"/>
-              <w:left w:val="none" w:sz="0" w:space="0" w:color="000000"/>
-              <w:bottom w:val="none" w:sz="0" w:space="0" w:color="000000"/>
-              <w:right w:val="none" w:sz="0" w:space="0" w:color="000000"/>
-            </w:tcBorders>
-            <w:shd w:val="clear" w:color="auto" w:fill="FFFFFF"/>
-            <w:tcMar>
-              <w:top w:w="0" w:type="dxa"/>
-              <w:left w:w="0" w:type="dxa"/>
-              <w:bottom w:w="0" w:type="dxa"/>
-              <w:right w:w="0" w:type="dxa"/>
-            </w:tcMar>
-            <w:vAlign w:val="center"/>
-          </w:tcPr>
-          <w:p>
-            <w:pPr>
-              <w:pBdr>
-                <w:top w:val="none" w:sz="0" w:space="0" w:color="000000"/>
-                <w:left w:val="none" w:sz="0" w:space="0" w:color="000000"/>
-                <w:bottom w:val="none" w:sz="0" w:space="0" w:color="000000"/>
-                <w:right w:val="none" w:sz="0" w:space="0" w:color="000000"/>
-              </w:pBdr>
-              <w:spacing w:before="100" w:after="100"/>
-              <w:ind w:left="100" w:right="100"/>
-              <w:jc w:val="center"/>
-            </w:pPr>
-            <w:r>
-              <w:rPr>
-                <w:rFonts w:ascii="Arial" w:eastAsia="Arial" w:hAnsi="Arial" w:cs="Arial"/>
-                <w:color w:val="000000"/>
-                <w:sz w:val="22"/>
-                <w:szCs w:val="22"/>
-              </w:rPr>
-              <w:t>124 (91.9%)</w:t>
-            </w:r>
-          </w:p>
-        </w:tc>
-      </w:tr>
-      <w:tr>
-        <w:tc>
-          <w:tcPr>
-            <w:tcW w:w="4320" w:type="dxa"/>
-            <w:tcBorders>
-              <w:top w:val="none" w:sz="0" w:space="0" w:color="000000"/>
-              <w:left w:val="none" w:sz="0" w:space="0" w:color="000000"/>
-              <w:bottom w:val="none" w:sz="0" w:space="0" w:color="000000"/>
-              <w:right w:val="none" w:sz="0" w:space="0" w:color="000000"/>
-            </w:tcBorders>
-            <w:shd w:val="clear" w:color="auto" w:fill="FFFFFF"/>
-            <w:tcMar>
-              <w:top w:w="0" w:type="dxa"/>
-              <w:left w:w="0" w:type="dxa"/>
-              <w:bottom w:w="0" w:type="dxa"/>
-              <w:right w:w="0" w:type="dxa"/>
-            </w:tcMar>
-            <w:vAlign w:val="center"/>
-          </w:tcPr>
-          <w:p>
-            <w:pPr>
-              <w:pBdr>
-                <w:top w:val="none" w:sz="0" w:space="0" w:color="000000"/>
-                <w:left w:val="none" w:sz="0" w:space="0" w:color="000000"/>
-                <w:bottom w:val="none" w:sz="0" w:space="0" w:color="000000"/>
-                <w:right w:val="none" w:sz="0" w:space="0" w:color="000000"/>
-              </w:pBdr>
-              <w:spacing w:before="100" w:after="100"/>
-              <w:ind w:left="100" w:right="100"/>
-            </w:pPr>
-            <w:r>
-              <w:rPr>
-                <w:rFonts w:ascii="Arial" w:eastAsia="Arial" w:hAnsi="Arial" w:cs="Arial"/>
-                <w:color w:val="000000"/>
-                <w:sz w:val="22"/>
-                <w:szCs w:val="22"/>
-              </w:rPr>
-              <w:t>  Yes</w:t>
-            </w:r>
-          </w:p>
-        </w:tc>
-        <w:tc>
-          <w:tcPr>
-            <w:tcW w:w="4320" w:type="dxa"/>
-            <w:tcBorders>
-              <w:top w:val="none" w:sz="0" w:space="0" w:color="000000"/>
-              <w:left w:val="none" w:sz="0" w:space="0" w:color="000000"/>
-              <w:bottom w:val="none" w:sz="0" w:space="0" w:color="000000"/>
-              <w:right w:val="none" w:sz="0" w:space="0" w:color="000000"/>
-            </w:tcBorders>
-            <w:shd w:val="clear" w:color="auto" w:fill="FFFFFF"/>
-            <w:tcMar>
-              <w:top w:w="0" w:type="dxa"/>
-              <w:left w:w="0" w:type="dxa"/>
-              <w:bottom w:w="0" w:type="dxa"/>
-              <w:right w:w="0" w:type="dxa"/>
-            </w:tcMar>
-            <w:vAlign w:val="center"/>
-          </w:tcPr>
-          <w:p>
-            <w:pPr>
-              <w:pBdr>
-                <w:top w:val="none" w:sz="0" w:space="0" w:color="000000"/>
-                <w:left w:val="none" w:sz="0" w:space="0" w:color="000000"/>
-                <w:bottom w:val="none" w:sz="0" w:space="0" w:color="000000"/>
-                <w:right w:val="none" w:sz="0" w:space="0" w:color="000000"/>
-              </w:pBdr>
-              <w:spacing w:before="100" w:after="100"/>
-              <w:ind w:left="100" w:right="100"/>
-              <w:jc w:val="center"/>
-            </w:pPr>
-            <w:r>
-              <w:rPr>
-                <w:rFonts w:ascii="Arial" w:eastAsia="Arial" w:hAnsi="Arial" w:cs="Arial"/>
-                <w:color w:val="000000"/>
-                <w:sz w:val="22"/>
-                <w:szCs w:val="22"/>
-              </w:rPr>
-              <w:t>11 (8.1%)</w:t>
-            </w:r>
-          </w:p>
-        </w:tc>
-      </w:tr>
-      <w:tr>
-        <w:tc>
-          <w:tcPr>
-            <w:tcW w:w="4320" w:type="dxa"/>
-            <w:tcBorders>
-              <w:top w:val="none" w:sz="0" w:space="0" w:color="000000"/>
-              <w:left w:val="none" w:sz="0" w:space="0" w:color="000000"/>
-              <w:bottom w:val="none" w:sz="0" w:space="0" w:color="000000"/>
-              <w:right w:val="none" w:sz="0" w:space="0" w:color="000000"/>
-            </w:tcBorders>
-            <w:shd w:val="clear" w:color="auto" w:fill="FFFFFF"/>
-            <w:tcMar>
-              <w:top w:w="0" w:type="dxa"/>
-              <w:left w:w="0" w:type="dxa"/>
-              <w:bottom w:w="0" w:type="dxa"/>
-              <w:right w:w="0" w:type="dxa"/>
-            </w:tcMar>
-            <w:vAlign w:val="center"/>
-          </w:tcPr>
-          <w:p>
-            <w:pPr>
-              <w:pBdr>
-                <w:top w:val="none" w:sz="0" w:space="0" w:color="000000"/>
-                <w:left w:val="none" w:sz="0" w:space="0" w:color="000000"/>
-                <w:bottom w:val="none" w:sz="0" w:space="0" w:color="000000"/>
-                <w:right w:val="none" w:sz="0" w:space="0" w:color="000000"/>
-              </w:pBdr>
-              <w:spacing w:before="100" w:after="100"/>
-              <w:ind w:left="100" w:right="100"/>
-            </w:pPr>
-            <w:r>
-              <w:rPr>
-                <w:rFonts w:ascii="Arial" w:eastAsia="Arial" w:hAnsi="Arial" w:cs="Arial"/>
-                <w:color w:val="000000"/>
-                <w:sz w:val="22"/>
-                <w:szCs w:val="22"/>
-              </w:rPr>
-              <w:t xml:space="preserve">LEAD </w:t>
-            </w:r>
-            <w:proofErr w:type="spellStart"/>
-            <w:r>
-              <w:rPr>
-                <w:rFonts w:ascii="Arial" w:eastAsia="Arial" w:hAnsi="Arial" w:cs="Arial"/>
-                <w:color w:val="000000"/>
-                <w:sz w:val="22"/>
-                <w:szCs w:val="22"/>
-              </w:rPr>
-              <w:t>self_neglect</w:t>
-            </w:r>
-            <w:proofErr w:type="spellEnd"/>
-            <w:r>
-              <w:rPr>
-                <w:rFonts w:ascii="Arial" w:eastAsia="Arial" w:hAnsi="Arial" w:cs="Arial"/>
-                <w:color w:val="000000"/>
-                <w:sz w:val="22"/>
-                <w:szCs w:val="22"/>
-              </w:rPr>
-              <w:t xml:space="preserve"> determination</w:t>
-            </w:r>
-          </w:p>
-        </w:tc>
-        <w:tc>
-          <w:tcPr>
-            <w:tcW w:w="4320" w:type="dxa"/>
-            <w:tcBorders>
-              <w:top w:val="none" w:sz="0" w:space="0" w:color="000000"/>
-              <w:left w:val="none" w:sz="0" w:space="0" w:color="000000"/>
-              <w:bottom w:val="none" w:sz="0" w:space="0" w:color="000000"/>
-              <w:right w:val="none" w:sz="0" w:space="0" w:color="000000"/>
-            </w:tcBorders>
-            <w:shd w:val="clear" w:color="auto" w:fill="FFFFFF"/>
-            <w:tcMar>
-              <w:top w:w="0" w:type="dxa"/>
-              <w:left w:w="0" w:type="dxa"/>
-              <w:bottom w:w="0" w:type="dxa"/>
-              <w:right w:w="0" w:type="dxa"/>
-            </w:tcMar>
-            <w:vAlign w:val="center"/>
-          </w:tcPr>
-          <w:p>
-            <w:pPr>
-              <w:pBdr>
-                <w:top w:val="none" w:sz="0" w:space="0" w:color="000000"/>
-                <w:left w:val="none" w:sz="0" w:space="0" w:color="000000"/>
-                <w:bottom w:val="none" w:sz="0" w:space="0" w:color="000000"/>
-                <w:right w:val="none" w:sz="0" w:space="0" w:color="000000"/>
-              </w:pBdr>
-              <w:spacing w:before="100" w:after="100"/>
-              <w:ind w:left="100" w:right="100"/>
-              <w:jc w:val="center"/>
-            </w:pPr>
-          </w:p>
-        </w:tc>
-      </w:tr>
-      <w:tr>
-        <w:tc>
-          <w:tcPr>
-            <w:tcW w:w="4320" w:type="dxa"/>
-            <w:tcBorders>
-              <w:top w:val="none" w:sz="0" w:space="0" w:color="000000"/>
-              <w:left w:val="none" w:sz="0" w:space="0" w:color="000000"/>
-              <w:bottom w:val="none" w:sz="0" w:space="0" w:color="000000"/>
-              <w:right w:val="none" w:sz="0" w:space="0" w:color="000000"/>
-            </w:tcBorders>
-            <w:shd w:val="clear" w:color="auto" w:fill="FFFFFF"/>
-            <w:tcMar>
-              <w:top w:w="0" w:type="dxa"/>
-              <w:left w:w="0" w:type="dxa"/>
-              <w:bottom w:w="0" w:type="dxa"/>
-              <w:right w:w="0" w:type="dxa"/>
-            </w:tcMar>
-            <w:vAlign w:val="center"/>
-          </w:tcPr>
-          <w:p>
-            <w:pPr>
-              <w:pBdr>
-                <w:top w:val="none" w:sz="0" w:space="0" w:color="000000"/>
-                <w:left w:val="none" w:sz="0" w:space="0" w:color="000000"/>
-                <w:bottom w:val="none" w:sz="0" w:space="0" w:color="000000"/>
-                <w:right w:val="none" w:sz="0" w:space="0" w:color="000000"/>
-              </w:pBdr>
-              <w:spacing w:before="100" w:after="100"/>
-              <w:ind w:left="100" w:right="100"/>
-            </w:pPr>
-            <w:r>
-              <w:rPr>
-                <w:rFonts w:ascii="Arial" w:eastAsia="Arial" w:hAnsi="Arial" w:cs="Arial"/>
-                <w:color w:val="000000"/>
-                <w:sz w:val="22"/>
-                <w:szCs w:val="22"/>
-              </w:rPr>
-              <w:t>  No</w:t>
-            </w:r>
-          </w:p>
-        </w:tc>
-        <w:tc>
-          <w:tcPr>
-            <w:tcW w:w="4320" w:type="dxa"/>
-            <w:tcBorders>
-              <w:top w:val="none" w:sz="0" w:space="0" w:color="000000"/>
-              <w:left w:val="none" w:sz="0" w:space="0" w:color="000000"/>
-              <w:bottom w:val="none" w:sz="0" w:space="0" w:color="000000"/>
-              <w:right w:val="none" w:sz="0" w:space="0" w:color="000000"/>
-            </w:tcBorders>
-            <w:shd w:val="clear" w:color="auto" w:fill="FFFFFF"/>
-            <w:tcMar>
-              <w:top w:w="0" w:type="dxa"/>
-              <w:left w:w="0" w:type="dxa"/>
-              <w:bottom w:w="0" w:type="dxa"/>
-              <w:right w:w="0" w:type="dxa"/>
-            </w:tcMar>
-            <w:vAlign w:val="center"/>
-          </w:tcPr>
-          <w:p>
-            <w:pPr>
-              <w:pBdr>
-                <w:top w:val="none" w:sz="0" w:space="0" w:color="000000"/>
-                <w:left w:val="none" w:sz="0" w:space="0" w:color="000000"/>
-                <w:bottom w:val="none" w:sz="0" w:space="0" w:color="000000"/>
-                <w:right w:val="none" w:sz="0" w:space="0" w:color="000000"/>
-              </w:pBdr>
-              <w:spacing w:before="100" w:after="100"/>
-              <w:ind w:left="100" w:right="100"/>
-              <w:jc w:val="center"/>
-            </w:pPr>
-            <w:r>
-              <w:rPr>
-                <w:rFonts w:ascii="Arial" w:eastAsia="Arial" w:hAnsi="Arial" w:cs="Arial"/>
-                <w:color w:val="000000"/>
-                <w:sz w:val="22"/>
-                <w:szCs w:val="22"/>
-              </w:rPr>
-              <w:t>123 (91.1%)</w:t>
-            </w:r>
-          </w:p>
-        </w:tc>
-      </w:tr>
-      <w:tr>
-        <w:tc>
-          <w:tcPr>
-            <w:tcW w:w="4320" w:type="dxa"/>
-            <w:tcBorders>
-              <w:top w:val="none" w:sz="0" w:space="0" w:color="000000"/>
-              <w:left w:val="none" w:sz="0" w:space="0" w:color="000000"/>
-              <w:bottom w:val="single" w:sz="12" w:space="0" w:color="666666"/>
-              <w:right w:val="none" w:sz="0" w:space="0" w:color="000000"/>
-            </w:tcBorders>
-            <w:shd w:val="clear" w:color="auto" w:fill="FFFFFF"/>
-            <w:tcMar>
-              <w:top w:w="0" w:type="dxa"/>
-              <w:left w:w="0" w:type="dxa"/>
-              <w:bottom w:w="0" w:type="dxa"/>
-              <w:right w:w="0" w:type="dxa"/>
-            </w:tcMar>
-            <w:vAlign w:val="center"/>
-          </w:tcPr>
-          <w:p>
-            <w:pPr>
-              <w:pBdr>
-                <w:top w:val="none" w:sz="0" w:space="0" w:color="000000"/>
-                <w:left w:val="none" w:sz="0" w:space="0" w:color="000000"/>
-                <w:bottom w:val="none" w:sz="0" w:space="0" w:color="000000"/>
-                <w:right w:val="none" w:sz="0" w:space="0" w:color="000000"/>
-              </w:pBdr>
-              <w:spacing w:before="100" w:after="100"/>
-              <w:ind w:left="100" w:right="100"/>
-            </w:pPr>
-            <w:r>
-              <w:rPr>
-                <w:rFonts w:ascii="Arial" w:eastAsia="Arial" w:hAnsi="Arial" w:cs="Arial"/>
-                <w:color w:val="000000"/>
-                <w:sz w:val="22"/>
-                <w:szCs w:val="22"/>
-              </w:rPr>
-              <w:t>  Yes</w:t>
-            </w:r>
-          </w:p>
-        </w:tc>
-        <w:tc>
-          <w:tcPr>
-            <w:tcW w:w="4320" w:type="dxa"/>
-            <w:tcBorders>
-              <w:top w:val="none" w:sz="0" w:space="0" w:color="000000"/>
-              <w:left w:val="none" w:sz="0" w:space="0" w:color="000000"/>
-              <w:bottom w:val="single" w:sz="12" w:space="0" w:color="666666"/>
-              <w:right w:val="none" w:sz="0" w:space="0" w:color="000000"/>
-            </w:tcBorders>
-            <w:shd w:val="clear" w:color="auto" w:fill="FFFFFF"/>
-            <w:tcMar>
-              <w:top w:w="0" w:type="dxa"/>
-              <w:left w:w="0" w:type="dxa"/>
-              <w:bottom w:w="0" w:type="dxa"/>
-              <w:right w:w="0" w:type="dxa"/>
-            </w:tcMar>
-            <w:vAlign w:val="center"/>
-          </w:tcPr>
-          <w:p>
-            <w:pPr>
-              <w:pBdr>
-                <w:top w:val="none" w:sz="0" w:space="0" w:color="000000"/>
-                <w:left w:val="none" w:sz="0" w:space="0" w:color="000000"/>
-                <w:bottom w:val="none" w:sz="0" w:space="0" w:color="000000"/>
-                <w:right w:val="none" w:sz="0" w:space="0" w:color="000000"/>
-              </w:pBdr>
-              <w:spacing w:before="100" w:after="100"/>
-              <w:ind w:left="100" w:right="100"/>
-              <w:jc w:val="center"/>
-            </w:pPr>
-            <w:r>
-              <w:rPr>
-                <w:rFonts w:ascii="Arial" w:eastAsia="Arial" w:hAnsi="Arial" w:cs="Arial"/>
-                <w:color w:val="000000"/>
-                <w:sz w:val="22"/>
-                <w:szCs w:val="22"/>
-              </w:rPr>
-              <w:t>12 (8.9%)</w:t>
             </w:r>
           </w:p>
         </w:tc>
@@ -8098,6 +5514,1812 @@
       </w:pPr>
       <w:r>
         <w:lastRenderedPageBreak/>
+        <w:t>Abuse Determinations Overall - Secondary LEAD Assessment</w:t>
+      </w:r>
+    </w:p>
+    <w:tbl>
+      <w:tblPr>
+        <w:tblW w:w="0" w:type="auto"/>
+        <w:tblLayout w:type="fixed"/>
+        <w:tblLook w:val="0420" w:firstRow="1" w:lastRow="0" w:firstColumn="0" w:lastColumn="0" w:noHBand="0" w:noVBand="1"/>
+      </w:tblPr>
+      <w:tblGrid>
+        <w:gridCol w:w="4320"/>
+        <w:gridCol w:w="4320"/>
+      </w:tblGrid>
+      <w:tr>
+        <w:trPr>
+          <w:tblHeader/>
+        </w:trPr>
+        <w:tc>
+          <w:tcPr>
+            <w:tcW w:w="4320" w:type="dxa"/>
+            <w:tcBorders>
+              <w:top w:val="single" w:sz="12" w:space="0" w:color="666666"/>
+              <w:left w:val="none" w:sz="0" w:space="0" w:color="000000"/>
+              <w:bottom w:val="single" w:sz="12" w:space="0" w:color="666666"/>
+              <w:right w:val="none" w:sz="0" w:space="0" w:color="000000"/>
+            </w:tcBorders>
+            <w:shd w:val="clear" w:color="auto" w:fill="FFFFFF"/>
+            <w:tcMar>
+              <w:top w:w="0" w:type="dxa"/>
+              <w:left w:w="0" w:type="dxa"/>
+              <w:bottom w:w="0" w:type="dxa"/>
+              <w:right w:w="0" w:type="dxa"/>
+            </w:tcMar>
+            <w:vAlign w:val="center"/>
+          </w:tcPr>
+          <w:p>
+            <w:pPr>
+              <w:pBdr>
+                <w:top w:val="none" w:sz="0" w:space="0" w:color="000000"/>
+                <w:left w:val="none" w:sz="0" w:space="0" w:color="000000"/>
+                <w:bottom w:val="none" w:sz="0" w:space="0" w:color="000000"/>
+                <w:right w:val="none" w:sz="0" w:space="0" w:color="000000"/>
+              </w:pBdr>
+              <w:spacing w:before="100" w:after="100"/>
+              <w:ind w:left="100" w:right="100"/>
+            </w:pPr>
+            <w:r>
+              <w:rPr>
+                <w:rFonts w:ascii="Arial" w:eastAsia="Arial" w:hAnsi="Arial" w:cs="Arial"/>
+                <w:color w:val="000000"/>
+                <w:sz w:val="22"/>
+                <w:szCs w:val="22"/>
+              </w:rPr>
+              <w:t> </w:t>
+            </w:r>
+          </w:p>
+        </w:tc>
+        <w:tc>
+          <w:tcPr>
+            <w:tcW w:w="4320" w:type="dxa"/>
+            <w:tcBorders>
+              <w:top w:val="single" w:sz="12" w:space="0" w:color="666666"/>
+              <w:left w:val="none" w:sz="0" w:space="0" w:color="000000"/>
+              <w:bottom w:val="single" w:sz="12" w:space="0" w:color="666666"/>
+              <w:right w:val="none" w:sz="0" w:space="0" w:color="000000"/>
+            </w:tcBorders>
+            <w:shd w:val="clear" w:color="auto" w:fill="FFFFFF"/>
+            <w:tcMar>
+              <w:top w:w="0" w:type="dxa"/>
+              <w:left w:w="0" w:type="dxa"/>
+              <w:bottom w:w="0" w:type="dxa"/>
+              <w:right w:w="0" w:type="dxa"/>
+            </w:tcMar>
+            <w:vAlign w:val="center"/>
+          </w:tcPr>
+          <w:p>
+            <w:pPr>
+              <w:pBdr>
+                <w:top w:val="none" w:sz="0" w:space="0" w:color="000000"/>
+                <w:left w:val="none" w:sz="0" w:space="0" w:color="000000"/>
+                <w:bottom w:val="none" w:sz="0" w:space="0" w:color="000000"/>
+                <w:right w:val="none" w:sz="0" w:space="0" w:color="000000"/>
+              </w:pBdr>
+              <w:spacing w:before="100" w:after="100"/>
+              <w:ind w:left="100" w:right="100"/>
+              <w:jc w:val="center"/>
+            </w:pPr>
+            <w:r>
+              <w:rPr>
+                <w:rFonts w:ascii="Arial" w:eastAsia="Arial" w:hAnsi="Arial" w:cs="Arial"/>
+                <w:color w:val="000000"/>
+                <w:sz w:val="22"/>
+                <w:szCs w:val="22"/>
+              </w:rPr>
+              <w:t>Overall</w:t>
+            </w:r>
+            <w:r>
+              <w:rPr>
+                <w:rFonts w:ascii="Arial" w:eastAsia="Arial" w:hAnsi="Arial" w:cs="Arial"/>
+                <w:color w:val="000000"/>
+                <w:sz w:val="22"/>
+                <w:szCs w:val="22"/>
+              </w:rPr>
+              <w:br/>
+              <w:t>(N=135)</w:t>
+            </w:r>
+          </w:p>
+        </w:tc>
+      </w:tr>
+      <w:tr>
+        <w:tc>
+          <w:tcPr>
+            <w:tcW w:w="4320" w:type="dxa"/>
+            <w:tcBorders>
+              <w:top w:val="single" w:sz="12" w:space="0" w:color="666666"/>
+              <w:left w:val="none" w:sz="0" w:space="0" w:color="000000"/>
+              <w:bottom w:val="none" w:sz="0" w:space="0" w:color="000000"/>
+              <w:right w:val="none" w:sz="0" w:space="0" w:color="000000"/>
+            </w:tcBorders>
+            <w:shd w:val="clear" w:color="auto" w:fill="FFFFFF"/>
+            <w:tcMar>
+              <w:top w:w="0" w:type="dxa"/>
+              <w:left w:w="0" w:type="dxa"/>
+              <w:bottom w:w="0" w:type="dxa"/>
+              <w:right w:w="0" w:type="dxa"/>
+            </w:tcMar>
+            <w:vAlign w:val="center"/>
+          </w:tcPr>
+          <w:p>
+            <w:pPr>
+              <w:pBdr>
+                <w:top w:val="none" w:sz="0" w:space="0" w:color="000000"/>
+                <w:left w:val="none" w:sz="0" w:space="0" w:color="000000"/>
+                <w:bottom w:val="none" w:sz="0" w:space="0" w:color="000000"/>
+                <w:right w:val="none" w:sz="0" w:space="0" w:color="000000"/>
+              </w:pBdr>
+              <w:spacing w:before="100" w:after="100"/>
+              <w:ind w:left="100" w:right="100"/>
+            </w:pPr>
+            <w:r>
+              <w:rPr>
+                <w:rFonts w:ascii="Arial" w:eastAsia="Arial" w:hAnsi="Arial" w:cs="Arial"/>
+                <w:color w:val="000000"/>
+                <w:sz w:val="22"/>
+                <w:szCs w:val="22"/>
+              </w:rPr>
+              <w:t>LEAD physical abuse determination</w:t>
+            </w:r>
+          </w:p>
+        </w:tc>
+        <w:tc>
+          <w:tcPr>
+            <w:tcW w:w="4320" w:type="dxa"/>
+            <w:tcBorders>
+              <w:top w:val="single" w:sz="12" w:space="0" w:color="666666"/>
+              <w:left w:val="none" w:sz="0" w:space="0" w:color="000000"/>
+              <w:bottom w:val="none" w:sz="0" w:space="0" w:color="000000"/>
+              <w:right w:val="none" w:sz="0" w:space="0" w:color="000000"/>
+            </w:tcBorders>
+            <w:shd w:val="clear" w:color="auto" w:fill="FFFFFF"/>
+            <w:tcMar>
+              <w:top w:w="0" w:type="dxa"/>
+              <w:left w:w="0" w:type="dxa"/>
+              <w:bottom w:w="0" w:type="dxa"/>
+              <w:right w:w="0" w:type="dxa"/>
+            </w:tcMar>
+            <w:vAlign w:val="center"/>
+          </w:tcPr>
+          <w:p>
+            <w:pPr>
+              <w:pBdr>
+                <w:top w:val="none" w:sz="0" w:space="0" w:color="000000"/>
+                <w:left w:val="none" w:sz="0" w:space="0" w:color="000000"/>
+                <w:bottom w:val="none" w:sz="0" w:space="0" w:color="000000"/>
+                <w:right w:val="none" w:sz="0" w:space="0" w:color="000000"/>
+              </w:pBdr>
+              <w:spacing w:before="100" w:after="100"/>
+              <w:ind w:left="100" w:right="100"/>
+              <w:jc w:val="center"/>
+            </w:pPr>
+          </w:p>
+        </w:tc>
+      </w:tr>
+      <w:tr>
+        <w:tc>
+          <w:tcPr>
+            <w:tcW w:w="4320" w:type="dxa"/>
+            <w:tcBorders>
+              <w:top w:val="none" w:sz="0" w:space="0" w:color="000000"/>
+              <w:left w:val="none" w:sz="0" w:space="0" w:color="000000"/>
+              <w:bottom w:val="none" w:sz="0" w:space="0" w:color="000000"/>
+              <w:right w:val="none" w:sz="0" w:space="0" w:color="000000"/>
+            </w:tcBorders>
+            <w:shd w:val="clear" w:color="auto" w:fill="FFFFFF"/>
+            <w:tcMar>
+              <w:top w:w="0" w:type="dxa"/>
+              <w:left w:w="0" w:type="dxa"/>
+              <w:bottom w:w="0" w:type="dxa"/>
+              <w:right w:w="0" w:type="dxa"/>
+            </w:tcMar>
+            <w:vAlign w:val="center"/>
+          </w:tcPr>
+          <w:p>
+            <w:pPr>
+              <w:pBdr>
+                <w:top w:val="none" w:sz="0" w:space="0" w:color="000000"/>
+                <w:left w:val="none" w:sz="0" w:space="0" w:color="000000"/>
+                <w:bottom w:val="none" w:sz="0" w:space="0" w:color="000000"/>
+                <w:right w:val="none" w:sz="0" w:space="0" w:color="000000"/>
+              </w:pBdr>
+              <w:spacing w:before="100" w:after="100"/>
+              <w:ind w:left="100" w:right="100"/>
+            </w:pPr>
+            <w:r>
+              <w:rPr>
+                <w:rFonts w:ascii="Arial" w:eastAsia="Arial" w:hAnsi="Arial" w:cs="Arial"/>
+                <w:color w:val="000000"/>
+                <w:sz w:val="22"/>
+                <w:szCs w:val="22"/>
+              </w:rPr>
+              <w:t>  No</w:t>
+            </w:r>
+          </w:p>
+        </w:tc>
+        <w:tc>
+          <w:tcPr>
+            <w:tcW w:w="4320" w:type="dxa"/>
+            <w:tcBorders>
+              <w:top w:val="none" w:sz="0" w:space="0" w:color="000000"/>
+              <w:left w:val="none" w:sz="0" w:space="0" w:color="000000"/>
+              <w:bottom w:val="none" w:sz="0" w:space="0" w:color="000000"/>
+              <w:right w:val="none" w:sz="0" w:space="0" w:color="000000"/>
+            </w:tcBorders>
+            <w:shd w:val="clear" w:color="auto" w:fill="FFFFFF"/>
+            <w:tcMar>
+              <w:top w:w="0" w:type="dxa"/>
+              <w:left w:w="0" w:type="dxa"/>
+              <w:bottom w:w="0" w:type="dxa"/>
+              <w:right w:w="0" w:type="dxa"/>
+            </w:tcMar>
+            <w:vAlign w:val="center"/>
+          </w:tcPr>
+          <w:p>
+            <w:pPr>
+              <w:pBdr>
+                <w:top w:val="none" w:sz="0" w:space="0" w:color="000000"/>
+                <w:left w:val="none" w:sz="0" w:space="0" w:color="000000"/>
+                <w:bottom w:val="none" w:sz="0" w:space="0" w:color="000000"/>
+                <w:right w:val="none" w:sz="0" w:space="0" w:color="000000"/>
+              </w:pBdr>
+              <w:spacing w:before="100" w:after="100"/>
+              <w:ind w:left="100" w:right="100"/>
+              <w:jc w:val="center"/>
+            </w:pPr>
+            <w:r>
+              <w:rPr>
+                <w:rFonts w:ascii="Arial" w:eastAsia="Arial" w:hAnsi="Arial" w:cs="Arial"/>
+                <w:color w:val="000000"/>
+                <w:sz w:val="22"/>
+                <w:szCs w:val="22"/>
+              </w:rPr>
+              <w:t>128 (94.8%)</w:t>
+            </w:r>
+          </w:p>
+        </w:tc>
+      </w:tr>
+      <w:tr>
+        <w:tc>
+          <w:tcPr>
+            <w:tcW w:w="4320" w:type="dxa"/>
+            <w:tcBorders>
+              <w:top w:val="none" w:sz="0" w:space="0" w:color="000000"/>
+              <w:left w:val="none" w:sz="0" w:space="0" w:color="000000"/>
+              <w:bottom w:val="none" w:sz="0" w:space="0" w:color="000000"/>
+              <w:right w:val="none" w:sz="0" w:space="0" w:color="000000"/>
+            </w:tcBorders>
+            <w:shd w:val="clear" w:color="auto" w:fill="FFFFFF"/>
+            <w:tcMar>
+              <w:top w:w="0" w:type="dxa"/>
+              <w:left w:w="0" w:type="dxa"/>
+              <w:bottom w:w="0" w:type="dxa"/>
+              <w:right w:w="0" w:type="dxa"/>
+            </w:tcMar>
+            <w:vAlign w:val="center"/>
+          </w:tcPr>
+          <w:p>
+            <w:pPr>
+              <w:pBdr>
+                <w:top w:val="none" w:sz="0" w:space="0" w:color="000000"/>
+                <w:left w:val="none" w:sz="0" w:space="0" w:color="000000"/>
+                <w:bottom w:val="none" w:sz="0" w:space="0" w:color="000000"/>
+                <w:right w:val="none" w:sz="0" w:space="0" w:color="000000"/>
+              </w:pBdr>
+              <w:spacing w:before="100" w:after="100"/>
+              <w:ind w:left="100" w:right="100"/>
+            </w:pPr>
+            <w:r>
+              <w:rPr>
+                <w:rFonts w:ascii="Arial" w:eastAsia="Arial" w:hAnsi="Arial" w:cs="Arial"/>
+                <w:color w:val="000000"/>
+                <w:sz w:val="22"/>
+                <w:szCs w:val="22"/>
+              </w:rPr>
+              <w:t>  Yes</w:t>
+            </w:r>
+          </w:p>
+        </w:tc>
+        <w:tc>
+          <w:tcPr>
+            <w:tcW w:w="4320" w:type="dxa"/>
+            <w:tcBorders>
+              <w:top w:val="none" w:sz="0" w:space="0" w:color="000000"/>
+              <w:left w:val="none" w:sz="0" w:space="0" w:color="000000"/>
+              <w:bottom w:val="none" w:sz="0" w:space="0" w:color="000000"/>
+              <w:right w:val="none" w:sz="0" w:space="0" w:color="000000"/>
+            </w:tcBorders>
+            <w:shd w:val="clear" w:color="auto" w:fill="FFFFFF"/>
+            <w:tcMar>
+              <w:top w:w="0" w:type="dxa"/>
+              <w:left w:w="0" w:type="dxa"/>
+              <w:bottom w:w="0" w:type="dxa"/>
+              <w:right w:w="0" w:type="dxa"/>
+            </w:tcMar>
+            <w:vAlign w:val="center"/>
+          </w:tcPr>
+          <w:p>
+            <w:pPr>
+              <w:pBdr>
+                <w:top w:val="none" w:sz="0" w:space="0" w:color="000000"/>
+                <w:left w:val="none" w:sz="0" w:space="0" w:color="000000"/>
+                <w:bottom w:val="none" w:sz="0" w:space="0" w:color="000000"/>
+                <w:right w:val="none" w:sz="0" w:space="0" w:color="000000"/>
+              </w:pBdr>
+              <w:spacing w:before="100" w:after="100"/>
+              <w:ind w:left="100" w:right="100"/>
+              <w:jc w:val="center"/>
+            </w:pPr>
+            <w:r>
+              <w:rPr>
+                <w:rFonts w:ascii="Arial" w:eastAsia="Arial" w:hAnsi="Arial" w:cs="Arial"/>
+                <w:color w:val="000000"/>
+                <w:sz w:val="22"/>
+                <w:szCs w:val="22"/>
+              </w:rPr>
+              <w:t>7 (5.2%)</w:t>
+            </w:r>
+          </w:p>
+        </w:tc>
+      </w:tr>
+      <w:tr>
+        <w:tc>
+          <w:tcPr>
+            <w:tcW w:w="4320" w:type="dxa"/>
+            <w:tcBorders>
+              <w:top w:val="none" w:sz="0" w:space="0" w:color="000000"/>
+              <w:left w:val="none" w:sz="0" w:space="0" w:color="000000"/>
+              <w:bottom w:val="none" w:sz="0" w:space="0" w:color="000000"/>
+              <w:right w:val="none" w:sz="0" w:space="0" w:color="000000"/>
+            </w:tcBorders>
+            <w:shd w:val="clear" w:color="auto" w:fill="FFFFFF"/>
+            <w:tcMar>
+              <w:top w:w="0" w:type="dxa"/>
+              <w:left w:w="0" w:type="dxa"/>
+              <w:bottom w:w="0" w:type="dxa"/>
+              <w:right w:w="0" w:type="dxa"/>
+            </w:tcMar>
+            <w:vAlign w:val="center"/>
+          </w:tcPr>
+          <w:p>
+            <w:pPr>
+              <w:pBdr>
+                <w:top w:val="none" w:sz="0" w:space="0" w:color="000000"/>
+                <w:left w:val="none" w:sz="0" w:space="0" w:color="000000"/>
+                <w:bottom w:val="none" w:sz="0" w:space="0" w:color="000000"/>
+                <w:right w:val="none" w:sz="0" w:space="0" w:color="000000"/>
+              </w:pBdr>
+              <w:spacing w:before="100" w:after="100"/>
+              <w:ind w:left="100" w:right="100"/>
+            </w:pPr>
+            <w:r>
+              <w:rPr>
+                <w:rFonts w:ascii="Arial" w:eastAsia="Arial" w:hAnsi="Arial" w:cs="Arial"/>
+                <w:color w:val="000000"/>
+                <w:sz w:val="22"/>
+                <w:szCs w:val="22"/>
+              </w:rPr>
+              <w:t>LEAD sexual abuse determination</w:t>
+            </w:r>
+          </w:p>
+        </w:tc>
+        <w:tc>
+          <w:tcPr>
+            <w:tcW w:w="4320" w:type="dxa"/>
+            <w:tcBorders>
+              <w:top w:val="none" w:sz="0" w:space="0" w:color="000000"/>
+              <w:left w:val="none" w:sz="0" w:space="0" w:color="000000"/>
+              <w:bottom w:val="none" w:sz="0" w:space="0" w:color="000000"/>
+              <w:right w:val="none" w:sz="0" w:space="0" w:color="000000"/>
+            </w:tcBorders>
+            <w:shd w:val="clear" w:color="auto" w:fill="FFFFFF"/>
+            <w:tcMar>
+              <w:top w:w="0" w:type="dxa"/>
+              <w:left w:w="0" w:type="dxa"/>
+              <w:bottom w:w="0" w:type="dxa"/>
+              <w:right w:w="0" w:type="dxa"/>
+            </w:tcMar>
+            <w:vAlign w:val="center"/>
+          </w:tcPr>
+          <w:p>
+            <w:pPr>
+              <w:pBdr>
+                <w:top w:val="none" w:sz="0" w:space="0" w:color="000000"/>
+                <w:left w:val="none" w:sz="0" w:space="0" w:color="000000"/>
+                <w:bottom w:val="none" w:sz="0" w:space="0" w:color="000000"/>
+                <w:right w:val="none" w:sz="0" w:space="0" w:color="000000"/>
+              </w:pBdr>
+              <w:spacing w:before="100" w:after="100"/>
+              <w:ind w:left="100" w:right="100"/>
+              <w:jc w:val="center"/>
+            </w:pPr>
+          </w:p>
+        </w:tc>
+      </w:tr>
+      <w:tr>
+        <w:tc>
+          <w:tcPr>
+            <w:tcW w:w="4320" w:type="dxa"/>
+            <w:tcBorders>
+              <w:top w:val="none" w:sz="0" w:space="0" w:color="000000"/>
+              <w:left w:val="none" w:sz="0" w:space="0" w:color="000000"/>
+              <w:bottom w:val="none" w:sz="0" w:space="0" w:color="000000"/>
+              <w:right w:val="none" w:sz="0" w:space="0" w:color="000000"/>
+            </w:tcBorders>
+            <w:shd w:val="clear" w:color="auto" w:fill="FFFFFF"/>
+            <w:tcMar>
+              <w:top w:w="0" w:type="dxa"/>
+              <w:left w:w="0" w:type="dxa"/>
+              <w:bottom w:w="0" w:type="dxa"/>
+              <w:right w:w="0" w:type="dxa"/>
+            </w:tcMar>
+            <w:vAlign w:val="center"/>
+          </w:tcPr>
+          <w:p>
+            <w:pPr>
+              <w:pBdr>
+                <w:top w:val="none" w:sz="0" w:space="0" w:color="000000"/>
+                <w:left w:val="none" w:sz="0" w:space="0" w:color="000000"/>
+                <w:bottom w:val="none" w:sz="0" w:space="0" w:color="000000"/>
+                <w:right w:val="none" w:sz="0" w:space="0" w:color="000000"/>
+              </w:pBdr>
+              <w:spacing w:before="100" w:after="100"/>
+              <w:ind w:left="100" w:right="100"/>
+            </w:pPr>
+            <w:r>
+              <w:rPr>
+                <w:rFonts w:ascii="Arial" w:eastAsia="Arial" w:hAnsi="Arial" w:cs="Arial"/>
+                <w:color w:val="000000"/>
+                <w:sz w:val="22"/>
+                <w:szCs w:val="22"/>
+              </w:rPr>
+              <w:t>  No</w:t>
+            </w:r>
+          </w:p>
+        </w:tc>
+        <w:tc>
+          <w:tcPr>
+            <w:tcW w:w="4320" w:type="dxa"/>
+            <w:tcBorders>
+              <w:top w:val="none" w:sz="0" w:space="0" w:color="000000"/>
+              <w:left w:val="none" w:sz="0" w:space="0" w:color="000000"/>
+              <w:bottom w:val="none" w:sz="0" w:space="0" w:color="000000"/>
+              <w:right w:val="none" w:sz="0" w:space="0" w:color="000000"/>
+            </w:tcBorders>
+            <w:shd w:val="clear" w:color="auto" w:fill="FFFFFF"/>
+            <w:tcMar>
+              <w:top w:w="0" w:type="dxa"/>
+              <w:left w:w="0" w:type="dxa"/>
+              <w:bottom w:w="0" w:type="dxa"/>
+              <w:right w:w="0" w:type="dxa"/>
+            </w:tcMar>
+            <w:vAlign w:val="center"/>
+          </w:tcPr>
+          <w:p>
+            <w:pPr>
+              <w:pBdr>
+                <w:top w:val="none" w:sz="0" w:space="0" w:color="000000"/>
+                <w:left w:val="none" w:sz="0" w:space="0" w:color="000000"/>
+                <w:bottom w:val="none" w:sz="0" w:space="0" w:color="000000"/>
+                <w:right w:val="none" w:sz="0" w:space="0" w:color="000000"/>
+              </w:pBdr>
+              <w:spacing w:before="100" w:after="100"/>
+              <w:ind w:left="100" w:right="100"/>
+              <w:jc w:val="center"/>
+            </w:pPr>
+            <w:r>
+              <w:rPr>
+                <w:rFonts w:ascii="Arial" w:eastAsia="Arial" w:hAnsi="Arial" w:cs="Arial"/>
+                <w:color w:val="000000"/>
+                <w:sz w:val="22"/>
+                <w:szCs w:val="22"/>
+              </w:rPr>
+              <w:t>134 (99.3%)</w:t>
+            </w:r>
+          </w:p>
+        </w:tc>
+      </w:tr>
+      <w:tr>
+        <w:tc>
+          <w:tcPr>
+            <w:tcW w:w="4320" w:type="dxa"/>
+            <w:tcBorders>
+              <w:top w:val="none" w:sz="0" w:space="0" w:color="000000"/>
+              <w:left w:val="none" w:sz="0" w:space="0" w:color="000000"/>
+              <w:bottom w:val="none" w:sz="0" w:space="0" w:color="000000"/>
+              <w:right w:val="none" w:sz="0" w:space="0" w:color="000000"/>
+            </w:tcBorders>
+            <w:shd w:val="clear" w:color="auto" w:fill="FFFFFF"/>
+            <w:tcMar>
+              <w:top w:w="0" w:type="dxa"/>
+              <w:left w:w="0" w:type="dxa"/>
+              <w:bottom w:w="0" w:type="dxa"/>
+              <w:right w:w="0" w:type="dxa"/>
+            </w:tcMar>
+            <w:vAlign w:val="center"/>
+          </w:tcPr>
+          <w:p>
+            <w:pPr>
+              <w:pBdr>
+                <w:top w:val="none" w:sz="0" w:space="0" w:color="000000"/>
+                <w:left w:val="none" w:sz="0" w:space="0" w:color="000000"/>
+                <w:bottom w:val="none" w:sz="0" w:space="0" w:color="000000"/>
+                <w:right w:val="none" w:sz="0" w:space="0" w:color="000000"/>
+              </w:pBdr>
+              <w:spacing w:before="100" w:after="100"/>
+              <w:ind w:left="100" w:right="100"/>
+            </w:pPr>
+            <w:r>
+              <w:rPr>
+                <w:rFonts w:ascii="Arial" w:eastAsia="Arial" w:hAnsi="Arial" w:cs="Arial"/>
+                <w:color w:val="000000"/>
+                <w:sz w:val="22"/>
+                <w:szCs w:val="22"/>
+              </w:rPr>
+              <w:t>  Yes</w:t>
+            </w:r>
+          </w:p>
+        </w:tc>
+        <w:tc>
+          <w:tcPr>
+            <w:tcW w:w="4320" w:type="dxa"/>
+            <w:tcBorders>
+              <w:top w:val="none" w:sz="0" w:space="0" w:color="000000"/>
+              <w:left w:val="none" w:sz="0" w:space="0" w:color="000000"/>
+              <w:bottom w:val="none" w:sz="0" w:space="0" w:color="000000"/>
+              <w:right w:val="none" w:sz="0" w:space="0" w:color="000000"/>
+            </w:tcBorders>
+            <w:shd w:val="clear" w:color="auto" w:fill="FFFFFF"/>
+            <w:tcMar>
+              <w:top w:w="0" w:type="dxa"/>
+              <w:left w:w="0" w:type="dxa"/>
+              <w:bottom w:w="0" w:type="dxa"/>
+              <w:right w:w="0" w:type="dxa"/>
+            </w:tcMar>
+            <w:vAlign w:val="center"/>
+          </w:tcPr>
+          <w:p>
+            <w:pPr>
+              <w:pBdr>
+                <w:top w:val="none" w:sz="0" w:space="0" w:color="000000"/>
+                <w:left w:val="none" w:sz="0" w:space="0" w:color="000000"/>
+                <w:bottom w:val="none" w:sz="0" w:space="0" w:color="000000"/>
+                <w:right w:val="none" w:sz="0" w:space="0" w:color="000000"/>
+              </w:pBdr>
+              <w:spacing w:before="100" w:after="100"/>
+              <w:ind w:left="100" w:right="100"/>
+              <w:jc w:val="center"/>
+            </w:pPr>
+            <w:r>
+              <w:rPr>
+                <w:rFonts w:ascii="Arial" w:eastAsia="Arial" w:hAnsi="Arial" w:cs="Arial"/>
+                <w:color w:val="000000"/>
+                <w:sz w:val="22"/>
+                <w:szCs w:val="22"/>
+              </w:rPr>
+              <w:t>1 (0.7%)</w:t>
+            </w:r>
+          </w:p>
+        </w:tc>
+      </w:tr>
+      <w:tr>
+        <w:tc>
+          <w:tcPr>
+            <w:tcW w:w="4320" w:type="dxa"/>
+            <w:tcBorders>
+              <w:top w:val="none" w:sz="0" w:space="0" w:color="000000"/>
+              <w:left w:val="none" w:sz="0" w:space="0" w:color="000000"/>
+              <w:bottom w:val="none" w:sz="0" w:space="0" w:color="000000"/>
+              <w:right w:val="none" w:sz="0" w:space="0" w:color="000000"/>
+            </w:tcBorders>
+            <w:shd w:val="clear" w:color="auto" w:fill="FFFFFF"/>
+            <w:tcMar>
+              <w:top w:w="0" w:type="dxa"/>
+              <w:left w:w="0" w:type="dxa"/>
+              <w:bottom w:w="0" w:type="dxa"/>
+              <w:right w:w="0" w:type="dxa"/>
+            </w:tcMar>
+            <w:vAlign w:val="center"/>
+          </w:tcPr>
+          <w:p>
+            <w:pPr>
+              <w:pBdr>
+                <w:top w:val="none" w:sz="0" w:space="0" w:color="000000"/>
+                <w:left w:val="none" w:sz="0" w:space="0" w:color="000000"/>
+                <w:bottom w:val="none" w:sz="0" w:space="0" w:color="000000"/>
+                <w:right w:val="none" w:sz="0" w:space="0" w:color="000000"/>
+              </w:pBdr>
+              <w:spacing w:before="100" w:after="100"/>
+              <w:ind w:left="100" w:right="100"/>
+            </w:pPr>
+            <w:r>
+              <w:rPr>
+                <w:rFonts w:ascii="Arial" w:eastAsia="Arial" w:hAnsi="Arial" w:cs="Arial"/>
+                <w:color w:val="000000"/>
+                <w:sz w:val="22"/>
+                <w:szCs w:val="22"/>
+              </w:rPr>
+              <w:t>LEAD emotional-psycho abuse determination</w:t>
+            </w:r>
+          </w:p>
+        </w:tc>
+        <w:tc>
+          <w:tcPr>
+            <w:tcW w:w="4320" w:type="dxa"/>
+            <w:tcBorders>
+              <w:top w:val="none" w:sz="0" w:space="0" w:color="000000"/>
+              <w:left w:val="none" w:sz="0" w:space="0" w:color="000000"/>
+              <w:bottom w:val="none" w:sz="0" w:space="0" w:color="000000"/>
+              <w:right w:val="none" w:sz="0" w:space="0" w:color="000000"/>
+            </w:tcBorders>
+            <w:shd w:val="clear" w:color="auto" w:fill="FFFFFF"/>
+            <w:tcMar>
+              <w:top w:w="0" w:type="dxa"/>
+              <w:left w:w="0" w:type="dxa"/>
+              <w:bottom w:w="0" w:type="dxa"/>
+              <w:right w:w="0" w:type="dxa"/>
+            </w:tcMar>
+            <w:vAlign w:val="center"/>
+          </w:tcPr>
+          <w:p>
+            <w:pPr>
+              <w:pBdr>
+                <w:top w:val="none" w:sz="0" w:space="0" w:color="000000"/>
+                <w:left w:val="none" w:sz="0" w:space="0" w:color="000000"/>
+                <w:bottom w:val="none" w:sz="0" w:space="0" w:color="000000"/>
+                <w:right w:val="none" w:sz="0" w:space="0" w:color="000000"/>
+              </w:pBdr>
+              <w:spacing w:before="100" w:after="100"/>
+              <w:ind w:left="100" w:right="100"/>
+              <w:jc w:val="center"/>
+            </w:pPr>
+          </w:p>
+        </w:tc>
+      </w:tr>
+      <w:tr>
+        <w:tc>
+          <w:tcPr>
+            <w:tcW w:w="4320" w:type="dxa"/>
+            <w:tcBorders>
+              <w:top w:val="none" w:sz="0" w:space="0" w:color="000000"/>
+              <w:left w:val="none" w:sz="0" w:space="0" w:color="000000"/>
+              <w:bottom w:val="none" w:sz="0" w:space="0" w:color="000000"/>
+              <w:right w:val="none" w:sz="0" w:space="0" w:color="000000"/>
+            </w:tcBorders>
+            <w:shd w:val="clear" w:color="auto" w:fill="FFFFFF"/>
+            <w:tcMar>
+              <w:top w:w="0" w:type="dxa"/>
+              <w:left w:w="0" w:type="dxa"/>
+              <w:bottom w:w="0" w:type="dxa"/>
+              <w:right w:w="0" w:type="dxa"/>
+            </w:tcMar>
+            <w:vAlign w:val="center"/>
+          </w:tcPr>
+          <w:p>
+            <w:pPr>
+              <w:pBdr>
+                <w:top w:val="none" w:sz="0" w:space="0" w:color="000000"/>
+                <w:left w:val="none" w:sz="0" w:space="0" w:color="000000"/>
+                <w:bottom w:val="none" w:sz="0" w:space="0" w:color="000000"/>
+                <w:right w:val="none" w:sz="0" w:space="0" w:color="000000"/>
+              </w:pBdr>
+              <w:spacing w:before="100" w:after="100"/>
+              <w:ind w:left="100" w:right="100"/>
+            </w:pPr>
+            <w:r>
+              <w:rPr>
+                <w:rFonts w:ascii="Arial" w:eastAsia="Arial" w:hAnsi="Arial" w:cs="Arial"/>
+                <w:color w:val="000000"/>
+                <w:sz w:val="22"/>
+                <w:szCs w:val="22"/>
+              </w:rPr>
+              <w:t>  No</w:t>
+            </w:r>
+          </w:p>
+        </w:tc>
+        <w:tc>
+          <w:tcPr>
+            <w:tcW w:w="4320" w:type="dxa"/>
+            <w:tcBorders>
+              <w:top w:val="none" w:sz="0" w:space="0" w:color="000000"/>
+              <w:left w:val="none" w:sz="0" w:space="0" w:color="000000"/>
+              <w:bottom w:val="none" w:sz="0" w:space="0" w:color="000000"/>
+              <w:right w:val="none" w:sz="0" w:space="0" w:color="000000"/>
+            </w:tcBorders>
+            <w:shd w:val="clear" w:color="auto" w:fill="FFFFFF"/>
+            <w:tcMar>
+              <w:top w:w="0" w:type="dxa"/>
+              <w:left w:w="0" w:type="dxa"/>
+              <w:bottom w:w="0" w:type="dxa"/>
+              <w:right w:w="0" w:type="dxa"/>
+            </w:tcMar>
+            <w:vAlign w:val="center"/>
+          </w:tcPr>
+          <w:p>
+            <w:pPr>
+              <w:pBdr>
+                <w:top w:val="none" w:sz="0" w:space="0" w:color="000000"/>
+                <w:left w:val="none" w:sz="0" w:space="0" w:color="000000"/>
+                <w:bottom w:val="none" w:sz="0" w:space="0" w:color="000000"/>
+                <w:right w:val="none" w:sz="0" w:space="0" w:color="000000"/>
+              </w:pBdr>
+              <w:spacing w:before="100" w:after="100"/>
+              <w:ind w:left="100" w:right="100"/>
+              <w:jc w:val="center"/>
+            </w:pPr>
+            <w:r>
+              <w:rPr>
+                <w:rFonts w:ascii="Arial" w:eastAsia="Arial" w:hAnsi="Arial" w:cs="Arial"/>
+                <w:color w:val="000000"/>
+                <w:sz w:val="22"/>
+                <w:szCs w:val="22"/>
+              </w:rPr>
+              <w:t>101 (74.8%)</w:t>
+            </w:r>
+          </w:p>
+        </w:tc>
+      </w:tr>
+      <w:tr>
+        <w:tc>
+          <w:tcPr>
+            <w:tcW w:w="4320" w:type="dxa"/>
+            <w:tcBorders>
+              <w:top w:val="none" w:sz="0" w:space="0" w:color="000000"/>
+              <w:left w:val="none" w:sz="0" w:space="0" w:color="000000"/>
+              <w:bottom w:val="none" w:sz="0" w:space="0" w:color="000000"/>
+              <w:right w:val="none" w:sz="0" w:space="0" w:color="000000"/>
+            </w:tcBorders>
+            <w:shd w:val="clear" w:color="auto" w:fill="FFFFFF"/>
+            <w:tcMar>
+              <w:top w:w="0" w:type="dxa"/>
+              <w:left w:w="0" w:type="dxa"/>
+              <w:bottom w:w="0" w:type="dxa"/>
+              <w:right w:w="0" w:type="dxa"/>
+            </w:tcMar>
+            <w:vAlign w:val="center"/>
+          </w:tcPr>
+          <w:p>
+            <w:pPr>
+              <w:pBdr>
+                <w:top w:val="none" w:sz="0" w:space="0" w:color="000000"/>
+                <w:left w:val="none" w:sz="0" w:space="0" w:color="000000"/>
+                <w:bottom w:val="none" w:sz="0" w:space="0" w:color="000000"/>
+                <w:right w:val="none" w:sz="0" w:space="0" w:color="000000"/>
+              </w:pBdr>
+              <w:spacing w:before="100" w:after="100"/>
+              <w:ind w:left="100" w:right="100"/>
+            </w:pPr>
+            <w:r>
+              <w:rPr>
+                <w:rFonts w:ascii="Arial" w:eastAsia="Arial" w:hAnsi="Arial" w:cs="Arial"/>
+                <w:color w:val="000000"/>
+                <w:sz w:val="22"/>
+                <w:szCs w:val="22"/>
+              </w:rPr>
+              <w:t>  Yes</w:t>
+            </w:r>
+          </w:p>
+        </w:tc>
+        <w:tc>
+          <w:tcPr>
+            <w:tcW w:w="4320" w:type="dxa"/>
+            <w:tcBorders>
+              <w:top w:val="none" w:sz="0" w:space="0" w:color="000000"/>
+              <w:left w:val="none" w:sz="0" w:space="0" w:color="000000"/>
+              <w:bottom w:val="none" w:sz="0" w:space="0" w:color="000000"/>
+              <w:right w:val="none" w:sz="0" w:space="0" w:color="000000"/>
+            </w:tcBorders>
+            <w:shd w:val="clear" w:color="auto" w:fill="FFFFFF"/>
+            <w:tcMar>
+              <w:top w:w="0" w:type="dxa"/>
+              <w:left w:w="0" w:type="dxa"/>
+              <w:bottom w:w="0" w:type="dxa"/>
+              <w:right w:w="0" w:type="dxa"/>
+            </w:tcMar>
+            <w:vAlign w:val="center"/>
+          </w:tcPr>
+          <w:p>
+            <w:pPr>
+              <w:pBdr>
+                <w:top w:val="none" w:sz="0" w:space="0" w:color="000000"/>
+                <w:left w:val="none" w:sz="0" w:space="0" w:color="000000"/>
+                <w:bottom w:val="none" w:sz="0" w:space="0" w:color="000000"/>
+                <w:right w:val="none" w:sz="0" w:space="0" w:color="000000"/>
+              </w:pBdr>
+              <w:spacing w:before="100" w:after="100"/>
+              <w:ind w:left="100" w:right="100"/>
+              <w:jc w:val="center"/>
+            </w:pPr>
+            <w:r>
+              <w:rPr>
+                <w:rFonts w:ascii="Arial" w:eastAsia="Arial" w:hAnsi="Arial" w:cs="Arial"/>
+                <w:color w:val="000000"/>
+                <w:sz w:val="22"/>
+                <w:szCs w:val="22"/>
+              </w:rPr>
+              <w:t>34 (25.2%)</w:t>
+            </w:r>
+          </w:p>
+        </w:tc>
+      </w:tr>
+      <w:tr>
+        <w:tc>
+          <w:tcPr>
+            <w:tcW w:w="4320" w:type="dxa"/>
+            <w:tcBorders>
+              <w:top w:val="none" w:sz="0" w:space="0" w:color="000000"/>
+              <w:left w:val="none" w:sz="0" w:space="0" w:color="000000"/>
+              <w:bottom w:val="none" w:sz="0" w:space="0" w:color="000000"/>
+              <w:right w:val="none" w:sz="0" w:space="0" w:color="000000"/>
+            </w:tcBorders>
+            <w:shd w:val="clear" w:color="auto" w:fill="FFFFFF"/>
+            <w:tcMar>
+              <w:top w:w="0" w:type="dxa"/>
+              <w:left w:w="0" w:type="dxa"/>
+              <w:bottom w:w="0" w:type="dxa"/>
+              <w:right w:w="0" w:type="dxa"/>
+            </w:tcMar>
+            <w:vAlign w:val="center"/>
+          </w:tcPr>
+          <w:p>
+            <w:pPr>
+              <w:pBdr>
+                <w:top w:val="none" w:sz="0" w:space="0" w:color="000000"/>
+                <w:left w:val="none" w:sz="0" w:space="0" w:color="000000"/>
+                <w:bottom w:val="none" w:sz="0" w:space="0" w:color="000000"/>
+                <w:right w:val="none" w:sz="0" w:space="0" w:color="000000"/>
+              </w:pBdr>
+              <w:spacing w:before="100" w:after="100"/>
+              <w:ind w:left="100" w:right="100"/>
+            </w:pPr>
+            <w:r>
+              <w:rPr>
+                <w:rFonts w:ascii="Arial" w:eastAsia="Arial" w:hAnsi="Arial" w:cs="Arial"/>
+                <w:color w:val="000000"/>
+                <w:sz w:val="22"/>
+                <w:szCs w:val="22"/>
+              </w:rPr>
+              <w:t>LEAD neglect determination</w:t>
+            </w:r>
+          </w:p>
+        </w:tc>
+        <w:tc>
+          <w:tcPr>
+            <w:tcW w:w="4320" w:type="dxa"/>
+            <w:tcBorders>
+              <w:top w:val="none" w:sz="0" w:space="0" w:color="000000"/>
+              <w:left w:val="none" w:sz="0" w:space="0" w:color="000000"/>
+              <w:bottom w:val="none" w:sz="0" w:space="0" w:color="000000"/>
+              <w:right w:val="none" w:sz="0" w:space="0" w:color="000000"/>
+            </w:tcBorders>
+            <w:shd w:val="clear" w:color="auto" w:fill="FFFFFF"/>
+            <w:tcMar>
+              <w:top w:w="0" w:type="dxa"/>
+              <w:left w:w="0" w:type="dxa"/>
+              <w:bottom w:w="0" w:type="dxa"/>
+              <w:right w:w="0" w:type="dxa"/>
+            </w:tcMar>
+            <w:vAlign w:val="center"/>
+          </w:tcPr>
+          <w:p>
+            <w:pPr>
+              <w:pBdr>
+                <w:top w:val="none" w:sz="0" w:space="0" w:color="000000"/>
+                <w:left w:val="none" w:sz="0" w:space="0" w:color="000000"/>
+                <w:bottom w:val="none" w:sz="0" w:space="0" w:color="000000"/>
+                <w:right w:val="none" w:sz="0" w:space="0" w:color="000000"/>
+              </w:pBdr>
+              <w:spacing w:before="100" w:after="100"/>
+              <w:ind w:left="100" w:right="100"/>
+              <w:jc w:val="center"/>
+            </w:pPr>
+          </w:p>
+        </w:tc>
+      </w:tr>
+      <w:tr>
+        <w:tc>
+          <w:tcPr>
+            <w:tcW w:w="4320" w:type="dxa"/>
+            <w:tcBorders>
+              <w:top w:val="none" w:sz="0" w:space="0" w:color="000000"/>
+              <w:left w:val="none" w:sz="0" w:space="0" w:color="000000"/>
+              <w:bottom w:val="none" w:sz="0" w:space="0" w:color="000000"/>
+              <w:right w:val="none" w:sz="0" w:space="0" w:color="000000"/>
+            </w:tcBorders>
+            <w:shd w:val="clear" w:color="auto" w:fill="FFFFFF"/>
+            <w:tcMar>
+              <w:top w:w="0" w:type="dxa"/>
+              <w:left w:w="0" w:type="dxa"/>
+              <w:bottom w:w="0" w:type="dxa"/>
+              <w:right w:w="0" w:type="dxa"/>
+            </w:tcMar>
+            <w:vAlign w:val="center"/>
+          </w:tcPr>
+          <w:p>
+            <w:pPr>
+              <w:pBdr>
+                <w:top w:val="none" w:sz="0" w:space="0" w:color="000000"/>
+                <w:left w:val="none" w:sz="0" w:space="0" w:color="000000"/>
+                <w:bottom w:val="none" w:sz="0" w:space="0" w:color="000000"/>
+                <w:right w:val="none" w:sz="0" w:space="0" w:color="000000"/>
+              </w:pBdr>
+              <w:spacing w:before="100" w:after="100"/>
+              <w:ind w:left="100" w:right="100"/>
+            </w:pPr>
+            <w:r>
+              <w:rPr>
+                <w:rFonts w:ascii="Arial" w:eastAsia="Arial" w:hAnsi="Arial" w:cs="Arial"/>
+                <w:color w:val="000000"/>
+                <w:sz w:val="22"/>
+                <w:szCs w:val="22"/>
+              </w:rPr>
+              <w:t>  No</w:t>
+            </w:r>
+          </w:p>
+        </w:tc>
+        <w:tc>
+          <w:tcPr>
+            <w:tcW w:w="4320" w:type="dxa"/>
+            <w:tcBorders>
+              <w:top w:val="none" w:sz="0" w:space="0" w:color="000000"/>
+              <w:left w:val="none" w:sz="0" w:space="0" w:color="000000"/>
+              <w:bottom w:val="none" w:sz="0" w:space="0" w:color="000000"/>
+              <w:right w:val="none" w:sz="0" w:space="0" w:color="000000"/>
+            </w:tcBorders>
+            <w:shd w:val="clear" w:color="auto" w:fill="FFFFFF"/>
+            <w:tcMar>
+              <w:top w:w="0" w:type="dxa"/>
+              <w:left w:w="0" w:type="dxa"/>
+              <w:bottom w:w="0" w:type="dxa"/>
+              <w:right w:w="0" w:type="dxa"/>
+            </w:tcMar>
+            <w:vAlign w:val="center"/>
+          </w:tcPr>
+          <w:p>
+            <w:pPr>
+              <w:pBdr>
+                <w:top w:val="none" w:sz="0" w:space="0" w:color="000000"/>
+                <w:left w:val="none" w:sz="0" w:space="0" w:color="000000"/>
+                <w:bottom w:val="none" w:sz="0" w:space="0" w:color="000000"/>
+                <w:right w:val="none" w:sz="0" w:space="0" w:color="000000"/>
+              </w:pBdr>
+              <w:spacing w:before="100" w:after="100"/>
+              <w:ind w:left="100" w:right="100"/>
+              <w:jc w:val="center"/>
+            </w:pPr>
+            <w:r>
+              <w:rPr>
+                <w:rFonts w:ascii="Arial" w:eastAsia="Arial" w:hAnsi="Arial" w:cs="Arial"/>
+                <w:color w:val="000000"/>
+                <w:sz w:val="22"/>
+                <w:szCs w:val="22"/>
+              </w:rPr>
+              <w:t>127 (94.1%)</w:t>
+            </w:r>
+          </w:p>
+        </w:tc>
+      </w:tr>
+      <w:tr>
+        <w:tc>
+          <w:tcPr>
+            <w:tcW w:w="4320" w:type="dxa"/>
+            <w:tcBorders>
+              <w:top w:val="none" w:sz="0" w:space="0" w:color="000000"/>
+              <w:left w:val="none" w:sz="0" w:space="0" w:color="000000"/>
+              <w:bottom w:val="none" w:sz="0" w:space="0" w:color="000000"/>
+              <w:right w:val="none" w:sz="0" w:space="0" w:color="000000"/>
+            </w:tcBorders>
+            <w:shd w:val="clear" w:color="auto" w:fill="FFFFFF"/>
+            <w:tcMar>
+              <w:top w:w="0" w:type="dxa"/>
+              <w:left w:w="0" w:type="dxa"/>
+              <w:bottom w:w="0" w:type="dxa"/>
+              <w:right w:w="0" w:type="dxa"/>
+            </w:tcMar>
+            <w:vAlign w:val="center"/>
+          </w:tcPr>
+          <w:p>
+            <w:pPr>
+              <w:pBdr>
+                <w:top w:val="none" w:sz="0" w:space="0" w:color="000000"/>
+                <w:left w:val="none" w:sz="0" w:space="0" w:color="000000"/>
+                <w:bottom w:val="none" w:sz="0" w:space="0" w:color="000000"/>
+                <w:right w:val="none" w:sz="0" w:space="0" w:color="000000"/>
+              </w:pBdr>
+              <w:spacing w:before="100" w:after="100"/>
+              <w:ind w:left="100" w:right="100"/>
+            </w:pPr>
+            <w:r>
+              <w:rPr>
+                <w:rFonts w:ascii="Arial" w:eastAsia="Arial" w:hAnsi="Arial" w:cs="Arial"/>
+                <w:color w:val="000000"/>
+                <w:sz w:val="22"/>
+                <w:szCs w:val="22"/>
+              </w:rPr>
+              <w:t>  Yes</w:t>
+            </w:r>
+          </w:p>
+        </w:tc>
+        <w:tc>
+          <w:tcPr>
+            <w:tcW w:w="4320" w:type="dxa"/>
+            <w:tcBorders>
+              <w:top w:val="none" w:sz="0" w:space="0" w:color="000000"/>
+              <w:left w:val="none" w:sz="0" w:space="0" w:color="000000"/>
+              <w:bottom w:val="none" w:sz="0" w:space="0" w:color="000000"/>
+              <w:right w:val="none" w:sz="0" w:space="0" w:color="000000"/>
+            </w:tcBorders>
+            <w:shd w:val="clear" w:color="auto" w:fill="FFFFFF"/>
+            <w:tcMar>
+              <w:top w:w="0" w:type="dxa"/>
+              <w:left w:w="0" w:type="dxa"/>
+              <w:bottom w:w="0" w:type="dxa"/>
+              <w:right w:w="0" w:type="dxa"/>
+            </w:tcMar>
+            <w:vAlign w:val="center"/>
+          </w:tcPr>
+          <w:p>
+            <w:pPr>
+              <w:pBdr>
+                <w:top w:val="none" w:sz="0" w:space="0" w:color="000000"/>
+                <w:left w:val="none" w:sz="0" w:space="0" w:color="000000"/>
+                <w:bottom w:val="none" w:sz="0" w:space="0" w:color="000000"/>
+                <w:right w:val="none" w:sz="0" w:space="0" w:color="000000"/>
+              </w:pBdr>
+              <w:spacing w:before="100" w:after="100"/>
+              <w:ind w:left="100" w:right="100"/>
+              <w:jc w:val="center"/>
+            </w:pPr>
+            <w:r>
+              <w:rPr>
+                <w:rFonts w:ascii="Arial" w:eastAsia="Arial" w:hAnsi="Arial" w:cs="Arial"/>
+                <w:color w:val="000000"/>
+                <w:sz w:val="22"/>
+                <w:szCs w:val="22"/>
+              </w:rPr>
+              <w:t>8 (5.9%)</w:t>
+            </w:r>
+          </w:p>
+        </w:tc>
+      </w:tr>
+      <w:tr>
+        <w:tc>
+          <w:tcPr>
+            <w:tcW w:w="4320" w:type="dxa"/>
+            <w:tcBorders>
+              <w:top w:val="none" w:sz="0" w:space="0" w:color="000000"/>
+              <w:left w:val="none" w:sz="0" w:space="0" w:color="000000"/>
+              <w:bottom w:val="none" w:sz="0" w:space="0" w:color="000000"/>
+              <w:right w:val="none" w:sz="0" w:space="0" w:color="000000"/>
+            </w:tcBorders>
+            <w:shd w:val="clear" w:color="auto" w:fill="FFFFFF"/>
+            <w:tcMar>
+              <w:top w:w="0" w:type="dxa"/>
+              <w:left w:w="0" w:type="dxa"/>
+              <w:bottom w:w="0" w:type="dxa"/>
+              <w:right w:w="0" w:type="dxa"/>
+            </w:tcMar>
+            <w:vAlign w:val="center"/>
+          </w:tcPr>
+          <w:p>
+            <w:pPr>
+              <w:pBdr>
+                <w:top w:val="none" w:sz="0" w:space="0" w:color="000000"/>
+                <w:left w:val="none" w:sz="0" w:space="0" w:color="000000"/>
+                <w:bottom w:val="none" w:sz="0" w:space="0" w:color="000000"/>
+                <w:right w:val="none" w:sz="0" w:space="0" w:color="000000"/>
+              </w:pBdr>
+              <w:spacing w:before="100" w:after="100"/>
+              <w:ind w:left="100" w:right="100"/>
+            </w:pPr>
+            <w:r>
+              <w:rPr>
+                <w:rFonts w:ascii="Arial" w:eastAsia="Arial" w:hAnsi="Arial" w:cs="Arial"/>
+                <w:color w:val="000000"/>
+                <w:sz w:val="22"/>
+                <w:szCs w:val="22"/>
+              </w:rPr>
+              <w:t>LEAD abandonment determination</w:t>
+            </w:r>
+          </w:p>
+        </w:tc>
+        <w:tc>
+          <w:tcPr>
+            <w:tcW w:w="4320" w:type="dxa"/>
+            <w:tcBorders>
+              <w:top w:val="none" w:sz="0" w:space="0" w:color="000000"/>
+              <w:left w:val="none" w:sz="0" w:space="0" w:color="000000"/>
+              <w:bottom w:val="none" w:sz="0" w:space="0" w:color="000000"/>
+              <w:right w:val="none" w:sz="0" w:space="0" w:color="000000"/>
+            </w:tcBorders>
+            <w:shd w:val="clear" w:color="auto" w:fill="FFFFFF"/>
+            <w:tcMar>
+              <w:top w:w="0" w:type="dxa"/>
+              <w:left w:w="0" w:type="dxa"/>
+              <w:bottom w:w="0" w:type="dxa"/>
+              <w:right w:w="0" w:type="dxa"/>
+            </w:tcMar>
+            <w:vAlign w:val="center"/>
+          </w:tcPr>
+          <w:p>
+            <w:pPr>
+              <w:pBdr>
+                <w:top w:val="none" w:sz="0" w:space="0" w:color="000000"/>
+                <w:left w:val="none" w:sz="0" w:space="0" w:color="000000"/>
+                <w:bottom w:val="none" w:sz="0" w:space="0" w:color="000000"/>
+                <w:right w:val="none" w:sz="0" w:space="0" w:color="000000"/>
+              </w:pBdr>
+              <w:spacing w:before="100" w:after="100"/>
+              <w:ind w:left="100" w:right="100"/>
+              <w:jc w:val="center"/>
+            </w:pPr>
+          </w:p>
+        </w:tc>
+      </w:tr>
+      <w:tr>
+        <w:tc>
+          <w:tcPr>
+            <w:tcW w:w="4320" w:type="dxa"/>
+            <w:tcBorders>
+              <w:top w:val="none" w:sz="0" w:space="0" w:color="000000"/>
+              <w:left w:val="none" w:sz="0" w:space="0" w:color="000000"/>
+              <w:bottom w:val="none" w:sz="0" w:space="0" w:color="000000"/>
+              <w:right w:val="none" w:sz="0" w:space="0" w:color="000000"/>
+            </w:tcBorders>
+            <w:shd w:val="clear" w:color="auto" w:fill="FFFFFF"/>
+            <w:tcMar>
+              <w:top w:w="0" w:type="dxa"/>
+              <w:left w:w="0" w:type="dxa"/>
+              <w:bottom w:w="0" w:type="dxa"/>
+              <w:right w:w="0" w:type="dxa"/>
+            </w:tcMar>
+            <w:vAlign w:val="center"/>
+          </w:tcPr>
+          <w:p>
+            <w:pPr>
+              <w:pBdr>
+                <w:top w:val="none" w:sz="0" w:space="0" w:color="000000"/>
+                <w:left w:val="none" w:sz="0" w:space="0" w:color="000000"/>
+                <w:bottom w:val="none" w:sz="0" w:space="0" w:color="000000"/>
+                <w:right w:val="none" w:sz="0" w:space="0" w:color="000000"/>
+              </w:pBdr>
+              <w:spacing w:before="100" w:after="100"/>
+              <w:ind w:left="100" w:right="100"/>
+            </w:pPr>
+            <w:r>
+              <w:rPr>
+                <w:rFonts w:ascii="Arial" w:eastAsia="Arial" w:hAnsi="Arial" w:cs="Arial"/>
+                <w:color w:val="000000"/>
+                <w:sz w:val="22"/>
+                <w:szCs w:val="22"/>
+              </w:rPr>
+              <w:t>  No</w:t>
+            </w:r>
+          </w:p>
+        </w:tc>
+        <w:tc>
+          <w:tcPr>
+            <w:tcW w:w="4320" w:type="dxa"/>
+            <w:tcBorders>
+              <w:top w:val="none" w:sz="0" w:space="0" w:color="000000"/>
+              <w:left w:val="none" w:sz="0" w:space="0" w:color="000000"/>
+              <w:bottom w:val="none" w:sz="0" w:space="0" w:color="000000"/>
+              <w:right w:val="none" w:sz="0" w:space="0" w:color="000000"/>
+            </w:tcBorders>
+            <w:shd w:val="clear" w:color="auto" w:fill="FFFFFF"/>
+            <w:tcMar>
+              <w:top w:w="0" w:type="dxa"/>
+              <w:left w:w="0" w:type="dxa"/>
+              <w:bottom w:w="0" w:type="dxa"/>
+              <w:right w:w="0" w:type="dxa"/>
+            </w:tcMar>
+            <w:vAlign w:val="center"/>
+          </w:tcPr>
+          <w:p>
+            <w:pPr>
+              <w:pBdr>
+                <w:top w:val="none" w:sz="0" w:space="0" w:color="000000"/>
+                <w:left w:val="none" w:sz="0" w:space="0" w:color="000000"/>
+                <w:bottom w:val="none" w:sz="0" w:space="0" w:color="000000"/>
+                <w:right w:val="none" w:sz="0" w:space="0" w:color="000000"/>
+              </w:pBdr>
+              <w:spacing w:before="100" w:after="100"/>
+              <w:ind w:left="100" w:right="100"/>
+              <w:jc w:val="center"/>
+            </w:pPr>
+            <w:r>
+              <w:rPr>
+                <w:rFonts w:ascii="Arial" w:eastAsia="Arial" w:hAnsi="Arial" w:cs="Arial"/>
+                <w:color w:val="000000"/>
+                <w:sz w:val="22"/>
+                <w:szCs w:val="22"/>
+              </w:rPr>
+              <w:t>134 (99.3%)</w:t>
+            </w:r>
+          </w:p>
+        </w:tc>
+      </w:tr>
+      <w:tr>
+        <w:tc>
+          <w:tcPr>
+            <w:tcW w:w="4320" w:type="dxa"/>
+            <w:tcBorders>
+              <w:top w:val="none" w:sz="0" w:space="0" w:color="000000"/>
+              <w:left w:val="none" w:sz="0" w:space="0" w:color="000000"/>
+              <w:bottom w:val="none" w:sz="0" w:space="0" w:color="000000"/>
+              <w:right w:val="none" w:sz="0" w:space="0" w:color="000000"/>
+            </w:tcBorders>
+            <w:shd w:val="clear" w:color="auto" w:fill="FFFFFF"/>
+            <w:tcMar>
+              <w:top w:w="0" w:type="dxa"/>
+              <w:left w:w="0" w:type="dxa"/>
+              <w:bottom w:w="0" w:type="dxa"/>
+              <w:right w:w="0" w:type="dxa"/>
+            </w:tcMar>
+            <w:vAlign w:val="center"/>
+          </w:tcPr>
+          <w:p>
+            <w:pPr>
+              <w:pBdr>
+                <w:top w:val="none" w:sz="0" w:space="0" w:color="000000"/>
+                <w:left w:val="none" w:sz="0" w:space="0" w:color="000000"/>
+                <w:bottom w:val="none" w:sz="0" w:space="0" w:color="000000"/>
+                <w:right w:val="none" w:sz="0" w:space="0" w:color="000000"/>
+              </w:pBdr>
+              <w:spacing w:before="100" w:after="100"/>
+              <w:ind w:left="100" w:right="100"/>
+            </w:pPr>
+            <w:r>
+              <w:rPr>
+                <w:rFonts w:ascii="Arial" w:eastAsia="Arial" w:hAnsi="Arial" w:cs="Arial"/>
+                <w:color w:val="000000"/>
+                <w:sz w:val="22"/>
+                <w:szCs w:val="22"/>
+              </w:rPr>
+              <w:t>  Yes</w:t>
+            </w:r>
+          </w:p>
+        </w:tc>
+        <w:tc>
+          <w:tcPr>
+            <w:tcW w:w="4320" w:type="dxa"/>
+            <w:tcBorders>
+              <w:top w:val="none" w:sz="0" w:space="0" w:color="000000"/>
+              <w:left w:val="none" w:sz="0" w:space="0" w:color="000000"/>
+              <w:bottom w:val="none" w:sz="0" w:space="0" w:color="000000"/>
+              <w:right w:val="none" w:sz="0" w:space="0" w:color="000000"/>
+            </w:tcBorders>
+            <w:shd w:val="clear" w:color="auto" w:fill="FFFFFF"/>
+            <w:tcMar>
+              <w:top w:w="0" w:type="dxa"/>
+              <w:left w:w="0" w:type="dxa"/>
+              <w:bottom w:w="0" w:type="dxa"/>
+              <w:right w:w="0" w:type="dxa"/>
+            </w:tcMar>
+            <w:vAlign w:val="center"/>
+          </w:tcPr>
+          <w:p>
+            <w:pPr>
+              <w:pBdr>
+                <w:top w:val="none" w:sz="0" w:space="0" w:color="000000"/>
+                <w:left w:val="none" w:sz="0" w:space="0" w:color="000000"/>
+                <w:bottom w:val="none" w:sz="0" w:space="0" w:color="000000"/>
+                <w:right w:val="none" w:sz="0" w:space="0" w:color="000000"/>
+              </w:pBdr>
+              <w:spacing w:before="100" w:after="100"/>
+              <w:ind w:left="100" w:right="100"/>
+              <w:jc w:val="center"/>
+            </w:pPr>
+            <w:r>
+              <w:rPr>
+                <w:rFonts w:ascii="Arial" w:eastAsia="Arial" w:hAnsi="Arial" w:cs="Arial"/>
+                <w:color w:val="000000"/>
+                <w:sz w:val="22"/>
+                <w:szCs w:val="22"/>
+              </w:rPr>
+              <w:t>1 (0.7%)</w:t>
+            </w:r>
+          </w:p>
+        </w:tc>
+      </w:tr>
+      <w:tr>
+        <w:tc>
+          <w:tcPr>
+            <w:tcW w:w="4320" w:type="dxa"/>
+            <w:tcBorders>
+              <w:top w:val="none" w:sz="0" w:space="0" w:color="000000"/>
+              <w:left w:val="none" w:sz="0" w:space="0" w:color="000000"/>
+              <w:bottom w:val="none" w:sz="0" w:space="0" w:color="000000"/>
+              <w:right w:val="none" w:sz="0" w:space="0" w:color="000000"/>
+            </w:tcBorders>
+            <w:shd w:val="clear" w:color="auto" w:fill="FFFFFF"/>
+            <w:tcMar>
+              <w:top w:w="0" w:type="dxa"/>
+              <w:left w:w="0" w:type="dxa"/>
+              <w:bottom w:w="0" w:type="dxa"/>
+              <w:right w:w="0" w:type="dxa"/>
+            </w:tcMar>
+            <w:vAlign w:val="center"/>
+          </w:tcPr>
+          <w:p>
+            <w:pPr>
+              <w:pBdr>
+                <w:top w:val="none" w:sz="0" w:space="0" w:color="000000"/>
+                <w:left w:val="none" w:sz="0" w:space="0" w:color="000000"/>
+                <w:bottom w:val="none" w:sz="0" w:space="0" w:color="000000"/>
+                <w:right w:val="none" w:sz="0" w:space="0" w:color="000000"/>
+              </w:pBdr>
+              <w:spacing w:before="100" w:after="100"/>
+              <w:ind w:left="100" w:right="100"/>
+            </w:pPr>
+            <w:r>
+              <w:rPr>
+                <w:rFonts w:ascii="Arial" w:eastAsia="Arial" w:hAnsi="Arial" w:cs="Arial"/>
+                <w:color w:val="000000"/>
+                <w:sz w:val="22"/>
+                <w:szCs w:val="22"/>
+              </w:rPr>
+              <w:t>LEAD financial exploitation determination</w:t>
+            </w:r>
+          </w:p>
+        </w:tc>
+        <w:tc>
+          <w:tcPr>
+            <w:tcW w:w="4320" w:type="dxa"/>
+            <w:tcBorders>
+              <w:top w:val="none" w:sz="0" w:space="0" w:color="000000"/>
+              <w:left w:val="none" w:sz="0" w:space="0" w:color="000000"/>
+              <w:bottom w:val="none" w:sz="0" w:space="0" w:color="000000"/>
+              <w:right w:val="none" w:sz="0" w:space="0" w:color="000000"/>
+            </w:tcBorders>
+            <w:shd w:val="clear" w:color="auto" w:fill="FFFFFF"/>
+            <w:tcMar>
+              <w:top w:w="0" w:type="dxa"/>
+              <w:left w:w="0" w:type="dxa"/>
+              <w:bottom w:w="0" w:type="dxa"/>
+              <w:right w:w="0" w:type="dxa"/>
+            </w:tcMar>
+            <w:vAlign w:val="center"/>
+          </w:tcPr>
+          <w:p>
+            <w:pPr>
+              <w:pBdr>
+                <w:top w:val="none" w:sz="0" w:space="0" w:color="000000"/>
+                <w:left w:val="none" w:sz="0" w:space="0" w:color="000000"/>
+                <w:bottom w:val="none" w:sz="0" w:space="0" w:color="000000"/>
+                <w:right w:val="none" w:sz="0" w:space="0" w:color="000000"/>
+              </w:pBdr>
+              <w:spacing w:before="100" w:after="100"/>
+              <w:ind w:left="100" w:right="100"/>
+              <w:jc w:val="center"/>
+            </w:pPr>
+          </w:p>
+        </w:tc>
+      </w:tr>
+      <w:tr>
+        <w:tc>
+          <w:tcPr>
+            <w:tcW w:w="4320" w:type="dxa"/>
+            <w:tcBorders>
+              <w:top w:val="none" w:sz="0" w:space="0" w:color="000000"/>
+              <w:left w:val="none" w:sz="0" w:space="0" w:color="000000"/>
+              <w:bottom w:val="none" w:sz="0" w:space="0" w:color="000000"/>
+              <w:right w:val="none" w:sz="0" w:space="0" w:color="000000"/>
+            </w:tcBorders>
+            <w:shd w:val="clear" w:color="auto" w:fill="FFFFFF"/>
+            <w:tcMar>
+              <w:top w:w="0" w:type="dxa"/>
+              <w:left w:w="0" w:type="dxa"/>
+              <w:bottom w:w="0" w:type="dxa"/>
+              <w:right w:w="0" w:type="dxa"/>
+            </w:tcMar>
+            <w:vAlign w:val="center"/>
+          </w:tcPr>
+          <w:p>
+            <w:pPr>
+              <w:pBdr>
+                <w:top w:val="none" w:sz="0" w:space="0" w:color="000000"/>
+                <w:left w:val="none" w:sz="0" w:space="0" w:color="000000"/>
+                <w:bottom w:val="none" w:sz="0" w:space="0" w:color="000000"/>
+                <w:right w:val="none" w:sz="0" w:space="0" w:color="000000"/>
+              </w:pBdr>
+              <w:spacing w:before="100" w:after="100"/>
+              <w:ind w:left="100" w:right="100"/>
+            </w:pPr>
+            <w:r>
+              <w:rPr>
+                <w:rFonts w:ascii="Arial" w:eastAsia="Arial" w:hAnsi="Arial" w:cs="Arial"/>
+                <w:color w:val="000000"/>
+                <w:sz w:val="22"/>
+                <w:szCs w:val="22"/>
+              </w:rPr>
+              <w:t>  No</w:t>
+            </w:r>
+          </w:p>
+        </w:tc>
+        <w:tc>
+          <w:tcPr>
+            <w:tcW w:w="4320" w:type="dxa"/>
+            <w:tcBorders>
+              <w:top w:val="none" w:sz="0" w:space="0" w:color="000000"/>
+              <w:left w:val="none" w:sz="0" w:space="0" w:color="000000"/>
+              <w:bottom w:val="none" w:sz="0" w:space="0" w:color="000000"/>
+              <w:right w:val="none" w:sz="0" w:space="0" w:color="000000"/>
+            </w:tcBorders>
+            <w:shd w:val="clear" w:color="auto" w:fill="FFFFFF"/>
+            <w:tcMar>
+              <w:top w:w="0" w:type="dxa"/>
+              <w:left w:w="0" w:type="dxa"/>
+              <w:bottom w:w="0" w:type="dxa"/>
+              <w:right w:w="0" w:type="dxa"/>
+            </w:tcMar>
+            <w:vAlign w:val="center"/>
+          </w:tcPr>
+          <w:p>
+            <w:pPr>
+              <w:pBdr>
+                <w:top w:val="none" w:sz="0" w:space="0" w:color="000000"/>
+                <w:left w:val="none" w:sz="0" w:space="0" w:color="000000"/>
+                <w:bottom w:val="none" w:sz="0" w:space="0" w:color="000000"/>
+                <w:right w:val="none" w:sz="0" w:space="0" w:color="000000"/>
+              </w:pBdr>
+              <w:spacing w:before="100" w:after="100"/>
+              <w:ind w:left="100" w:right="100"/>
+              <w:jc w:val="center"/>
+            </w:pPr>
+            <w:r>
+              <w:rPr>
+                <w:rFonts w:ascii="Arial" w:eastAsia="Arial" w:hAnsi="Arial" w:cs="Arial"/>
+                <w:color w:val="000000"/>
+                <w:sz w:val="22"/>
+                <w:szCs w:val="22"/>
+              </w:rPr>
+              <w:t>124 (91.9%)</w:t>
+            </w:r>
+          </w:p>
+        </w:tc>
+      </w:tr>
+      <w:tr>
+        <w:tc>
+          <w:tcPr>
+            <w:tcW w:w="4320" w:type="dxa"/>
+            <w:tcBorders>
+              <w:top w:val="none" w:sz="0" w:space="0" w:color="000000"/>
+              <w:left w:val="none" w:sz="0" w:space="0" w:color="000000"/>
+              <w:bottom w:val="none" w:sz="0" w:space="0" w:color="000000"/>
+              <w:right w:val="none" w:sz="0" w:space="0" w:color="000000"/>
+            </w:tcBorders>
+            <w:shd w:val="clear" w:color="auto" w:fill="FFFFFF"/>
+            <w:tcMar>
+              <w:top w:w="0" w:type="dxa"/>
+              <w:left w:w="0" w:type="dxa"/>
+              <w:bottom w:w="0" w:type="dxa"/>
+              <w:right w:w="0" w:type="dxa"/>
+            </w:tcMar>
+            <w:vAlign w:val="center"/>
+          </w:tcPr>
+          <w:p>
+            <w:pPr>
+              <w:pBdr>
+                <w:top w:val="none" w:sz="0" w:space="0" w:color="000000"/>
+                <w:left w:val="none" w:sz="0" w:space="0" w:color="000000"/>
+                <w:bottom w:val="none" w:sz="0" w:space="0" w:color="000000"/>
+                <w:right w:val="none" w:sz="0" w:space="0" w:color="000000"/>
+              </w:pBdr>
+              <w:spacing w:before="100" w:after="100"/>
+              <w:ind w:left="100" w:right="100"/>
+            </w:pPr>
+            <w:r>
+              <w:rPr>
+                <w:rFonts w:ascii="Arial" w:eastAsia="Arial" w:hAnsi="Arial" w:cs="Arial"/>
+                <w:color w:val="000000"/>
+                <w:sz w:val="22"/>
+                <w:szCs w:val="22"/>
+              </w:rPr>
+              <w:t>  Yes</w:t>
+            </w:r>
+          </w:p>
+        </w:tc>
+        <w:tc>
+          <w:tcPr>
+            <w:tcW w:w="4320" w:type="dxa"/>
+            <w:tcBorders>
+              <w:top w:val="none" w:sz="0" w:space="0" w:color="000000"/>
+              <w:left w:val="none" w:sz="0" w:space="0" w:color="000000"/>
+              <w:bottom w:val="none" w:sz="0" w:space="0" w:color="000000"/>
+              <w:right w:val="none" w:sz="0" w:space="0" w:color="000000"/>
+            </w:tcBorders>
+            <w:shd w:val="clear" w:color="auto" w:fill="FFFFFF"/>
+            <w:tcMar>
+              <w:top w:w="0" w:type="dxa"/>
+              <w:left w:w="0" w:type="dxa"/>
+              <w:bottom w:w="0" w:type="dxa"/>
+              <w:right w:w="0" w:type="dxa"/>
+            </w:tcMar>
+            <w:vAlign w:val="center"/>
+          </w:tcPr>
+          <w:p>
+            <w:pPr>
+              <w:pBdr>
+                <w:top w:val="none" w:sz="0" w:space="0" w:color="000000"/>
+                <w:left w:val="none" w:sz="0" w:space="0" w:color="000000"/>
+                <w:bottom w:val="none" w:sz="0" w:space="0" w:color="000000"/>
+                <w:right w:val="none" w:sz="0" w:space="0" w:color="000000"/>
+              </w:pBdr>
+              <w:spacing w:before="100" w:after="100"/>
+              <w:ind w:left="100" w:right="100"/>
+              <w:jc w:val="center"/>
+            </w:pPr>
+            <w:r>
+              <w:rPr>
+                <w:rFonts w:ascii="Arial" w:eastAsia="Arial" w:hAnsi="Arial" w:cs="Arial"/>
+                <w:color w:val="000000"/>
+                <w:sz w:val="22"/>
+                <w:szCs w:val="22"/>
+              </w:rPr>
+              <w:t>11 (8.1%)</w:t>
+            </w:r>
+          </w:p>
+        </w:tc>
+      </w:tr>
+      <w:tr>
+        <w:tc>
+          <w:tcPr>
+            <w:tcW w:w="4320" w:type="dxa"/>
+            <w:tcBorders>
+              <w:top w:val="none" w:sz="0" w:space="0" w:color="000000"/>
+              <w:left w:val="none" w:sz="0" w:space="0" w:color="000000"/>
+              <w:bottom w:val="none" w:sz="0" w:space="0" w:color="000000"/>
+              <w:right w:val="none" w:sz="0" w:space="0" w:color="000000"/>
+            </w:tcBorders>
+            <w:shd w:val="clear" w:color="auto" w:fill="FFFFFF"/>
+            <w:tcMar>
+              <w:top w:w="0" w:type="dxa"/>
+              <w:left w:w="0" w:type="dxa"/>
+              <w:bottom w:w="0" w:type="dxa"/>
+              <w:right w:w="0" w:type="dxa"/>
+            </w:tcMar>
+            <w:vAlign w:val="center"/>
+          </w:tcPr>
+          <w:p>
+            <w:pPr>
+              <w:pBdr>
+                <w:top w:val="none" w:sz="0" w:space="0" w:color="000000"/>
+                <w:left w:val="none" w:sz="0" w:space="0" w:color="000000"/>
+                <w:bottom w:val="none" w:sz="0" w:space="0" w:color="000000"/>
+                <w:right w:val="none" w:sz="0" w:space="0" w:color="000000"/>
+              </w:pBdr>
+              <w:spacing w:before="100" w:after="100"/>
+              <w:ind w:left="100" w:right="100"/>
+            </w:pPr>
+            <w:r>
+              <w:rPr>
+                <w:rFonts w:ascii="Arial" w:eastAsia="Arial" w:hAnsi="Arial" w:cs="Arial"/>
+                <w:color w:val="000000"/>
+                <w:sz w:val="22"/>
+                <w:szCs w:val="22"/>
+              </w:rPr>
+              <w:t>LEAD self-neglect determination</w:t>
+            </w:r>
+          </w:p>
+        </w:tc>
+        <w:tc>
+          <w:tcPr>
+            <w:tcW w:w="4320" w:type="dxa"/>
+            <w:tcBorders>
+              <w:top w:val="none" w:sz="0" w:space="0" w:color="000000"/>
+              <w:left w:val="none" w:sz="0" w:space="0" w:color="000000"/>
+              <w:bottom w:val="none" w:sz="0" w:space="0" w:color="000000"/>
+              <w:right w:val="none" w:sz="0" w:space="0" w:color="000000"/>
+            </w:tcBorders>
+            <w:shd w:val="clear" w:color="auto" w:fill="FFFFFF"/>
+            <w:tcMar>
+              <w:top w:w="0" w:type="dxa"/>
+              <w:left w:w="0" w:type="dxa"/>
+              <w:bottom w:w="0" w:type="dxa"/>
+              <w:right w:w="0" w:type="dxa"/>
+            </w:tcMar>
+            <w:vAlign w:val="center"/>
+          </w:tcPr>
+          <w:p>
+            <w:pPr>
+              <w:pBdr>
+                <w:top w:val="none" w:sz="0" w:space="0" w:color="000000"/>
+                <w:left w:val="none" w:sz="0" w:space="0" w:color="000000"/>
+                <w:bottom w:val="none" w:sz="0" w:space="0" w:color="000000"/>
+                <w:right w:val="none" w:sz="0" w:space="0" w:color="000000"/>
+              </w:pBdr>
+              <w:spacing w:before="100" w:after="100"/>
+              <w:ind w:left="100" w:right="100"/>
+              <w:jc w:val="center"/>
+            </w:pPr>
+          </w:p>
+        </w:tc>
+      </w:tr>
+      <w:tr>
+        <w:tc>
+          <w:tcPr>
+            <w:tcW w:w="4320" w:type="dxa"/>
+            <w:tcBorders>
+              <w:top w:val="none" w:sz="0" w:space="0" w:color="000000"/>
+              <w:left w:val="none" w:sz="0" w:space="0" w:color="000000"/>
+              <w:bottom w:val="none" w:sz="0" w:space="0" w:color="000000"/>
+              <w:right w:val="none" w:sz="0" w:space="0" w:color="000000"/>
+            </w:tcBorders>
+            <w:shd w:val="clear" w:color="auto" w:fill="FFFFFF"/>
+            <w:tcMar>
+              <w:top w:w="0" w:type="dxa"/>
+              <w:left w:w="0" w:type="dxa"/>
+              <w:bottom w:w="0" w:type="dxa"/>
+              <w:right w:w="0" w:type="dxa"/>
+            </w:tcMar>
+            <w:vAlign w:val="center"/>
+          </w:tcPr>
+          <w:p>
+            <w:pPr>
+              <w:pBdr>
+                <w:top w:val="none" w:sz="0" w:space="0" w:color="000000"/>
+                <w:left w:val="none" w:sz="0" w:space="0" w:color="000000"/>
+                <w:bottom w:val="none" w:sz="0" w:space="0" w:color="000000"/>
+                <w:right w:val="none" w:sz="0" w:space="0" w:color="000000"/>
+              </w:pBdr>
+              <w:spacing w:before="100" w:after="100"/>
+              <w:ind w:left="100" w:right="100"/>
+            </w:pPr>
+            <w:r>
+              <w:rPr>
+                <w:rFonts w:ascii="Arial" w:eastAsia="Arial" w:hAnsi="Arial" w:cs="Arial"/>
+                <w:color w:val="000000"/>
+                <w:sz w:val="22"/>
+                <w:szCs w:val="22"/>
+              </w:rPr>
+              <w:t>  No</w:t>
+            </w:r>
+          </w:p>
+        </w:tc>
+        <w:tc>
+          <w:tcPr>
+            <w:tcW w:w="4320" w:type="dxa"/>
+            <w:tcBorders>
+              <w:top w:val="none" w:sz="0" w:space="0" w:color="000000"/>
+              <w:left w:val="none" w:sz="0" w:space="0" w:color="000000"/>
+              <w:bottom w:val="none" w:sz="0" w:space="0" w:color="000000"/>
+              <w:right w:val="none" w:sz="0" w:space="0" w:color="000000"/>
+            </w:tcBorders>
+            <w:shd w:val="clear" w:color="auto" w:fill="FFFFFF"/>
+            <w:tcMar>
+              <w:top w:w="0" w:type="dxa"/>
+              <w:left w:w="0" w:type="dxa"/>
+              <w:bottom w:w="0" w:type="dxa"/>
+              <w:right w:w="0" w:type="dxa"/>
+            </w:tcMar>
+            <w:vAlign w:val="center"/>
+          </w:tcPr>
+          <w:p>
+            <w:pPr>
+              <w:pBdr>
+                <w:top w:val="none" w:sz="0" w:space="0" w:color="000000"/>
+                <w:left w:val="none" w:sz="0" w:space="0" w:color="000000"/>
+                <w:bottom w:val="none" w:sz="0" w:space="0" w:color="000000"/>
+                <w:right w:val="none" w:sz="0" w:space="0" w:color="000000"/>
+              </w:pBdr>
+              <w:spacing w:before="100" w:after="100"/>
+              <w:ind w:left="100" w:right="100"/>
+              <w:jc w:val="center"/>
+            </w:pPr>
+            <w:r>
+              <w:rPr>
+                <w:rFonts w:ascii="Arial" w:eastAsia="Arial" w:hAnsi="Arial" w:cs="Arial"/>
+                <w:color w:val="000000"/>
+                <w:sz w:val="22"/>
+                <w:szCs w:val="22"/>
+              </w:rPr>
+              <w:t>123 (91.1%)</w:t>
+            </w:r>
+          </w:p>
+        </w:tc>
+      </w:tr>
+      <w:tr>
+        <w:tc>
+          <w:tcPr>
+            <w:tcW w:w="4320" w:type="dxa"/>
+            <w:tcBorders>
+              <w:top w:val="none" w:sz="0" w:space="0" w:color="000000"/>
+              <w:left w:val="none" w:sz="0" w:space="0" w:color="000000"/>
+              <w:bottom w:val="single" w:sz="12" w:space="0" w:color="666666"/>
+              <w:right w:val="none" w:sz="0" w:space="0" w:color="000000"/>
+            </w:tcBorders>
+            <w:shd w:val="clear" w:color="auto" w:fill="FFFFFF"/>
+            <w:tcMar>
+              <w:top w:w="0" w:type="dxa"/>
+              <w:left w:w="0" w:type="dxa"/>
+              <w:bottom w:w="0" w:type="dxa"/>
+              <w:right w:w="0" w:type="dxa"/>
+            </w:tcMar>
+            <w:vAlign w:val="center"/>
+          </w:tcPr>
+          <w:p>
+            <w:pPr>
+              <w:pBdr>
+                <w:top w:val="none" w:sz="0" w:space="0" w:color="000000"/>
+                <w:left w:val="none" w:sz="0" w:space="0" w:color="000000"/>
+                <w:bottom w:val="none" w:sz="0" w:space="0" w:color="000000"/>
+                <w:right w:val="none" w:sz="0" w:space="0" w:color="000000"/>
+              </w:pBdr>
+              <w:spacing w:before="100" w:after="100"/>
+              <w:ind w:left="100" w:right="100"/>
+            </w:pPr>
+            <w:r>
+              <w:rPr>
+                <w:rFonts w:ascii="Arial" w:eastAsia="Arial" w:hAnsi="Arial" w:cs="Arial"/>
+                <w:color w:val="000000"/>
+                <w:sz w:val="22"/>
+                <w:szCs w:val="22"/>
+              </w:rPr>
+              <w:t>  Yes</w:t>
+            </w:r>
+          </w:p>
+        </w:tc>
+        <w:tc>
+          <w:tcPr>
+            <w:tcW w:w="4320" w:type="dxa"/>
+            <w:tcBorders>
+              <w:top w:val="none" w:sz="0" w:space="0" w:color="000000"/>
+              <w:left w:val="none" w:sz="0" w:space="0" w:color="000000"/>
+              <w:bottom w:val="single" w:sz="12" w:space="0" w:color="666666"/>
+              <w:right w:val="none" w:sz="0" w:space="0" w:color="000000"/>
+            </w:tcBorders>
+            <w:shd w:val="clear" w:color="auto" w:fill="FFFFFF"/>
+            <w:tcMar>
+              <w:top w:w="0" w:type="dxa"/>
+              <w:left w:w="0" w:type="dxa"/>
+              <w:bottom w:w="0" w:type="dxa"/>
+              <w:right w:w="0" w:type="dxa"/>
+            </w:tcMar>
+            <w:vAlign w:val="center"/>
+          </w:tcPr>
+          <w:p>
+            <w:pPr>
+              <w:pBdr>
+                <w:top w:val="none" w:sz="0" w:space="0" w:color="000000"/>
+                <w:left w:val="none" w:sz="0" w:space="0" w:color="000000"/>
+                <w:bottom w:val="none" w:sz="0" w:space="0" w:color="000000"/>
+                <w:right w:val="none" w:sz="0" w:space="0" w:color="000000"/>
+              </w:pBdr>
+              <w:spacing w:before="100" w:after="100"/>
+              <w:ind w:left="100" w:right="100"/>
+              <w:jc w:val="center"/>
+            </w:pPr>
+            <w:r>
+              <w:rPr>
+                <w:rFonts w:ascii="Arial" w:eastAsia="Arial" w:hAnsi="Arial" w:cs="Arial"/>
+                <w:color w:val="000000"/>
+                <w:sz w:val="22"/>
+                <w:szCs w:val="22"/>
+              </w:rPr>
+              <w:t>12 (8.9%)</w:t>
+            </w:r>
+          </w:p>
+        </w:tc>
+      </w:tr>
+    </w:tbl>
+    <w:p/>
+    <w:p>
+      <w:pPr>
+        <w:pStyle w:val="TableCaption"/>
+        <w:keepNext/>
+        <w:pBdr>
+          <w:top w:val="none" w:sz="0" w:space="0" w:color="000000"/>
+          <w:left w:val="none" w:sz="0" w:space="0" w:color="000000"/>
+          <w:bottom w:val="none" w:sz="0" w:space="0" w:color="000000"/>
+          <w:right w:val="none" w:sz="0" w:space="0" w:color="000000"/>
+        </w:pBdr>
+        <w:spacing w:before="60" w:after="60"/>
+        <w:ind w:left="60" w:right="60"/>
+        <w:jc w:val="left"/>
+      </w:pPr>
+      <w:r>
         <w:t>Abuse Determinations Overall - Post-Detect LEAD Assessment</w:t>
       </w:r>
     </w:p>
@@ -8484,6 +7706,7 @@
                 <w:sz w:val="22"/>
                 <w:szCs w:val="22"/>
               </w:rPr>
+              <w:lastRenderedPageBreak/>
               <w:t>LEAD sexual abuse determination</w:t>
             </w:r>
           </w:p>
@@ -8724,27 +7947,7 @@
                 <w:sz w:val="22"/>
                 <w:szCs w:val="22"/>
               </w:rPr>
-              <w:t>LEAD emotional-</w:t>
-            </w:r>
-            <w:proofErr w:type="spellStart"/>
-            <w:r>
-              <w:rPr>
-                <w:rFonts w:ascii="Arial" w:eastAsia="Arial" w:hAnsi="Arial" w:cs="Arial"/>
-                <w:color w:val="000000"/>
-                <w:sz w:val="22"/>
-                <w:szCs w:val="22"/>
-              </w:rPr>
-              <w:t>pshcyo</w:t>
-            </w:r>
-            <w:proofErr w:type="spellEnd"/>
-            <w:r>
-              <w:rPr>
-                <w:rFonts w:ascii="Arial" w:eastAsia="Arial" w:hAnsi="Arial" w:cs="Arial"/>
-                <w:color w:val="000000"/>
-                <w:sz w:val="22"/>
-                <w:szCs w:val="22"/>
-              </w:rPr>
-              <w:t xml:space="preserve"> abuse determination</w:t>
+              <w:t>LEAD emotional-psycho abuse determination</w:t>
             </w:r>
           </w:p>
         </w:tc>
@@ -9704,27 +8907,7 @@
                 <w:sz w:val="22"/>
                 <w:szCs w:val="22"/>
               </w:rPr>
-              <w:t xml:space="preserve">LEAD </w:t>
-            </w:r>
-            <w:proofErr w:type="spellStart"/>
-            <w:r>
-              <w:rPr>
-                <w:rFonts w:ascii="Arial" w:eastAsia="Arial" w:hAnsi="Arial" w:cs="Arial"/>
-                <w:color w:val="000000"/>
-                <w:sz w:val="22"/>
-                <w:szCs w:val="22"/>
-              </w:rPr>
-              <w:t>self_neglect</w:t>
-            </w:r>
-            <w:proofErr w:type="spellEnd"/>
-            <w:r>
-              <w:rPr>
-                <w:rFonts w:ascii="Arial" w:eastAsia="Arial" w:hAnsi="Arial" w:cs="Arial"/>
-                <w:color w:val="000000"/>
-                <w:sz w:val="22"/>
-                <w:szCs w:val="22"/>
-              </w:rPr>
-              <w:t xml:space="preserve"> determination</w:t>
+              <w:t>LEAD self-neglect determination</w:t>
             </w:r>
           </w:p>
         </w:tc>
@@ -10338,7 +9521,6 @@
                 <w:sz w:val="22"/>
                 <w:szCs w:val="22"/>
               </w:rPr>
-              <w:lastRenderedPageBreak/>
               <w:t>  Yes</w:t>
             </w:r>
           </w:p>
@@ -10999,6 +10181,7 @@
                 <w:sz w:val="22"/>
                 <w:szCs w:val="22"/>
               </w:rPr>
+              <w:lastRenderedPageBreak/>
               <w:t>  Missing</w:t>
             </w:r>
           </w:p>
@@ -14467,7 +13650,6 @@
                 <w:sz w:val="22"/>
                 <w:szCs w:val="22"/>
               </w:rPr>
-              <w:lastRenderedPageBreak/>
               <w:t>  No</w:t>
             </w:r>
           </w:p>
@@ -14930,6 +14112,7 @@
     <w:p/>
     <w:p>
       <w:r>
+        <w:lastRenderedPageBreak/>
         <w:t>LEAD abuse determination was by majority vote of the secondary assessment (if one was done) or initial assessment (if a secondary assessment wasn't done)</w:t>
       </w:r>
     </w:p>
@@ -17353,7 +16536,6 @@
                 <w:sz w:val="22"/>
                 <w:szCs w:val="22"/>
               </w:rPr>
-              <w:lastRenderedPageBreak/>
               <w:t>  Don't know</w:t>
             </w:r>
           </w:p>
@@ -17760,6 +16942,7 @@
                 <w:sz w:val="22"/>
                 <w:szCs w:val="22"/>
               </w:rPr>
+              <w:lastRenderedPageBreak/>
               <w:t>  No</w:t>
             </w:r>
           </w:p>
@@ -19633,7 +18816,6 @@
                 <w:sz w:val="22"/>
                 <w:szCs w:val="22"/>
               </w:rPr>
-              <w:lastRenderedPageBreak/>
               <w:t>  Yes</w:t>
             </w:r>
           </w:p>
@@ -20049,6 +19231,7 @@
                 <w:sz w:val="22"/>
                 <w:szCs w:val="22"/>
               </w:rPr>
+              <w:lastRenderedPageBreak/>
               <w:t>Medic EM self-neglect assessment</w:t>
             </w:r>
           </w:p>
@@ -20832,156 +20015,6 @@
       </w:r>
     </w:p>
     <w:p/>
-    <w:p>
-      <w:pPr>
-        <w:pStyle w:val="TableCaption"/>
-        <w:keepNext/>
-        <w:pBdr>
-          <w:top w:val="none" w:sz="0" w:space="0" w:color="000000"/>
-          <w:left w:val="none" w:sz="0" w:space="0" w:color="000000"/>
-          <w:bottom w:val="none" w:sz="0" w:space="0" w:color="000000"/>
-          <w:right w:val="none" w:sz="0" w:space="0" w:color="000000"/>
-        </w:pBdr>
-        <w:spacing w:before="60" w:after="60"/>
-        <w:ind w:left="60" w:right="60"/>
-        <w:jc w:val="left"/>
-      </w:pPr>
-    </w:p>
-    <w:p>
-      <w:pPr>
-        <w:pStyle w:val="TableCaption"/>
-        <w:keepNext/>
-        <w:pBdr>
-          <w:top w:val="none" w:sz="0" w:space="0" w:color="000000"/>
-          <w:left w:val="none" w:sz="0" w:space="0" w:color="000000"/>
-          <w:bottom w:val="none" w:sz="0" w:space="0" w:color="000000"/>
-          <w:right w:val="none" w:sz="0" w:space="0" w:color="000000"/>
-        </w:pBdr>
-        <w:spacing w:before="60" w:after="60"/>
-        <w:ind w:left="60" w:right="60"/>
-        <w:jc w:val="left"/>
-      </w:pPr>
-    </w:p>
-    <w:p>
-      <w:pPr>
-        <w:pStyle w:val="TableCaption"/>
-        <w:keepNext/>
-        <w:pBdr>
-          <w:top w:val="none" w:sz="0" w:space="0" w:color="000000"/>
-          <w:left w:val="none" w:sz="0" w:space="0" w:color="000000"/>
-          <w:bottom w:val="none" w:sz="0" w:space="0" w:color="000000"/>
-          <w:right w:val="none" w:sz="0" w:space="0" w:color="000000"/>
-        </w:pBdr>
-        <w:spacing w:before="60" w:after="60"/>
-        <w:ind w:left="60" w:right="60"/>
-        <w:jc w:val="left"/>
-      </w:pPr>
-    </w:p>
-    <w:p>
-      <w:pPr>
-        <w:pStyle w:val="TableCaption"/>
-        <w:keepNext/>
-        <w:pBdr>
-          <w:top w:val="none" w:sz="0" w:space="0" w:color="000000"/>
-          <w:left w:val="none" w:sz="0" w:space="0" w:color="000000"/>
-          <w:bottom w:val="none" w:sz="0" w:space="0" w:color="000000"/>
-          <w:right w:val="none" w:sz="0" w:space="0" w:color="000000"/>
-        </w:pBdr>
-        <w:spacing w:before="60" w:after="60"/>
-        <w:ind w:left="60" w:right="60"/>
-        <w:jc w:val="left"/>
-      </w:pPr>
-    </w:p>
-    <w:p>
-      <w:pPr>
-        <w:pStyle w:val="TableCaption"/>
-        <w:keepNext/>
-        <w:pBdr>
-          <w:top w:val="none" w:sz="0" w:space="0" w:color="000000"/>
-          <w:left w:val="none" w:sz="0" w:space="0" w:color="000000"/>
-          <w:bottom w:val="none" w:sz="0" w:space="0" w:color="000000"/>
-          <w:right w:val="none" w:sz="0" w:space="0" w:color="000000"/>
-        </w:pBdr>
-        <w:spacing w:before="60" w:after="60"/>
-        <w:ind w:left="60" w:right="60"/>
-        <w:jc w:val="left"/>
-      </w:pPr>
-    </w:p>
-    <w:p>
-      <w:pPr>
-        <w:pStyle w:val="TableCaption"/>
-        <w:keepNext/>
-        <w:pBdr>
-          <w:top w:val="none" w:sz="0" w:space="0" w:color="000000"/>
-          <w:left w:val="none" w:sz="0" w:space="0" w:color="000000"/>
-          <w:bottom w:val="none" w:sz="0" w:space="0" w:color="000000"/>
-          <w:right w:val="none" w:sz="0" w:space="0" w:color="000000"/>
-        </w:pBdr>
-        <w:spacing w:before="60" w:after="60"/>
-        <w:ind w:left="60" w:right="60"/>
-        <w:jc w:val="left"/>
-      </w:pPr>
-    </w:p>
-    <w:p>
-      <w:pPr>
-        <w:pStyle w:val="TableCaption"/>
-        <w:keepNext/>
-        <w:pBdr>
-          <w:top w:val="none" w:sz="0" w:space="0" w:color="000000"/>
-          <w:left w:val="none" w:sz="0" w:space="0" w:color="000000"/>
-          <w:bottom w:val="none" w:sz="0" w:space="0" w:color="000000"/>
-          <w:right w:val="none" w:sz="0" w:space="0" w:color="000000"/>
-        </w:pBdr>
-        <w:spacing w:before="60" w:after="60"/>
-        <w:ind w:left="60" w:right="60"/>
-        <w:jc w:val="left"/>
-      </w:pPr>
-    </w:p>
-    <w:p>
-      <w:pPr>
-        <w:pStyle w:val="TableCaption"/>
-        <w:keepNext/>
-        <w:pBdr>
-          <w:top w:val="none" w:sz="0" w:space="0" w:color="000000"/>
-          <w:left w:val="none" w:sz="0" w:space="0" w:color="000000"/>
-          <w:bottom w:val="none" w:sz="0" w:space="0" w:color="000000"/>
-          <w:right w:val="none" w:sz="0" w:space="0" w:color="000000"/>
-        </w:pBdr>
-        <w:spacing w:before="60" w:after="60"/>
-        <w:ind w:left="60" w:right="60"/>
-        <w:jc w:val="left"/>
-      </w:pPr>
-    </w:p>
-    <w:p>
-      <w:pPr>
-        <w:pStyle w:val="TableCaption"/>
-        <w:keepNext/>
-        <w:pBdr>
-          <w:top w:val="none" w:sz="0" w:space="0" w:color="000000"/>
-          <w:left w:val="none" w:sz="0" w:space="0" w:color="000000"/>
-          <w:bottom w:val="none" w:sz="0" w:space="0" w:color="000000"/>
-          <w:right w:val="none" w:sz="0" w:space="0" w:color="000000"/>
-        </w:pBdr>
-        <w:spacing w:before="60" w:after="60"/>
-        <w:ind w:left="60" w:right="60"/>
-        <w:jc w:val="left"/>
-      </w:pPr>
-    </w:p>
-    <w:p>
-      <w:pPr>
-        <w:pStyle w:val="TableCaption"/>
-        <w:keepNext/>
-        <w:pBdr>
-          <w:top w:val="none" w:sz="0" w:space="0" w:color="000000"/>
-          <w:left w:val="none" w:sz="0" w:space="0" w:color="000000"/>
-          <w:bottom w:val="none" w:sz="0" w:space="0" w:color="000000"/>
-          <w:right w:val="none" w:sz="0" w:space="0" w:color="000000"/>
-        </w:pBdr>
-        <w:spacing w:before="60" w:after="60"/>
-        <w:ind w:left="60" w:right="60"/>
-        <w:jc w:val="left"/>
-      </w:pPr>
-    </w:p>
     <w:p>
       <w:pPr>
         <w:pStyle w:val="TableCaption"/>
@@ -22587,13 +21620,13 @@
       </w:pPr>
     </w:lvl>
   </w:abstractNum>
-  <w:num w:numId="1" w16cid:durableId="1546062114">
+  <w:num w:numId="1" w16cid:durableId="1514563351">
     <w:abstractNumId w:val="1"/>
   </w:num>
-  <w:num w:numId="2" w16cid:durableId="1525096306">
+  <w:num w:numId="2" w16cid:durableId="651444480">
     <w:abstractNumId w:val="2"/>
   </w:num>
-  <w:num w:numId="3" w16cid:durableId="905914923">
+  <w:num w:numId="3" w16cid:durableId="1958028975">
     <w:abstractNumId w:val="0"/>
   </w:num>
 </w:numbering>

</xml_diff>

<commit_message>
Brad add comments to the LEAD analysis Word document
</commit_message>
<xml_diff>
--- a/exploratory/LEAD_data_analysis_tables.docx
+++ b/exploratory/LEAD_data_analysis_tables.docx
@@ -516,6 +516,7 @@
               <w:ind w:left="100" w:right="100"/>
               <w:jc w:val="right"/>
             </w:pPr>
+            <w:commentRangeStart w:id="0"/>
             <w:r>
               <w:rPr>
                 <w:rFonts w:ascii="Arial" w:eastAsia="Arial" w:hAnsi="Arial" w:cs="Arial"/>
@@ -524,6 +525,13 @@
                 <w:szCs w:val="22"/>
               </w:rPr>
               <w:t>553</w:t>
+            </w:r>
+            <w:commentRangeEnd w:id="0"/>
+            <w:r>
+              <w:rPr>
+                <w:rStyle w:val="CommentReference"/>
+              </w:rPr>
+              <w:commentReference w:id="0"/>
             </w:r>
           </w:p>
         </w:tc>
@@ -3375,7 +3383,20 @@
       </w:pPr>
       <w:r>
         <w:lastRenderedPageBreak/>
-        <w:t>Abuse Determinations Overall - Initial LEAD Assessment</w:t>
+        <w:t xml:space="preserve">Abuse Determinations Overall - Initial LEAD </w:t>
+      </w:r>
+      <w:commentRangeStart w:id="1"/>
+      <w:r>
+        <w:t>Assessment</w:t>
+      </w:r>
+      <w:commentRangeEnd w:id="1"/>
+      <w:r>
+        <w:rPr>
+          <w:rStyle w:val="CommentReference"/>
+          <w:b w:val="0"/>
+          <w:i w:val="0"/>
+        </w:rPr>
+        <w:commentReference w:id="1"/>
       </w:r>
     </w:p>
     <w:tbl>
@@ -5514,7 +5535,20 @@
       </w:pPr>
       <w:r>
         <w:lastRenderedPageBreak/>
-        <w:t>Abuse Determinations Overall - Secondary LEAD Assessment</w:t>
+        <w:t xml:space="preserve">Abuse Determinations Overall - Secondary LEAD </w:t>
+      </w:r>
+      <w:commentRangeStart w:id="2"/>
+      <w:r>
+        <w:t>Assessment</w:t>
+      </w:r>
+      <w:commentRangeEnd w:id="2"/>
+      <w:r>
+        <w:rPr>
+          <w:rStyle w:val="CommentReference"/>
+          <w:b w:val="0"/>
+          <w:i w:val="0"/>
+        </w:rPr>
+        <w:commentReference w:id="2"/>
       </w:r>
     </w:p>
     <w:tbl>
@@ -7320,7 +7354,20 @@
         <w:jc w:val="left"/>
       </w:pPr>
       <w:r>
-        <w:t>Abuse Determinations Overall - Post-Detect LEAD Assessment</w:t>
+        <w:t xml:space="preserve">Abuse Determinations Overall - Post-Detect LEAD </w:t>
+      </w:r>
+      <w:commentRangeStart w:id="3"/>
+      <w:r>
+        <w:t>Assessment</w:t>
+      </w:r>
+      <w:commentRangeEnd w:id="3"/>
+      <w:r>
+        <w:rPr>
+          <w:rStyle w:val="CommentReference"/>
+          <w:b w:val="0"/>
+          <w:i w:val="0"/>
+        </w:rPr>
+        <w:commentReference w:id="3"/>
       </w:r>
     </w:p>
     <w:tbl>
@@ -9133,7 +9180,20 @@
         <w:jc w:val="left"/>
       </w:pPr>
       <w:r>
-        <w:t>Race/ Ethnicity by LEAD Assessment Abuse Determination</w:t>
+        <w:t xml:space="preserve">Race/ Ethnicity by LEAD Assessment Abuse </w:t>
+      </w:r>
+      <w:commentRangeStart w:id="4"/>
+      <w:r>
+        <w:t>Determination</w:t>
+      </w:r>
+      <w:commentRangeEnd w:id="4"/>
+      <w:r>
+        <w:rPr>
+          <w:rStyle w:val="CommentReference"/>
+          <w:b w:val="0"/>
+          <w:i w:val="0"/>
+        </w:rPr>
+        <w:commentReference w:id="4"/>
       </w:r>
     </w:p>
     <w:tbl>
@@ -21355,6 +21415,130 @@
     </w:sectPr>
   </w:body>
 </w:document>
+</file>
+
+<file path=word/comments.xml><?xml version="1.0" encoding="utf-8"?>
+<w:comments xmlns:wpc="http://schemas.microsoft.com/office/word/2010/wordprocessingCanvas" xmlns:cx="http://schemas.microsoft.com/office/drawing/2014/chartex" xmlns:cx1="http://schemas.microsoft.com/office/drawing/2015/9/8/chartex" xmlns:cx2="http://schemas.microsoft.com/office/drawing/2015/10/21/chartex" xmlns:cx3="http://schemas.microsoft.com/office/drawing/2016/5/9/chartex" xmlns:cx4="http://schemas.microsoft.com/office/drawing/2016/5/10/chartex" xmlns:cx5="http://schemas.microsoft.com/office/drawing/2016/5/11/chartex" xmlns:cx6="http://schemas.microsoft.com/office/drawing/2016/5/12/chartex" xmlns:cx7="http://schemas.microsoft.com/office/drawing/2016/5/13/chartex" xmlns:cx8="http://schemas.microsoft.com/office/drawing/2016/5/14/chartex" xmlns:mc="http://schemas.openxmlformats.org/markup-compatibility/2006" xmlns:aink="http://schemas.microsoft.com/office/drawing/2016/ink" xmlns:am3d="http://schemas.microsoft.com/office/drawing/2017/model3d" xmlns:o="urn:schemas-microsoft-com:office:office" xmlns:oel="http://schemas.microsoft.com/office/2019/extlst" xmlns:r="http://schemas.openxmlformats.org/officeDocument/2006/relationships" xmlns:m="http://schemas.openxmlformats.org/officeDocument/2006/math" xmlns:v="urn:schemas-microsoft-com:vml" xmlns:wp14="http://schemas.microsoft.com/office/word/2010/wordprocessingDrawing" xmlns:wp="http://schemas.openxmlformats.org/drawingml/2006/wordprocessingDrawing" xmlns:w10="urn:schemas-microsoft-com:office:word" xmlns:w="http://schemas.openxmlformats.org/wordprocessingml/2006/main" xmlns:w14="http://schemas.microsoft.com/office/word/2010/wordml" xmlns:w15="http://schemas.microsoft.com/office/word/2012/wordml" xmlns:w16cex="http://schemas.microsoft.com/office/word/2018/wordml/cex" xmlns:w16cid="http://schemas.microsoft.com/office/word/2016/wordml/cid" xmlns:w16="http://schemas.microsoft.com/office/word/2018/wordml" xmlns:w16sdtdh="http://schemas.microsoft.com/office/word/2020/wordml/sdtdatahash" xmlns:w16se="http://schemas.microsoft.com/office/word/2015/wordml/symex" xmlns:wpg="http://schemas.microsoft.com/office/word/2010/wordprocessingGroup" xmlns:wpi="http://schemas.microsoft.com/office/word/2010/wordprocessingInk" xmlns:wne="http://schemas.microsoft.com/office/word/2006/wordml" xmlns:wps="http://schemas.microsoft.com/office/word/2010/wordprocessingShape" mc:Ignorable="w14 w15 w16se w16cid w16 w16cex w16sdtdh wp14">
+  <w:comment w:id="0" w:author="Cannell, Michael B" w:date="2023-09-11T12:40:00Z" w:initials="CMB">
+    <w:p>
+      <w:r>
+        <w:rPr>
+          <w:rStyle w:val="CommentReference"/>
+        </w:rPr>
+        <w:annotationRef/>
+      </w:r>
+      <w:r>
+        <w:rPr>
+          <w:color w:val="000000"/>
+          <w:sz w:val="20"/>
+          <w:szCs w:val="20"/>
+        </w:rPr>
+        <w:t>This doesn’t seem right to me. It seems like there should be more secondary assessments than post-detect assessments. Maybe I’m thinking about it incorrectly though.</w:t>
+      </w:r>
+    </w:p>
+  </w:comment>
+  <w:comment w:id="1" w:author="Cannell, Michael B" w:date="2023-09-11T12:43:00Z" w:initials="CMB">
+    <w:p>
+      <w:r>
+        <w:rPr>
+          <w:rStyle w:val="CommentReference"/>
+        </w:rPr>
+        <w:annotationRef/>
+      </w:r>
+      <w:r>
+        <w:rPr>
+          <w:sz w:val="20"/>
+          <w:szCs w:val="20"/>
+        </w:rPr>
+        <w:t>We should add any abuse.</w:t>
+      </w:r>
+    </w:p>
+  </w:comment>
+  <w:comment w:id="2" w:author="Cannell, Michael B" w:date="2023-09-11T12:44:00Z" w:initials="CMB">
+    <w:p>
+      <w:r>
+        <w:rPr>
+          <w:rStyle w:val="CommentReference"/>
+        </w:rPr>
+        <w:annotationRef/>
+      </w:r>
+      <w:r>
+        <w:rPr>
+          <w:color w:val="000000"/>
+          <w:sz w:val="20"/>
+          <w:szCs w:val="20"/>
+        </w:rPr>
+        <w:t>We should add any abuse.</w:t>
+      </w:r>
+    </w:p>
+  </w:comment>
+  <w:comment w:id="3" w:author="Cannell, Michael B" w:date="2023-09-11T12:44:00Z" w:initials="CMB">
+    <w:p>
+      <w:r>
+        <w:rPr>
+          <w:rStyle w:val="CommentReference"/>
+        </w:rPr>
+        <w:annotationRef/>
+      </w:r>
+      <w:r>
+        <w:rPr>
+          <w:color w:val="000000"/>
+          <w:sz w:val="20"/>
+          <w:szCs w:val="20"/>
+        </w:rPr>
+        <w:t>We should add any abuse.</w:t>
+      </w:r>
+    </w:p>
+  </w:comment>
+  <w:comment w:id="4" w:author="Cannell, Michael B" w:date="2023-09-11T12:45:00Z" w:initials="CMB">
+    <w:p>
+      <w:r>
+        <w:rPr>
+          <w:rStyle w:val="CommentReference"/>
+        </w:rPr>
+        <w:annotationRef/>
+      </w:r>
+      <w:r>
+        <w:rPr>
+          <w:color w:val="000000"/>
+          <w:sz w:val="20"/>
+          <w:szCs w:val="20"/>
+        </w:rPr>
+        <w:t>We need to collapse these categories.</w:t>
+      </w:r>
+    </w:p>
+  </w:comment>
+</w:comments>
+</file>
+
+<file path=word/commentsExtended.xml><?xml version="1.0" encoding="utf-8"?>
+<w15:commentsEx xmlns:wpc="http://schemas.microsoft.com/office/word/2010/wordprocessingCanvas" xmlns:cx="http://schemas.microsoft.com/office/drawing/2014/chartex" xmlns:cx1="http://schemas.microsoft.com/office/drawing/2015/9/8/chartex" xmlns:cx2="http://schemas.microsoft.com/office/drawing/2015/10/21/chartex" xmlns:cx3="http://schemas.microsoft.com/office/drawing/2016/5/9/chartex" xmlns:cx4="http://schemas.microsoft.com/office/drawing/2016/5/10/chartex" xmlns:cx5="http://schemas.microsoft.com/office/drawing/2016/5/11/chartex" xmlns:cx6="http://schemas.microsoft.com/office/drawing/2016/5/12/chartex" xmlns:cx7="http://schemas.microsoft.com/office/drawing/2016/5/13/chartex" xmlns:cx8="http://schemas.microsoft.com/office/drawing/2016/5/14/chartex" xmlns:mc="http://schemas.openxmlformats.org/markup-compatibility/2006" xmlns:aink="http://schemas.microsoft.com/office/drawing/2016/ink" xmlns:am3d="http://schemas.microsoft.com/office/drawing/2017/model3d" xmlns:o="urn:schemas-microsoft-com:office:office" xmlns:oel="http://schemas.microsoft.com/office/2019/extlst" xmlns:r="http://schemas.openxmlformats.org/officeDocument/2006/relationships" xmlns:m="http://schemas.openxmlformats.org/officeDocument/2006/math" xmlns:v="urn:schemas-microsoft-com:vml" xmlns:wp14="http://schemas.microsoft.com/office/word/2010/wordprocessingDrawing" xmlns:wp="http://schemas.openxmlformats.org/drawingml/2006/wordprocessingDrawing" xmlns:w10="urn:schemas-microsoft-com:office:word" xmlns:w="http://schemas.openxmlformats.org/wordprocessingml/2006/main" xmlns:w14="http://schemas.microsoft.com/office/word/2010/wordml" xmlns:w15="http://schemas.microsoft.com/office/word/2012/wordml" xmlns:w16cex="http://schemas.microsoft.com/office/word/2018/wordml/cex" xmlns:w16cid="http://schemas.microsoft.com/office/word/2016/wordml/cid" xmlns:w16="http://schemas.microsoft.com/office/word/2018/wordml" xmlns:w16sdtdh="http://schemas.microsoft.com/office/word/2020/wordml/sdtdatahash" xmlns:w16se="http://schemas.microsoft.com/office/word/2015/wordml/symex" xmlns:wpg="http://schemas.microsoft.com/office/word/2010/wordprocessingGroup" xmlns:wpi="http://schemas.microsoft.com/office/word/2010/wordprocessingInk" xmlns:wne="http://schemas.microsoft.com/office/word/2006/wordml" xmlns:wps="http://schemas.microsoft.com/office/word/2010/wordprocessingShape" mc:Ignorable="w14 w15 w16se w16cid w16 w16cex w16sdtdh wp14">
+  <w15:commentEx w15:paraId="13FD473F" w15:done="0"/>
+  <w15:commentEx w15:paraId="51B9A3E7" w15:done="0"/>
+  <w15:commentEx w15:paraId="12AE81C7" w15:done="0"/>
+  <w15:commentEx w15:paraId="70933FDA" w15:done="0"/>
+  <w15:commentEx w15:paraId="600D8C67" w15:done="0"/>
+</w15:commentsEx>
+</file>
+
+<file path=word/commentsExtensible.xml><?xml version="1.0" encoding="utf-8"?>
+<w16cex:commentsExtensible xmlns:wpc="http://schemas.microsoft.com/office/word/2010/wordprocessingCanvas" xmlns:cx="http://schemas.microsoft.com/office/drawing/2014/chartex" xmlns:cx1="http://schemas.microsoft.com/office/drawing/2015/9/8/chartex" xmlns:cx2="http://schemas.microsoft.com/office/drawing/2015/10/21/chartex" xmlns:cx3="http://schemas.microsoft.com/office/drawing/2016/5/9/chartex" xmlns:cx4="http://schemas.microsoft.com/office/drawing/2016/5/10/chartex" xmlns:cx5="http://schemas.microsoft.com/office/drawing/2016/5/11/chartex" xmlns:cx6="http://schemas.microsoft.com/office/drawing/2016/5/12/chartex" xmlns:cx7="http://schemas.microsoft.com/office/drawing/2016/5/13/chartex" xmlns:cx8="http://schemas.microsoft.com/office/drawing/2016/5/14/chartex" xmlns:mc="http://schemas.openxmlformats.org/markup-compatibility/2006" xmlns:aink="http://schemas.microsoft.com/office/drawing/2016/ink" xmlns:am3d="http://schemas.microsoft.com/office/drawing/2017/model3d" xmlns:o="urn:schemas-microsoft-com:office:office" xmlns:oel="http://schemas.microsoft.com/office/2019/extlst" xmlns:r="http://schemas.openxmlformats.org/officeDocument/2006/relationships" xmlns:m="http://schemas.openxmlformats.org/officeDocument/2006/math" xmlns:v="urn:schemas-microsoft-com:vml" xmlns:wp14="http://schemas.microsoft.com/office/word/2010/wordprocessingDrawing" xmlns:wp="http://schemas.openxmlformats.org/drawingml/2006/wordprocessingDrawing" xmlns:w10="urn:schemas-microsoft-com:office:word" xmlns:w="http://schemas.openxmlformats.org/wordprocessingml/2006/main" xmlns:w14="http://schemas.microsoft.com/office/word/2010/wordml" xmlns:w15="http://schemas.microsoft.com/office/word/2012/wordml" xmlns:w16cex="http://schemas.microsoft.com/office/word/2018/wordml/cex" xmlns:w16cid="http://schemas.microsoft.com/office/word/2016/wordml/cid" xmlns:w16="http://schemas.microsoft.com/office/word/2018/wordml" xmlns:w16sdtdh="http://schemas.microsoft.com/office/word/2020/wordml/sdtdatahash" xmlns:w16se="http://schemas.microsoft.com/office/word/2015/wordml/symex" xmlns:wpg="http://schemas.microsoft.com/office/word/2010/wordprocessingGroup" xmlns:wpi="http://schemas.microsoft.com/office/word/2010/wordprocessingInk" xmlns:wne="http://schemas.microsoft.com/office/word/2006/wordml" xmlns:wps="http://schemas.microsoft.com/office/word/2010/wordprocessingShape" mc:Ignorable="w14 w15 w16se w16cid w16 w16cex w16sdtdh wp14">
+  <w16cex:commentExtensible w16cex:durableId="2B37205E" w16cex:dateUtc="2023-09-11T17:40:00Z"/>
+  <w16cex:commentExtensible w16cex:durableId="11CD533C" w16cex:dateUtc="2023-09-11T17:43:00Z"/>
+  <w16cex:commentExtensible w16cex:durableId="72CAB9AE" w16cex:dateUtc="2023-09-11T17:44:00Z"/>
+  <w16cex:commentExtensible w16cex:durableId="5E3098EF" w16cex:dateUtc="2023-09-11T17:44:00Z"/>
+  <w16cex:commentExtensible w16cex:durableId="55F1F8B8" w16cex:dateUtc="2023-09-11T17:45:00Z"/>
+</w16cex:commentsExtensible>
+</file>
+
+<file path=word/commentsIds.xml><?xml version="1.0" encoding="utf-8"?>
+<w16cid:commentsIds xmlns:wpc="http://schemas.microsoft.com/office/word/2010/wordprocessingCanvas" xmlns:cx="http://schemas.microsoft.com/office/drawing/2014/chartex" xmlns:cx1="http://schemas.microsoft.com/office/drawing/2015/9/8/chartex" xmlns:cx2="http://schemas.microsoft.com/office/drawing/2015/10/21/chartex" xmlns:cx3="http://schemas.microsoft.com/office/drawing/2016/5/9/chartex" xmlns:cx4="http://schemas.microsoft.com/office/drawing/2016/5/10/chartex" xmlns:cx5="http://schemas.microsoft.com/office/drawing/2016/5/11/chartex" xmlns:cx6="http://schemas.microsoft.com/office/drawing/2016/5/12/chartex" xmlns:cx7="http://schemas.microsoft.com/office/drawing/2016/5/13/chartex" xmlns:cx8="http://schemas.microsoft.com/office/drawing/2016/5/14/chartex" xmlns:mc="http://schemas.openxmlformats.org/markup-compatibility/2006" xmlns:aink="http://schemas.microsoft.com/office/drawing/2016/ink" xmlns:am3d="http://schemas.microsoft.com/office/drawing/2017/model3d" xmlns:o="urn:schemas-microsoft-com:office:office" xmlns:oel="http://schemas.microsoft.com/office/2019/extlst" xmlns:r="http://schemas.openxmlformats.org/officeDocument/2006/relationships" xmlns:m="http://schemas.openxmlformats.org/officeDocument/2006/math" xmlns:v="urn:schemas-microsoft-com:vml" xmlns:wp14="http://schemas.microsoft.com/office/word/2010/wordprocessingDrawing" xmlns:wp="http://schemas.openxmlformats.org/drawingml/2006/wordprocessingDrawing" xmlns:w10="urn:schemas-microsoft-com:office:word" xmlns:w="http://schemas.openxmlformats.org/wordprocessingml/2006/main" xmlns:w14="http://schemas.microsoft.com/office/word/2010/wordml" xmlns:w15="http://schemas.microsoft.com/office/word/2012/wordml" xmlns:w16cex="http://schemas.microsoft.com/office/word/2018/wordml/cex" xmlns:w16cid="http://schemas.microsoft.com/office/word/2016/wordml/cid" xmlns:w16="http://schemas.microsoft.com/office/word/2018/wordml" xmlns:w16sdtdh="http://schemas.microsoft.com/office/word/2020/wordml/sdtdatahash" xmlns:w16se="http://schemas.microsoft.com/office/word/2015/wordml/symex" xmlns:wpg="http://schemas.microsoft.com/office/word/2010/wordprocessingGroup" xmlns:wpi="http://schemas.microsoft.com/office/word/2010/wordprocessingInk" xmlns:wne="http://schemas.microsoft.com/office/word/2006/wordml" xmlns:wps="http://schemas.microsoft.com/office/word/2010/wordprocessingShape" mc:Ignorable="w14 w15 w16se w16cid w16 w16cex w16sdtdh wp14">
+  <w16cid:commentId w16cid:paraId="13FD473F" w16cid:durableId="2B37205E"/>
+  <w16cid:commentId w16cid:paraId="51B9A3E7" w16cid:durableId="11CD533C"/>
+  <w16cid:commentId w16cid:paraId="12AE81C7" w16cid:durableId="72CAB9AE"/>
+  <w16cid:commentId w16cid:paraId="70933FDA" w16cid:durableId="5E3098EF"/>
+  <w16cid:commentId w16cid:paraId="600D8C67" w16cid:durableId="55F1F8B8"/>
+</w16cid:commentsIds>
 </file>
 
 <file path=word/numbering.xml><?xml version="1.0" encoding="utf-8"?>
@@ -21630,6 +21814,14 @@
     <w:abstractNumId w:val="0"/>
   </w:num>
 </w:numbering>
+</file>
+
+<file path=word/people.xml><?xml version="1.0" encoding="utf-8"?>
+<w15:people xmlns:wpc="http://schemas.microsoft.com/office/word/2010/wordprocessingCanvas" xmlns:cx="http://schemas.microsoft.com/office/drawing/2014/chartex" xmlns:cx1="http://schemas.microsoft.com/office/drawing/2015/9/8/chartex" xmlns:cx2="http://schemas.microsoft.com/office/drawing/2015/10/21/chartex" xmlns:cx3="http://schemas.microsoft.com/office/drawing/2016/5/9/chartex" xmlns:cx4="http://schemas.microsoft.com/office/drawing/2016/5/10/chartex" xmlns:cx5="http://schemas.microsoft.com/office/drawing/2016/5/11/chartex" xmlns:cx6="http://schemas.microsoft.com/office/drawing/2016/5/12/chartex" xmlns:cx7="http://schemas.microsoft.com/office/drawing/2016/5/13/chartex" xmlns:cx8="http://schemas.microsoft.com/office/drawing/2016/5/14/chartex" xmlns:mc="http://schemas.openxmlformats.org/markup-compatibility/2006" xmlns:aink="http://schemas.microsoft.com/office/drawing/2016/ink" xmlns:am3d="http://schemas.microsoft.com/office/drawing/2017/model3d" xmlns:o="urn:schemas-microsoft-com:office:office" xmlns:oel="http://schemas.microsoft.com/office/2019/extlst" xmlns:r="http://schemas.openxmlformats.org/officeDocument/2006/relationships" xmlns:m="http://schemas.openxmlformats.org/officeDocument/2006/math" xmlns:v="urn:schemas-microsoft-com:vml" xmlns:wp14="http://schemas.microsoft.com/office/word/2010/wordprocessingDrawing" xmlns:wp="http://schemas.openxmlformats.org/drawingml/2006/wordprocessingDrawing" xmlns:w10="urn:schemas-microsoft-com:office:word" xmlns:w="http://schemas.openxmlformats.org/wordprocessingml/2006/main" xmlns:w14="http://schemas.microsoft.com/office/word/2010/wordml" xmlns:w15="http://schemas.microsoft.com/office/word/2012/wordml" xmlns:w16cex="http://schemas.microsoft.com/office/word/2018/wordml/cex" xmlns:w16cid="http://schemas.microsoft.com/office/word/2016/wordml/cid" xmlns:w16="http://schemas.microsoft.com/office/word/2018/wordml" xmlns:w16sdtdh="http://schemas.microsoft.com/office/word/2020/wordml/sdtdatahash" xmlns:w16se="http://schemas.microsoft.com/office/word/2015/wordml/symex" xmlns:wpg="http://schemas.microsoft.com/office/word/2010/wordprocessingGroup" xmlns:wpi="http://schemas.microsoft.com/office/word/2010/wordprocessingInk" xmlns:wne="http://schemas.microsoft.com/office/word/2006/wordml" xmlns:wps="http://schemas.microsoft.com/office/word/2010/wordprocessingShape" mc:Ignorable="w14 w15 w16se w16cid w16 w16cex w16sdtdh wp14">
+  <w15:person w15:author="Cannell, Michael B">
+    <w15:presenceInfo w15:providerId="AD" w15:userId="S::michael.b.cannell@uth.tmc.edu::df291291-9ac9-42c2-a976-062f6e2ad9da"/>
+  </w15:person>
+</w15:people>
 </file>
 
 <file path=word/styles.xml><?xml version="1.0" encoding="utf-8"?>
@@ -22432,6 +22624,71 @@
     <w:next w:val="Normal"/>
     <w:rsid w:val="00901463"/>
   </w:style>
+  <w:style w:type="character" w:styleId="CommentReference">
+    <w:name w:val="annotation reference"/>
+    <w:basedOn w:val="DefaultParagraphFont"/>
+    <w:uiPriority w:val="99"/>
+    <w:semiHidden/>
+    <w:unhideWhenUsed/>
+    <w:rsid w:val="00FA4112"/>
+    <w:rPr>
+      <w:sz w:val="16"/>
+      <w:szCs w:val="16"/>
+    </w:rPr>
+  </w:style>
+  <w:style w:type="paragraph" w:styleId="CommentText">
+    <w:name w:val="annotation text"/>
+    <w:basedOn w:val="Normal"/>
+    <w:link w:val="CommentTextChar"/>
+    <w:uiPriority w:val="99"/>
+    <w:semiHidden/>
+    <w:unhideWhenUsed/>
+    <w:rsid w:val="00FA4112"/>
+    <w:rPr>
+      <w:sz w:val="20"/>
+      <w:szCs w:val="20"/>
+    </w:rPr>
+  </w:style>
+  <w:style w:type="character" w:customStyle="1" w:styleId="CommentTextChar">
+    <w:name w:val="Comment Text Char"/>
+    <w:basedOn w:val="DefaultParagraphFont"/>
+    <w:link w:val="CommentText"/>
+    <w:uiPriority w:val="99"/>
+    <w:semiHidden/>
+    <w:rsid w:val="00FA4112"/>
+    <w:rPr>
+      <w:sz w:val="20"/>
+      <w:szCs w:val="20"/>
+    </w:rPr>
+  </w:style>
+  <w:style w:type="paragraph" w:styleId="CommentSubject">
+    <w:name w:val="annotation subject"/>
+    <w:basedOn w:val="CommentText"/>
+    <w:next w:val="CommentText"/>
+    <w:link w:val="CommentSubjectChar"/>
+    <w:uiPriority w:val="99"/>
+    <w:semiHidden/>
+    <w:unhideWhenUsed/>
+    <w:rsid w:val="00FA4112"/>
+    <w:rPr>
+      <w:b/>
+      <w:bCs/>
+    </w:rPr>
+  </w:style>
+  <w:style w:type="character" w:customStyle="1" w:styleId="CommentSubjectChar">
+    <w:name w:val="Comment Subject Char"/>
+    <w:basedOn w:val="CommentTextChar"/>
+    <w:link w:val="CommentSubject"/>
+    <w:uiPriority w:val="99"/>
+    <w:semiHidden/>
+    <w:rsid w:val="00FA4112"/>
+    <w:rPr>
+      <w:b/>
+      <w:bCs/>
+      <w:sz w:val="20"/>
+      <w:szCs w:val="20"/>
+    </w:rPr>
+  </w:style>
 </w:styles>
 </file>
 

</xml_diff>